<commit_message>
Updated assignment for submitting
</commit_message>
<xml_diff>
--- a/Group 5.docx
+++ b/Group 5.docx
@@ -1211,7 +1211,7 @@
           <w:r>
             <w:fldChar w:fldCharType="separate"/>
           </w:r>
-          <w:hyperlink w:anchor="_Toc93434957" w:history="1">
+          <w:hyperlink w:anchor="_Toc93436145" w:history="1">
             <w:r>
               <w:rPr>
                 <w:rStyle w:val="Hyperlink"/>
@@ -1238,7 +1238,7 @@
                 <w:noProof/>
                 <w:webHidden/>
               </w:rPr>
-              <w:instrText xml:space="preserve"> PAGEREF _Toc93434957 \h </w:instrText>
+              <w:instrText xml:space="preserve"> PAGEREF _Toc93436145 \h </w:instrText>
             </w:r>
             <w:r>
               <w:rPr>
@@ -1280,7 +1280,7 @@
               <w:lang w:eastAsia="en-AU"/>
             </w:rPr>
           </w:pPr>
-          <w:hyperlink w:anchor="_Toc93434958" w:history="1">
+          <w:hyperlink w:anchor="_Toc93436146" w:history="1">
             <w:r>
               <w:rPr>
                 <w:rStyle w:val="Hyperlink"/>
@@ -1307,7 +1307,7 @@
                 <w:noProof/>
                 <w:webHidden/>
               </w:rPr>
-              <w:instrText xml:space="preserve"> PAGEREF _Toc93434958 \h </w:instrText>
+              <w:instrText xml:space="preserve"> PAGEREF _Toc93436146 \h </w:instrText>
             </w:r>
             <w:r>
               <w:rPr>
@@ -1349,7 +1349,7 @@
               <w:lang w:eastAsia="en-AU"/>
             </w:rPr>
           </w:pPr>
-          <w:hyperlink w:anchor="_Toc93434959" w:history="1">
+          <w:hyperlink w:anchor="_Toc93436147" w:history="1">
             <w:r>
               <w:rPr>
                 <w:rStyle w:val="Hyperlink"/>
@@ -1376,7 +1376,7 @@
                 <w:noProof/>
                 <w:webHidden/>
               </w:rPr>
-              <w:instrText xml:space="preserve"> PAGEREF _Toc93434959 \h </w:instrText>
+              <w:instrText xml:space="preserve"> PAGEREF _Toc93436147 \h </w:instrText>
             </w:r>
             <w:r>
               <w:rPr>
@@ -1418,7 +1418,7 @@
               <w:lang w:eastAsia="en-AU"/>
             </w:rPr>
           </w:pPr>
-          <w:hyperlink w:anchor="_Toc93434960" w:history="1">
+          <w:hyperlink w:anchor="_Toc93436148" w:history="1">
             <w:r>
               <w:rPr>
                 <w:rStyle w:val="Hyperlink"/>
@@ -1445,7 +1445,7 @@
                 <w:noProof/>
                 <w:webHidden/>
               </w:rPr>
-              <w:instrText xml:space="preserve"> PAGEREF _Toc93434960 \h </w:instrText>
+              <w:instrText xml:space="preserve"> PAGEREF _Toc93436148 \h </w:instrText>
             </w:r>
             <w:r>
               <w:rPr>
@@ -1487,7 +1487,7 @@
               <w:lang w:eastAsia="en-AU"/>
             </w:rPr>
           </w:pPr>
-          <w:hyperlink w:anchor="_Toc93434961" w:history="1">
+          <w:hyperlink w:anchor="_Toc93436149" w:history="1">
             <w:r>
               <w:rPr>
                 <w:rStyle w:val="Hyperlink"/>
@@ -1514,7 +1514,7 @@
                 <w:noProof/>
                 <w:webHidden/>
               </w:rPr>
-              <w:instrText xml:space="preserve"> PAGEREF _Toc93434961 \h </w:instrText>
+              <w:instrText xml:space="preserve"> PAGEREF _Toc93436149 \h </w:instrText>
             </w:r>
             <w:r>
               <w:rPr>
@@ -1556,7 +1556,7 @@
               <w:lang w:eastAsia="en-AU"/>
             </w:rPr>
           </w:pPr>
-          <w:hyperlink w:anchor="_Toc93434962" w:history="1">
+          <w:hyperlink w:anchor="_Toc93436150" w:history="1">
             <w:r>
               <w:rPr>
                 <w:rStyle w:val="Hyperlink"/>
@@ -1583,7 +1583,7 @@
                 <w:noProof/>
                 <w:webHidden/>
               </w:rPr>
-              <w:instrText xml:space="preserve"> PAGEREF _Toc93434962 \h </w:instrText>
+              <w:instrText xml:space="preserve"> PAGEREF _Toc93436150 \h </w:instrText>
             </w:r>
             <w:r>
               <w:rPr>
@@ -1625,7 +1625,7 @@
               <w:lang w:eastAsia="en-AU"/>
             </w:rPr>
           </w:pPr>
-          <w:hyperlink w:anchor="_Toc93434963" w:history="1">
+          <w:hyperlink w:anchor="_Toc93436151" w:history="1">
             <w:r>
               <w:rPr>
                 <w:rStyle w:val="Hyperlink"/>
@@ -1652,7 +1652,7 @@
                 <w:noProof/>
                 <w:webHidden/>
               </w:rPr>
-              <w:instrText xml:space="preserve"> PAGEREF _Toc93434963 \h </w:instrText>
+              <w:instrText xml:space="preserve"> PAGEREF _Toc93436151 \h </w:instrText>
             </w:r>
             <w:r>
               <w:rPr>
@@ -1694,7 +1694,7 @@
               <w:lang w:eastAsia="en-AU"/>
             </w:rPr>
           </w:pPr>
-          <w:hyperlink w:anchor="_Toc93434964" w:history="1">
+          <w:hyperlink w:anchor="_Toc93436152" w:history="1">
             <w:r>
               <w:rPr>
                 <w:rStyle w:val="Hyperlink"/>
@@ -1721,7 +1721,7 @@
                 <w:noProof/>
                 <w:webHidden/>
               </w:rPr>
-              <w:instrText xml:space="preserve"> PAGEREF _Toc93434964 \h </w:instrText>
+              <w:instrText xml:space="preserve"> PAGEREF _Toc93436152 \h </w:instrText>
             </w:r>
             <w:r>
               <w:rPr>
@@ -1763,7 +1763,7 @@
               <w:lang w:eastAsia="en-AU"/>
             </w:rPr>
           </w:pPr>
-          <w:hyperlink w:anchor="_Toc93434965" w:history="1">
+          <w:hyperlink w:anchor="_Toc93436153" w:history="1">
             <w:r>
               <w:rPr>
                 <w:rStyle w:val="Hyperlink"/>
@@ -1790,7 +1790,7 @@
                 <w:noProof/>
                 <w:webHidden/>
               </w:rPr>
-              <w:instrText xml:space="preserve"> PAGEREF _Toc93434965 \h </w:instrText>
+              <w:instrText xml:space="preserve"> PAGEREF _Toc93436153 \h </w:instrText>
             </w:r>
             <w:r>
               <w:rPr>
@@ -1832,7 +1832,7 @@
               <w:lang w:eastAsia="en-AU"/>
             </w:rPr>
           </w:pPr>
-          <w:hyperlink w:anchor="_Toc93434966" w:history="1">
+          <w:hyperlink w:anchor="_Toc93436154" w:history="1">
             <w:r>
               <w:rPr>
                 <w:rStyle w:val="Hyperlink"/>
@@ -1859,7 +1859,7 @@
                 <w:noProof/>
                 <w:webHidden/>
               </w:rPr>
-              <w:instrText xml:space="preserve"> PAGEREF _Toc93434966 \h </w:instrText>
+              <w:instrText xml:space="preserve"> PAGEREF _Toc93436154 \h </w:instrText>
             </w:r>
             <w:r>
               <w:rPr>
@@ -1901,7 +1901,7 @@
               <w:lang w:eastAsia="en-AU"/>
             </w:rPr>
           </w:pPr>
-          <w:hyperlink w:anchor="_Toc93434967" w:history="1">
+          <w:hyperlink w:anchor="_Toc93436155" w:history="1">
             <w:r>
               <w:rPr>
                 <w:rStyle w:val="Hyperlink"/>
@@ -1928,7 +1928,7 @@
                 <w:noProof/>
                 <w:webHidden/>
               </w:rPr>
-              <w:instrText xml:space="preserve"> PAGEREF _Toc93434967 \h </w:instrText>
+              <w:instrText xml:space="preserve"> PAGEREF _Toc93436155 \h </w:instrText>
             </w:r>
             <w:r>
               <w:rPr>
@@ -1948,7 +1948,7 @@
                 <w:noProof/>
                 <w:webHidden/>
               </w:rPr>
-              <w:t>6</w:t>
+              <w:t>7</w:t>
             </w:r>
             <w:r>
               <w:rPr>
@@ -1970,7 +1970,7 @@
               <w:lang w:eastAsia="en-AU"/>
             </w:rPr>
           </w:pPr>
-          <w:hyperlink w:anchor="_Toc93434968" w:history="1">
+          <w:hyperlink w:anchor="_Toc93436156" w:history="1">
             <w:r>
               <w:rPr>
                 <w:rStyle w:val="Hyperlink"/>
@@ -1997,7 +1997,7 @@
                 <w:noProof/>
                 <w:webHidden/>
               </w:rPr>
-              <w:instrText xml:space="preserve"> PAGEREF _Toc93434968 \h </w:instrText>
+              <w:instrText xml:space="preserve"> PAGEREF _Toc93436156 \h </w:instrText>
             </w:r>
             <w:r>
               <w:rPr>
@@ -2039,7 +2039,7 @@
               <w:lang w:eastAsia="en-AU"/>
             </w:rPr>
           </w:pPr>
-          <w:hyperlink w:anchor="_Toc93434969" w:history="1">
+          <w:hyperlink w:anchor="_Toc93436157" w:history="1">
             <w:r>
               <w:rPr>
                 <w:rStyle w:val="Hyperlink"/>
@@ -2066,7 +2066,7 @@
                 <w:noProof/>
                 <w:webHidden/>
               </w:rPr>
-              <w:instrText xml:space="preserve"> PAGEREF _Toc93434969 \h </w:instrText>
+              <w:instrText xml:space="preserve"> PAGEREF _Toc93436157 \h </w:instrText>
             </w:r>
             <w:r>
               <w:rPr>
@@ -2108,7 +2108,7 @@
               <w:lang w:eastAsia="en-AU"/>
             </w:rPr>
           </w:pPr>
-          <w:hyperlink w:anchor="_Toc93434970" w:history="1">
+          <w:hyperlink w:anchor="_Toc93436158" w:history="1">
             <w:r>
               <w:rPr>
                 <w:rStyle w:val="Hyperlink"/>
@@ -2135,7 +2135,7 @@
                 <w:noProof/>
                 <w:webHidden/>
               </w:rPr>
-              <w:instrText xml:space="preserve"> PAGEREF _Toc93434970 \h </w:instrText>
+              <w:instrText xml:space="preserve"> PAGEREF _Toc93436158 \h </w:instrText>
             </w:r>
             <w:r>
               <w:rPr>
@@ -2177,7 +2177,7 @@
               <w:lang w:eastAsia="en-AU"/>
             </w:rPr>
           </w:pPr>
-          <w:hyperlink w:anchor="_Toc93434971" w:history="1">
+          <w:hyperlink w:anchor="_Toc93436159" w:history="1">
             <w:r>
               <w:rPr>
                 <w:rStyle w:val="Hyperlink"/>
@@ -2204,7 +2204,7 @@
                 <w:noProof/>
                 <w:webHidden/>
               </w:rPr>
-              <w:instrText xml:space="preserve"> PAGEREF _Toc93434971 \h </w:instrText>
+              <w:instrText xml:space="preserve"> PAGEREF _Toc93436159 \h </w:instrText>
             </w:r>
             <w:r>
               <w:rPr>
@@ -2246,7 +2246,7 @@
               <w:lang w:eastAsia="en-AU"/>
             </w:rPr>
           </w:pPr>
-          <w:hyperlink w:anchor="_Toc93434972" w:history="1">
+          <w:hyperlink w:anchor="_Toc93436160" w:history="1">
             <w:r>
               <w:rPr>
                 <w:rStyle w:val="Hyperlink"/>
@@ -2273,7 +2273,7 @@
                 <w:noProof/>
                 <w:webHidden/>
               </w:rPr>
-              <w:instrText xml:space="preserve"> PAGEREF _Toc93434972 \h </w:instrText>
+              <w:instrText xml:space="preserve"> PAGEREF _Toc93436160 \h </w:instrText>
             </w:r>
             <w:r>
               <w:rPr>
@@ -2315,7 +2315,7 @@
               <w:lang w:eastAsia="en-AU"/>
             </w:rPr>
           </w:pPr>
-          <w:hyperlink w:anchor="_Toc93434973" w:history="1">
+          <w:hyperlink w:anchor="_Toc93436161" w:history="1">
             <w:r>
               <w:rPr>
                 <w:rStyle w:val="Hyperlink"/>
@@ -2342,7 +2342,7 @@
                 <w:noProof/>
                 <w:webHidden/>
               </w:rPr>
-              <w:instrText xml:space="preserve"> PAGEREF _Toc93434973 \h </w:instrText>
+              <w:instrText xml:space="preserve"> PAGEREF _Toc93436161 \h </w:instrText>
             </w:r>
             <w:r>
               <w:rPr>
@@ -2384,7 +2384,7 @@
               <w:lang w:eastAsia="en-AU"/>
             </w:rPr>
           </w:pPr>
-          <w:hyperlink w:anchor="_Toc93434974" w:history="1">
+          <w:hyperlink w:anchor="_Toc93436162" w:history="1">
             <w:r>
               <w:rPr>
                 <w:rStyle w:val="Hyperlink"/>
@@ -2411,7 +2411,7 @@
                 <w:noProof/>
                 <w:webHidden/>
               </w:rPr>
-              <w:instrText xml:space="preserve"> PAGEREF _Toc93434974 \h </w:instrText>
+              <w:instrText xml:space="preserve"> PAGEREF _Toc93436162 \h </w:instrText>
             </w:r>
             <w:r>
               <w:rPr>
@@ -2453,7 +2453,7 @@
               <w:lang w:eastAsia="en-AU"/>
             </w:rPr>
           </w:pPr>
-          <w:hyperlink w:anchor="_Toc93434975" w:history="1">
+          <w:hyperlink w:anchor="_Toc93436163" w:history="1">
             <w:r>
               <w:rPr>
                 <w:rStyle w:val="Hyperlink"/>
@@ -2480,7 +2480,7 @@
                 <w:noProof/>
                 <w:webHidden/>
               </w:rPr>
-              <w:instrText xml:space="preserve"> PAGEREF _Toc93434975 \h </w:instrText>
+              <w:instrText xml:space="preserve"> PAGEREF _Toc93436163 \h </w:instrText>
             </w:r>
             <w:r>
               <w:rPr>
@@ -2522,7 +2522,7 @@
               <w:lang w:eastAsia="en-AU"/>
             </w:rPr>
           </w:pPr>
-          <w:hyperlink w:anchor="_Toc93434976" w:history="1">
+          <w:hyperlink w:anchor="_Toc93436164" w:history="1">
             <w:r>
               <w:rPr>
                 <w:rStyle w:val="Hyperlink"/>
@@ -2549,7 +2549,7 @@
                 <w:noProof/>
                 <w:webHidden/>
               </w:rPr>
-              <w:instrText xml:space="preserve"> PAGEREF _Toc93434976 \h </w:instrText>
+              <w:instrText xml:space="preserve"> PAGEREF _Toc93436164 \h </w:instrText>
             </w:r>
             <w:r>
               <w:rPr>
@@ -2591,7 +2591,7 @@
               <w:lang w:eastAsia="en-AU"/>
             </w:rPr>
           </w:pPr>
-          <w:hyperlink w:anchor="_Toc93434977" w:history="1">
+          <w:hyperlink w:anchor="_Toc93436165" w:history="1">
             <w:r>
               <w:rPr>
                 <w:rStyle w:val="Hyperlink"/>
@@ -2618,7 +2618,7 @@
                 <w:noProof/>
                 <w:webHidden/>
               </w:rPr>
-              <w:instrText xml:space="preserve"> PAGEREF _Toc93434977 \h </w:instrText>
+              <w:instrText xml:space="preserve"> PAGEREF _Toc93436165 \h </w:instrText>
             </w:r>
             <w:r>
               <w:rPr>
@@ -2660,7 +2660,7 @@
               <w:lang w:eastAsia="en-AU"/>
             </w:rPr>
           </w:pPr>
-          <w:hyperlink w:anchor="_Toc93434978" w:history="1">
+          <w:hyperlink w:anchor="_Toc93436166" w:history="1">
             <w:r>
               <w:rPr>
                 <w:rStyle w:val="Hyperlink"/>
@@ -2687,7 +2687,7 @@
                 <w:noProof/>
                 <w:webHidden/>
               </w:rPr>
-              <w:instrText xml:space="preserve"> PAGEREF _Toc93434978 \h </w:instrText>
+              <w:instrText xml:space="preserve"> PAGEREF _Toc93436166 \h </w:instrText>
             </w:r>
             <w:r>
               <w:rPr>
@@ -2707,7 +2707,7 @@
                 <w:noProof/>
                 <w:webHidden/>
               </w:rPr>
-              <w:t>9</w:t>
+              <w:t>10</w:t>
             </w:r>
             <w:r>
               <w:rPr>
@@ -2729,7 +2729,7 @@
               <w:lang w:eastAsia="en-AU"/>
             </w:rPr>
           </w:pPr>
-          <w:hyperlink w:anchor="_Toc93434979" w:history="1">
+          <w:hyperlink w:anchor="_Toc93436167" w:history="1">
             <w:r>
               <w:rPr>
                 <w:rStyle w:val="Hyperlink"/>
@@ -2756,7 +2756,7 @@
                 <w:noProof/>
                 <w:webHidden/>
               </w:rPr>
-              <w:instrText xml:space="preserve"> PAGEREF _Toc93434979 \h </w:instrText>
+              <w:instrText xml:space="preserve"> PAGEREF _Toc93436167 \h </w:instrText>
             </w:r>
             <w:r>
               <w:rPr>
@@ -2798,7 +2798,7 @@
               <w:lang w:eastAsia="en-AU"/>
             </w:rPr>
           </w:pPr>
-          <w:hyperlink w:anchor="_Toc93434980" w:history="1">
+          <w:hyperlink w:anchor="_Toc93436168" w:history="1">
             <w:r>
               <w:rPr>
                 <w:rStyle w:val="Hyperlink"/>
@@ -2825,7 +2825,7 @@
                 <w:noProof/>
                 <w:webHidden/>
               </w:rPr>
-              <w:instrText xml:space="preserve"> PAGEREF _Toc93434980 \h </w:instrText>
+              <w:instrText xml:space="preserve"> PAGEREF _Toc93436168 \h </w:instrText>
             </w:r>
             <w:r>
               <w:rPr>
@@ -2867,7 +2867,7 @@
               <w:lang w:eastAsia="en-AU"/>
             </w:rPr>
           </w:pPr>
-          <w:hyperlink w:anchor="_Toc93434981" w:history="1">
+          <w:hyperlink w:anchor="_Toc93436169" w:history="1">
             <w:r>
               <w:rPr>
                 <w:rStyle w:val="Hyperlink"/>
@@ -2894,7 +2894,7 @@
                 <w:noProof/>
                 <w:webHidden/>
               </w:rPr>
-              <w:instrText xml:space="preserve"> PAGEREF _Toc93434981 \h </w:instrText>
+              <w:instrText xml:space="preserve"> PAGEREF _Toc93436169 \h </w:instrText>
             </w:r>
             <w:r>
               <w:rPr>
@@ -2936,7 +2936,7 @@
               <w:lang w:eastAsia="en-AU"/>
             </w:rPr>
           </w:pPr>
-          <w:hyperlink w:anchor="_Toc93434982" w:history="1">
+          <w:hyperlink w:anchor="_Toc93436170" w:history="1">
             <w:r>
               <w:rPr>
                 <w:rStyle w:val="Hyperlink"/>
@@ -2963,7 +2963,7 @@
                 <w:noProof/>
                 <w:webHidden/>
               </w:rPr>
-              <w:instrText xml:space="preserve"> PAGEREF _Toc93434982 \h </w:instrText>
+              <w:instrText xml:space="preserve"> PAGEREF _Toc93436170 \h </w:instrText>
             </w:r>
             <w:r>
               <w:rPr>
@@ -3005,7 +3005,7 @@
               <w:lang w:eastAsia="en-AU"/>
             </w:rPr>
           </w:pPr>
-          <w:hyperlink w:anchor="_Toc93434983" w:history="1">
+          <w:hyperlink w:anchor="_Toc93436171" w:history="1">
             <w:r>
               <w:rPr>
                 <w:rStyle w:val="Hyperlink"/>
@@ -3032,7 +3032,7 @@
                 <w:noProof/>
                 <w:webHidden/>
               </w:rPr>
-              <w:instrText xml:space="preserve"> PAGEREF _Toc93434983 \h </w:instrText>
+              <w:instrText xml:space="preserve"> PAGEREF _Toc93436171 \h </w:instrText>
             </w:r>
             <w:r>
               <w:rPr>
@@ -3074,7 +3074,7 @@
               <w:lang w:eastAsia="en-AU"/>
             </w:rPr>
           </w:pPr>
-          <w:hyperlink w:anchor="_Toc93434984" w:history="1">
+          <w:hyperlink w:anchor="_Toc93436172" w:history="1">
             <w:r>
               <w:rPr>
                 <w:rStyle w:val="Hyperlink"/>
@@ -3101,7 +3101,7 @@
                 <w:noProof/>
                 <w:webHidden/>
               </w:rPr>
-              <w:instrText xml:space="preserve"> PAGEREF _Toc93434984 \h </w:instrText>
+              <w:instrText xml:space="preserve"> PAGEREF _Toc93436172 \h </w:instrText>
             </w:r>
             <w:r>
               <w:rPr>
@@ -3143,7 +3143,7 @@
               <w:lang w:eastAsia="en-AU"/>
             </w:rPr>
           </w:pPr>
-          <w:hyperlink w:anchor="_Toc93434985" w:history="1">
+          <w:hyperlink w:anchor="_Toc93436173" w:history="1">
             <w:r>
               <w:rPr>
                 <w:rStyle w:val="Hyperlink"/>
@@ -3170,7 +3170,7 @@
                 <w:noProof/>
                 <w:webHidden/>
               </w:rPr>
-              <w:instrText xml:space="preserve"> PAGEREF _Toc93434985 \h </w:instrText>
+              <w:instrText xml:space="preserve"> PAGEREF _Toc93436173 \h </w:instrText>
             </w:r>
             <w:r>
               <w:rPr>
@@ -3212,7 +3212,7 @@
               <w:lang w:eastAsia="en-AU"/>
             </w:rPr>
           </w:pPr>
-          <w:hyperlink w:anchor="_Toc93434986" w:history="1">
+          <w:hyperlink w:anchor="_Toc93436174" w:history="1">
             <w:r>
               <w:rPr>
                 <w:rStyle w:val="Hyperlink"/>
@@ -3239,7 +3239,7 @@
                 <w:noProof/>
                 <w:webHidden/>
               </w:rPr>
-              <w:instrText xml:space="preserve"> PAGEREF _Toc93434986 \h </w:instrText>
+              <w:instrText xml:space="preserve"> PAGEREF _Toc93436174 \h </w:instrText>
             </w:r>
             <w:r>
               <w:rPr>
@@ -3281,7 +3281,7 @@
               <w:lang w:eastAsia="en-AU"/>
             </w:rPr>
           </w:pPr>
-          <w:hyperlink w:anchor="_Toc93434987" w:history="1">
+          <w:hyperlink w:anchor="_Toc93436175" w:history="1">
             <w:r>
               <w:rPr>
                 <w:rStyle w:val="Hyperlink"/>
@@ -3308,7 +3308,7 @@
                 <w:noProof/>
                 <w:webHidden/>
               </w:rPr>
-              <w:instrText xml:space="preserve"> PAGEREF _Toc93434987 \h </w:instrText>
+              <w:instrText xml:space="preserve"> PAGEREF _Toc93436175 \h </w:instrText>
             </w:r>
             <w:r>
               <w:rPr>
@@ -3350,7 +3350,7 @@
               <w:lang w:eastAsia="en-AU"/>
             </w:rPr>
           </w:pPr>
-          <w:hyperlink w:anchor="_Toc93434988" w:history="1">
+          <w:hyperlink w:anchor="_Toc93436176" w:history="1">
             <w:r>
               <w:rPr>
                 <w:rStyle w:val="Hyperlink"/>
@@ -3377,7 +3377,7 @@
                 <w:noProof/>
                 <w:webHidden/>
               </w:rPr>
-              <w:instrText xml:space="preserve"> PAGEREF _Toc93434988 \h </w:instrText>
+              <w:instrText xml:space="preserve"> PAGEREF _Toc93436176 \h </w:instrText>
             </w:r>
             <w:r>
               <w:rPr>
@@ -3419,7 +3419,7 @@
               <w:lang w:eastAsia="en-AU"/>
             </w:rPr>
           </w:pPr>
-          <w:hyperlink w:anchor="_Toc93434989" w:history="1">
+          <w:hyperlink w:anchor="_Toc93436177" w:history="1">
             <w:r>
               <w:rPr>
                 <w:rStyle w:val="Hyperlink"/>
@@ -3446,7 +3446,7 @@
                 <w:noProof/>
                 <w:webHidden/>
               </w:rPr>
-              <w:instrText xml:space="preserve"> PAGEREF _Toc93434989 \h </w:instrText>
+              <w:instrText xml:space="preserve"> PAGEREF _Toc93436177 \h </w:instrText>
             </w:r>
             <w:r>
               <w:rPr>
@@ -3488,7 +3488,7 @@
               <w:lang w:eastAsia="en-AU"/>
             </w:rPr>
           </w:pPr>
-          <w:hyperlink w:anchor="_Toc93434990" w:history="1">
+          <w:hyperlink w:anchor="_Toc93436178" w:history="1">
             <w:r>
               <w:rPr>
                 <w:rStyle w:val="Hyperlink"/>
@@ -3515,7 +3515,7 @@
                 <w:noProof/>
                 <w:webHidden/>
               </w:rPr>
-              <w:instrText xml:space="preserve"> PAGEREF _Toc93434990 \h </w:instrText>
+              <w:instrText xml:space="preserve"> PAGEREF _Toc93436178 \h </w:instrText>
             </w:r>
             <w:r>
               <w:rPr>
@@ -3557,7 +3557,7 @@
               <w:lang w:eastAsia="en-AU"/>
             </w:rPr>
           </w:pPr>
-          <w:hyperlink w:anchor="_Toc93434991" w:history="1">
+          <w:hyperlink w:anchor="_Toc93436179" w:history="1">
             <w:r>
               <w:rPr>
                 <w:rStyle w:val="Hyperlink"/>
@@ -3584,7 +3584,7 @@
                 <w:noProof/>
                 <w:webHidden/>
               </w:rPr>
-              <w:instrText xml:space="preserve"> PAGEREF _Toc93434991 \h </w:instrText>
+              <w:instrText xml:space="preserve"> PAGEREF _Toc93436179 \h </w:instrText>
             </w:r>
             <w:r>
               <w:rPr>
@@ -3604,7 +3604,7 @@
                 <w:noProof/>
                 <w:webHidden/>
               </w:rPr>
-              <w:t>19</w:t>
+              <w:t>20</w:t>
             </w:r>
             <w:r>
               <w:rPr>
@@ -3626,7 +3626,7 @@
               <w:lang w:eastAsia="en-AU"/>
             </w:rPr>
           </w:pPr>
-          <w:hyperlink w:anchor="_Toc93434992" w:history="1">
+          <w:hyperlink w:anchor="_Toc93436180" w:history="1">
             <w:r>
               <w:rPr>
                 <w:rStyle w:val="Hyperlink"/>
@@ -3668,7 +3668,7 @@
                 <w:noProof/>
                 <w:webHidden/>
               </w:rPr>
-              <w:instrText xml:space="preserve"> PAGEREF _Toc93434992 \h </w:instrText>
+              <w:instrText xml:space="preserve"> PAGEREF _Toc93436180 \h </w:instrText>
             </w:r>
             <w:r>
               <w:rPr>
@@ -3710,7 +3710,7 @@
               <w:lang w:eastAsia="en-AU"/>
             </w:rPr>
           </w:pPr>
-          <w:hyperlink w:anchor="_Toc93434993" w:history="1">
+          <w:hyperlink w:anchor="_Toc93436181" w:history="1">
             <w:r>
               <w:rPr>
                 <w:rStyle w:val="Hyperlink"/>
@@ -3737,7 +3737,7 @@
                 <w:noProof/>
                 <w:webHidden/>
               </w:rPr>
-              <w:instrText xml:space="preserve"> PAGEREF _Toc93434993 \h </w:instrText>
+              <w:instrText xml:space="preserve"> PAGEREF _Toc93436181 \h </w:instrText>
             </w:r>
             <w:r>
               <w:rPr>
@@ -3779,7 +3779,7 @@
               <w:lang w:eastAsia="en-AU"/>
             </w:rPr>
           </w:pPr>
-          <w:hyperlink w:anchor="_Toc93434994" w:history="1">
+          <w:hyperlink w:anchor="_Toc93436182" w:history="1">
             <w:r>
               <w:rPr>
                 <w:rStyle w:val="Hyperlink"/>
@@ -3806,7 +3806,7 @@
                 <w:noProof/>
                 <w:webHidden/>
               </w:rPr>
-              <w:instrText xml:space="preserve"> PAGEREF _Toc93434994 \h </w:instrText>
+              <w:instrText xml:space="preserve"> PAGEREF _Toc93436182 \h </w:instrText>
             </w:r>
             <w:r>
               <w:rPr>
@@ -3848,7 +3848,7 @@
               <w:lang w:eastAsia="en-AU"/>
             </w:rPr>
           </w:pPr>
-          <w:hyperlink w:anchor="_Toc93434995" w:history="1">
+          <w:hyperlink w:anchor="_Toc93436183" w:history="1">
             <w:r>
               <w:rPr>
                 <w:rStyle w:val="Hyperlink"/>
@@ -3877,7 +3877,7 @@
                 <w:noProof/>
                 <w:webHidden/>
               </w:rPr>
-              <w:instrText xml:space="preserve"> PAGEREF _Toc93434995 \h </w:instrText>
+              <w:instrText xml:space="preserve"> PAGEREF _Toc93436183 \h </w:instrText>
             </w:r>
             <w:r>
               <w:rPr>
@@ -3919,7 +3919,7 @@
               <w:lang w:eastAsia="en-AU"/>
             </w:rPr>
           </w:pPr>
-          <w:hyperlink w:anchor="_Toc93434996" w:history="1">
+          <w:hyperlink w:anchor="_Toc93436184" w:history="1">
             <w:r>
               <w:rPr>
                 <w:rStyle w:val="Hyperlink"/>
@@ -3948,7 +3948,7 @@
                 <w:noProof/>
                 <w:webHidden/>
               </w:rPr>
-              <w:instrText xml:space="preserve"> PAGEREF _Toc93434996 \h </w:instrText>
+              <w:instrText xml:space="preserve"> PAGEREF _Toc93436184 \h </w:instrText>
             </w:r>
             <w:r>
               <w:rPr>
@@ -3968,7 +3968,7 @@
                 <w:noProof/>
                 <w:webHidden/>
               </w:rPr>
-              <w:t>26</w:t>
+              <w:t>27</w:t>
             </w:r>
             <w:r>
               <w:rPr>
@@ -3990,7 +3990,7 @@
               <w:lang w:eastAsia="en-AU"/>
             </w:rPr>
           </w:pPr>
-          <w:hyperlink w:anchor="_Toc93434997" w:history="1">
+          <w:hyperlink w:anchor="_Toc93436185" w:history="1">
             <w:r>
               <w:rPr>
                 <w:rStyle w:val="Hyperlink"/>
@@ -4019,7 +4019,7 @@
                 <w:noProof/>
                 <w:webHidden/>
               </w:rPr>
-              <w:instrText xml:space="preserve"> PAGEREF _Toc93434997 \h </w:instrText>
+              <w:instrText xml:space="preserve"> PAGEREF _Toc93436185 \h </w:instrText>
             </w:r>
             <w:r>
               <w:rPr>
@@ -4061,7 +4061,7 @@
               <w:lang w:eastAsia="en-AU"/>
             </w:rPr>
           </w:pPr>
-          <w:hyperlink w:anchor="_Toc93434998" w:history="1">
+          <w:hyperlink w:anchor="_Toc93436186" w:history="1">
             <w:r>
               <w:rPr>
                 <w:rStyle w:val="Hyperlink"/>
@@ -4088,7 +4088,7 @@
                 <w:noProof/>
                 <w:webHidden/>
               </w:rPr>
-              <w:instrText xml:space="preserve"> PAGEREF _Toc93434998 \h </w:instrText>
+              <w:instrText xml:space="preserve"> PAGEREF _Toc93436186 \h </w:instrText>
             </w:r>
             <w:r>
               <w:rPr>
@@ -4130,7 +4130,7 @@
               <w:lang w:eastAsia="en-AU"/>
             </w:rPr>
           </w:pPr>
-          <w:hyperlink w:anchor="_Toc93434999" w:history="1">
+          <w:hyperlink w:anchor="_Toc93436187" w:history="1">
             <w:r>
               <w:rPr>
                 <w:rStyle w:val="Hyperlink"/>
@@ -4159,7 +4159,7 @@
                 <w:noProof/>
                 <w:webHidden/>
               </w:rPr>
-              <w:instrText xml:space="preserve"> PAGEREF _Toc93434999 \h </w:instrText>
+              <w:instrText xml:space="preserve"> PAGEREF _Toc93436187 \h </w:instrText>
             </w:r>
             <w:r>
               <w:rPr>
@@ -4201,7 +4201,7 @@
               <w:lang w:eastAsia="en-AU"/>
             </w:rPr>
           </w:pPr>
-          <w:hyperlink w:anchor="_Toc93435000" w:history="1">
+          <w:hyperlink w:anchor="_Toc93436188" w:history="1">
             <w:r>
               <w:rPr>
                 <w:rStyle w:val="Hyperlink"/>
@@ -4230,7 +4230,7 @@
                 <w:noProof/>
                 <w:webHidden/>
               </w:rPr>
-              <w:instrText xml:space="preserve"> PAGEREF _Toc93435000 \h </w:instrText>
+              <w:instrText xml:space="preserve"> PAGEREF _Toc93436188 \h </w:instrText>
             </w:r>
             <w:r>
               <w:rPr>
@@ -4272,7 +4272,7 @@
               <w:lang w:eastAsia="en-AU"/>
             </w:rPr>
           </w:pPr>
-          <w:hyperlink w:anchor="_Toc93435001" w:history="1">
+          <w:hyperlink w:anchor="_Toc93436189" w:history="1">
             <w:r>
               <w:rPr>
                 <w:rStyle w:val="Hyperlink"/>
@@ -4299,7 +4299,7 @@
                 <w:noProof/>
                 <w:webHidden/>
               </w:rPr>
-              <w:instrText xml:space="preserve"> PAGEREF _Toc93435001 \h </w:instrText>
+              <w:instrText xml:space="preserve"> PAGEREF _Toc93436189 \h </w:instrText>
             </w:r>
             <w:r>
               <w:rPr>
@@ -4341,7 +4341,7 @@
               <w:lang w:eastAsia="en-AU"/>
             </w:rPr>
           </w:pPr>
-          <w:hyperlink w:anchor="_Toc93435002" w:history="1">
+          <w:hyperlink w:anchor="_Toc93436190" w:history="1">
             <w:r>
               <w:rPr>
                 <w:rStyle w:val="Hyperlink"/>
@@ -4368,7 +4368,7 @@
                 <w:noProof/>
                 <w:webHidden/>
               </w:rPr>
-              <w:instrText xml:space="preserve"> PAGEREF _Toc93435002 \h </w:instrText>
+              <w:instrText xml:space="preserve"> PAGEREF _Toc93436190 \h </w:instrText>
             </w:r>
             <w:r>
               <w:rPr>
@@ -4410,7 +4410,7 @@
               <w:lang w:eastAsia="en-AU"/>
             </w:rPr>
           </w:pPr>
-          <w:hyperlink w:anchor="_Toc93435003" w:history="1">
+          <w:hyperlink w:anchor="_Toc93436191" w:history="1">
             <w:r>
               <w:rPr>
                 <w:rStyle w:val="Hyperlink"/>
@@ -4437,7 +4437,7 @@
                 <w:noProof/>
                 <w:webHidden/>
               </w:rPr>
-              <w:instrText xml:space="preserve"> PAGEREF _Toc93435003 \h </w:instrText>
+              <w:instrText xml:space="preserve"> PAGEREF _Toc93436191 \h </w:instrText>
             </w:r>
             <w:r>
               <w:rPr>
@@ -4479,7 +4479,7 @@
               <w:lang w:eastAsia="en-AU"/>
             </w:rPr>
           </w:pPr>
-          <w:hyperlink w:anchor="_Toc93435004" w:history="1">
+          <w:hyperlink w:anchor="_Toc93436192" w:history="1">
             <w:r>
               <w:rPr>
                 <w:rStyle w:val="Hyperlink"/>
@@ -4506,7 +4506,7 @@
                 <w:noProof/>
                 <w:webHidden/>
               </w:rPr>
-              <w:instrText xml:space="preserve"> PAGEREF _Toc93435004 \h </w:instrText>
+              <w:instrText xml:space="preserve"> PAGEREF _Toc93436192 \h </w:instrText>
             </w:r>
             <w:r>
               <w:rPr>
@@ -4548,7 +4548,7 @@
               <w:lang w:eastAsia="en-AU"/>
             </w:rPr>
           </w:pPr>
-          <w:hyperlink w:anchor="_Toc93435005" w:history="1">
+          <w:hyperlink w:anchor="_Toc93436193" w:history="1">
             <w:r>
               <w:rPr>
                 <w:rStyle w:val="Hyperlink"/>
@@ -4575,7 +4575,7 @@
                 <w:noProof/>
                 <w:webHidden/>
               </w:rPr>
-              <w:instrText xml:space="preserve"> PAGEREF _Toc93435005 \h </w:instrText>
+              <w:instrText xml:space="preserve"> PAGEREF _Toc93436193 \h </w:instrText>
             </w:r>
             <w:r>
               <w:rPr>
@@ -4617,7 +4617,7 @@
               <w:lang w:eastAsia="en-AU"/>
             </w:rPr>
           </w:pPr>
-          <w:hyperlink w:anchor="_Toc93435006" w:history="1">
+          <w:hyperlink w:anchor="_Toc93436194" w:history="1">
             <w:r>
               <w:rPr>
                 <w:rStyle w:val="Hyperlink"/>
@@ -4644,7 +4644,7 @@
                 <w:noProof/>
                 <w:webHidden/>
               </w:rPr>
-              <w:instrText xml:space="preserve"> PAGEREF _Toc93435006 \h </w:instrText>
+              <w:instrText xml:space="preserve"> PAGEREF _Toc93436194 \h </w:instrText>
             </w:r>
             <w:r>
               <w:rPr>
@@ -4664,7 +4664,7 @@
                 <w:noProof/>
                 <w:webHidden/>
               </w:rPr>
-              <w:t>31</w:t>
+              <w:t>32</w:t>
             </w:r>
             <w:r>
               <w:rPr>
@@ -4686,7 +4686,7 @@
               <w:lang w:eastAsia="en-AU"/>
             </w:rPr>
           </w:pPr>
-          <w:hyperlink w:anchor="_Toc93435007" w:history="1">
+          <w:hyperlink w:anchor="_Toc93436195" w:history="1">
             <w:r>
               <w:rPr>
                 <w:rStyle w:val="Hyperlink"/>
@@ -4713,7 +4713,7 @@
                 <w:noProof/>
                 <w:webHidden/>
               </w:rPr>
-              <w:instrText xml:space="preserve"> PAGEREF _Toc93435007 \h </w:instrText>
+              <w:instrText xml:space="preserve"> PAGEREF _Toc93436195 \h </w:instrText>
             </w:r>
             <w:r>
               <w:rPr>
@@ -4755,7 +4755,7 @@
               <w:lang w:eastAsia="en-AU"/>
             </w:rPr>
           </w:pPr>
-          <w:hyperlink w:anchor="_Toc93435008" w:history="1">
+          <w:hyperlink w:anchor="_Toc93436196" w:history="1">
             <w:r>
               <w:rPr>
                 <w:rStyle w:val="Hyperlink"/>
@@ -4782,7 +4782,7 @@
                 <w:noProof/>
                 <w:webHidden/>
               </w:rPr>
-              <w:instrText xml:space="preserve"> PAGEREF _Toc93435008 \h </w:instrText>
+              <w:instrText xml:space="preserve"> PAGEREF _Toc93436196 \h </w:instrText>
             </w:r>
             <w:r>
               <w:rPr>
@@ -4824,7 +4824,7 @@
               <w:lang w:eastAsia="en-AU"/>
             </w:rPr>
           </w:pPr>
-          <w:hyperlink w:anchor="_Toc93435009" w:history="1">
+          <w:hyperlink w:anchor="_Toc93436197" w:history="1">
             <w:r>
               <w:rPr>
                 <w:rStyle w:val="Hyperlink"/>
@@ -4851,7 +4851,7 @@
                 <w:noProof/>
                 <w:webHidden/>
               </w:rPr>
-              <w:instrText xml:space="preserve"> PAGEREF _Toc93435009 \h </w:instrText>
+              <w:instrText xml:space="preserve"> PAGEREF _Toc93436197 \h </w:instrText>
             </w:r>
             <w:r>
               <w:rPr>
@@ -4871,7 +4871,7 @@
                 <w:noProof/>
                 <w:webHidden/>
               </w:rPr>
-              <w:t>34</w:t>
+              <w:t>35</w:t>
             </w:r>
             <w:r>
               <w:rPr>
@@ -4893,7 +4893,7 @@
               <w:lang w:eastAsia="en-AU"/>
             </w:rPr>
           </w:pPr>
-          <w:hyperlink w:anchor="_Toc93435010" w:history="1">
+          <w:hyperlink w:anchor="_Toc93436198" w:history="1">
             <w:r>
               <w:rPr>
                 <w:rStyle w:val="Hyperlink"/>
@@ -4920,7 +4920,7 @@
                 <w:noProof/>
                 <w:webHidden/>
               </w:rPr>
-              <w:instrText xml:space="preserve"> PAGEREF _Toc93435010 \h </w:instrText>
+              <w:instrText xml:space="preserve"> PAGEREF _Toc93436198 \h </w:instrText>
             </w:r>
             <w:r>
               <w:rPr>
@@ -4940,7 +4940,7 @@
                 <w:noProof/>
                 <w:webHidden/>
               </w:rPr>
-              <w:t>34</w:t>
+              <w:t>35</w:t>
             </w:r>
             <w:r>
               <w:rPr>
@@ -4962,7 +4962,7 @@
               <w:lang w:eastAsia="en-AU"/>
             </w:rPr>
           </w:pPr>
-          <w:hyperlink w:anchor="_Toc93435011" w:history="1">
+          <w:hyperlink w:anchor="_Toc93436199" w:history="1">
             <w:r>
               <w:rPr>
                 <w:rStyle w:val="Hyperlink"/>
@@ -4989,7 +4989,7 @@
                 <w:noProof/>
                 <w:webHidden/>
               </w:rPr>
-              <w:instrText xml:space="preserve"> PAGEREF _Toc93435011 \h </w:instrText>
+              <w:instrText xml:space="preserve"> PAGEREF _Toc93436199 \h </w:instrText>
             </w:r>
             <w:r>
               <w:rPr>
@@ -5009,7 +5009,7 @@
                 <w:noProof/>
                 <w:webHidden/>
               </w:rPr>
-              <w:t>42</w:t>
+              <w:t>43</w:t>
             </w:r>
             <w:r>
               <w:rPr>
@@ -5071,7 +5071,7 @@
         <w:pStyle w:val="Heading1"/>
         <w:jc w:val="both"/>
       </w:pPr>
-      <w:bookmarkStart w:id="0" w:name="_Toc93434957"/>
+      <w:bookmarkStart w:id="0" w:name="_Toc93436145"/>
       <w:r>
         <w:t>Team Profile</w:t>
       </w:r>
@@ -5095,7 +5095,7 @@
           <w:rFonts w:asciiTheme="minorHAnsi" w:hAnsiTheme="minorHAnsi"/>
         </w:rPr>
       </w:pPr>
-      <w:bookmarkStart w:id="1" w:name="_Toc93434958"/>
+      <w:bookmarkStart w:id="1" w:name="_Toc93436146"/>
       <w:r>
         <w:t>Team name</w:t>
       </w:r>
@@ -5144,7 +5144,7 @@
         <w:pStyle w:val="Heading2"/>
         <w:jc w:val="both"/>
       </w:pPr>
-      <w:bookmarkStart w:id="2" w:name="_Toc93434959"/>
+      <w:bookmarkStart w:id="2" w:name="_Toc93436147"/>
       <w:r>
         <w:t>Personal information</w:t>
       </w:r>
@@ -5165,7 +5165,7 @@
         <w:pStyle w:val="Heading3"/>
         <w:jc w:val="both"/>
       </w:pPr>
-      <w:bookmarkStart w:id="3" w:name="_Toc93434960"/>
+      <w:bookmarkStart w:id="3" w:name="_Toc93436148"/>
       <w:r>
         <w:t>Nathaniel</w:t>
       </w:r>
@@ -5300,7 +5300,7 @@
         <w:pStyle w:val="Heading3"/>
         <w:jc w:val="both"/>
       </w:pPr>
-      <w:bookmarkStart w:id="4" w:name="_Toc93434961"/>
+      <w:bookmarkStart w:id="4" w:name="_Toc93436149"/>
       <w:r>
         <w:t>Enoch</w:t>
       </w:r>
@@ -5457,7 +5457,7 @@
         <w:pStyle w:val="Heading3"/>
         <w:jc w:val="both"/>
       </w:pPr>
-      <w:bookmarkStart w:id="5" w:name="_Toc93434962"/>
+      <w:bookmarkStart w:id="5" w:name="_Toc93436150"/>
       <w:r>
         <w:t>Thomas</w:t>
       </w:r>
@@ -5598,7 +5598,7 @@
         <w:pStyle w:val="Heading3"/>
         <w:jc w:val="both"/>
       </w:pPr>
-      <w:bookmarkStart w:id="6" w:name="_Toc93434963"/>
+      <w:bookmarkStart w:id="6" w:name="_Toc93436151"/>
       <w:r>
         <w:t>Lynn</w:t>
       </w:r>
@@ -5802,7 +5802,7 @@
           <w:szCs w:val="28"/>
         </w:rPr>
       </w:pPr>
-      <w:bookmarkStart w:id="7" w:name="_Toc93434964"/>
+      <w:bookmarkStart w:id="7" w:name="_Toc93436152"/>
       <w:r>
         <w:rPr>
           <w:rStyle w:val="normaltextrun"/>
@@ -6011,7 +6011,7 @@
         <w:pStyle w:val="Heading3"/>
         <w:jc w:val="both"/>
       </w:pPr>
-      <w:bookmarkStart w:id="8" w:name="_Toc93434965"/>
+      <w:bookmarkStart w:id="8" w:name="_Toc93436153"/>
       <w:r>
         <w:t>Alwyn</w:t>
       </w:r>
@@ -6127,7 +6127,7 @@
           <w:rStyle w:val="eop"/>
         </w:rPr>
       </w:pPr>
-      <w:bookmarkStart w:id="9" w:name="_Toc93434966"/>
+      <w:bookmarkStart w:id="9" w:name="_Toc93436154"/>
       <w:r>
         <w:rPr>
           <w:rStyle w:val="eop"/>
@@ -6291,26 +6291,22 @@
     </w:p>
     <w:p>
       <w:pPr>
-        <w:jc w:val="both"/>
-        <w:rPr>
-          <w:rStyle w:val="normaltextrun"/>
-          <w:rFonts w:cstheme="minorHAnsi"/>
-          <w:color w:val="000000"/>
-          <w:sz w:val="24"/>
-          <w:szCs w:val="24"/>
-          <w:shd w:val="clear" w:color="auto" w:fill="FFFFFF"/>
-        </w:rPr>
-      </w:pPr>
-    </w:p>
-    <w:p>
-      <w:pPr>
-        <w:jc w:val="both"/>
-        <w:rPr>
-          <w:rFonts w:cstheme="minorHAnsi"/>
-          <w:sz w:val="24"/>
-          <w:szCs w:val="24"/>
-        </w:rPr>
-      </w:pPr>
+        <w:rPr>
+          <w:rFonts w:eastAsia="Times New Roman" w:cstheme="minorHAnsi"/>
+          <w:sz w:val="24"/>
+          <w:szCs w:val="24"/>
+          <w:lang w:eastAsia="en-AU"/>
+        </w:rPr>
+      </w:pPr>
+      <w:r>
+        <w:rPr>
+          <w:rFonts w:eastAsia="Times New Roman" w:cstheme="minorHAnsi"/>
+          <w:sz w:val="24"/>
+          <w:szCs w:val="24"/>
+          <w:lang w:eastAsia="en-AU"/>
+        </w:rPr>
+        <w:br w:type="page"/>
+      </w:r>
     </w:p>
     <w:p>
       <w:pPr>
@@ -6321,12 +6317,13 @@
           <w:szCs w:val="36"/>
         </w:rPr>
       </w:pPr>
-      <w:bookmarkStart w:id="10" w:name="_Toc93434967"/>
+      <w:bookmarkStart w:id="10" w:name="_Toc93436155"/>
       <w:r>
         <w:rPr>
           <w:sz w:val="36"/>
           <w:szCs w:val="36"/>
         </w:rPr>
+        <w:lastRenderedPageBreak/>
         <w:t xml:space="preserve">Team </w:t>
       </w:r>
       <w:r>
@@ -6356,9 +6353,8 @@
         <w:pStyle w:val="Heading3"/>
         <w:jc w:val="both"/>
       </w:pPr>
-      <w:bookmarkStart w:id="11" w:name="_Toc93434968"/>
-      <w:r>
-        <w:lastRenderedPageBreak/>
+      <w:bookmarkStart w:id="11" w:name="_Toc93436156"/>
+      <w:r>
         <w:t>Nathaniel</w:t>
       </w:r>
       <w:bookmarkEnd w:id="11"/>
@@ -6636,7 +6632,7 @@
         <w:pStyle w:val="Heading3"/>
         <w:jc w:val="both"/>
       </w:pPr>
-      <w:bookmarkStart w:id="12" w:name="_Toc93434969"/>
+      <w:bookmarkStart w:id="12" w:name="_Toc93436157"/>
       <w:r>
         <w:t>Enoc</w:t>
       </w:r>
@@ -6918,7 +6914,7 @@
         <w:pStyle w:val="Heading3"/>
         <w:jc w:val="both"/>
       </w:pPr>
-      <w:bookmarkStart w:id="13" w:name="_Toc93434970"/>
+      <w:bookmarkStart w:id="13" w:name="_Toc93436158"/>
       <w:r>
         <w:t>Thomas</w:t>
       </w:r>
@@ -7176,12 +7172,11 @@
           <w:rStyle w:val="eop"/>
         </w:rPr>
       </w:pPr>
-      <w:bookmarkStart w:id="14" w:name="_Toc93434971"/>
+      <w:bookmarkStart w:id="14" w:name="_Toc93436159"/>
       <w:r>
         <w:rPr>
           <w:rStyle w:val="eop"/>
         </w:rPr>
-        <w:lastRenderedPageBreak/>
         <w:t>Lynn</w:t>
       </w:r>
       <w:bookmarkEnd w:id="14"/>
@@ -7235,7 +7230,7 @@
         <w:pStyle w:val="Heading3"/>
         <w:jc w:val="both"/>
       </w:pPr>
-      <w:bookmarkStart w:id="15" w:name="_Toc93434972"/>
+      <w:bookmarkStart w:id="15" w:name="_Toc93436160"/>
       <w:r>
         <w:t>Angeles</w:t>
       </w:r>
@@ -7300,7 +7295,7 @@
         <w:pStyle w:val="Heading3"/>
         <w:jc w:val="both"/>
       </w:pPr>
-      <w:bookmarkStart w:id="16" w:name="_Toc93434973"/>
+      <w:bookmarkStart w:id="16" w:name="_Toc93436161"/>
       <w:r>
         <w:t>Alwyn</w:t>
       </w:r>
@@ -7411,7 +7406,7 @@
           <w:rStyle w:val="eop"/>
         </w:rPr>
       </w:pPr>
-      <w:bookmarkStart w:id="17" w:name="_Toc93434974"/>
+      <w:bookmarkStart w:id="17" w:name="_Toc93436162"/>
       <w:r>
         <w:rPr>
           <w:rStyle w:val="eop"/>
@@ -7468,7 +7463,7 @@
           <w:shd w:val="clear" w:color="auto" w:fill="FFFFFF"/>
           <w:lang w:val="en-US"/>
         </w:rPr>
-        <w:t>. I tend to be assertive with my behavior and apparently have a hard time agreeing to other views. In my personal opinion, I feel I am rather open minded so I guess that is an area of the test that may be a bit hit or miss in terms of the results. The Big Five </w:t>
+        <w:t xml:space="preserve">. I tend to be assertive with my behavior and apparently have a hard time agreeing to other views. In my personal opinion, I feel I am rather open minded so I guess that is an area of the test that may be a bit hit or miss in terms of the results. </w:t>
       </w:r>
       <w:r>
         <w:rPr>
@@ -7480,7 +7475,8 @@
           <w:shd w:val="clear" w:color="auto" w:fill="FFFFFF"/>
           <w:lang w:val="en-US"/>
         </w:rPr>
-        <w:t>test,</w:t>
+        <w:lastRenderedPageBreak/>
+        <w:t>The Big Five </w:t>
       </w:r>
       <w:r>
         <w:rPr>
@@ -7492,7 +7488,7 @@
           <w:shd w:val="clear" w:color="auto" w:fill="FFFFFF"/>
           <w:lang w:val="en-US"/>
         </w:rPr>
-        <w:t xml:space="preserve"> however, did give me a higher score on “Conscientious” so that in a sense </w:t>
+        <w:t>test,</w:t>
       </w:r>
       <w:r>
         <w:rPr>
@@ -7504,8 +7500,7 @@
           <w:shd w:val="clear" w:color="auto" w:fill="FFFFFF"/>
           <w:lang w:val="en-US"/>
         </w:rPr>
-        <w:lastRenderedPageBreak/>
-        <w:t>does marry the previous comments together. Within a team environment, I know my assertiveness can get in the way, but my openness does assist in keeping efficient within that environment. As a result, when forming a team my primary focus would be to work with someone who is also open minded so that my assertiveness does not take over. </w:t>
+        <w:t> however, did give me a higher score on “Conscientious” so that in a sense does marry the previous comments together. Within a team environment, I know my assertiveness can get in the way, but my openness does assist in keeping efficient within that environment. As a result, when forming a team my primary focus would be to work with someone who is also open minded so that my assertiveness does not take over. </w:t>
       </w:r>
       <w:r>
         <w:rPr>
@@ -7534,7 +7529,7 @@
         <w:pStyle w:val="Heading3"/>
         <w:jc w:val="both"/>
       </w:pPr>
-      <w:bookmarkStart w:id="18" w:name="_Toc93434975"/>
+      <w:bookmarkStart w:id="18" w:name="_Toc93436163"/>
       <w:r>
         <w:t>Analysis of personality traits</w:t>
       </w:r>
@@ -7973,7 +7968,7 @@
         <w:pStyle w:val="Heading1"/>
         <w:jc w:val="both"/>
       </w:pPr>
-      <w:bookmarkStart w:id="19" w:name="_Toc93434976"/>
+      <w:bookmarkStart w:id="19" w:name="_Toc93436164"/>
       <w:r>
         <w:t>Ideal Jobs</w:t>
       </w:r>
@@ -7989,7 +7984,7 @@
         <w:pStyle w:val="Heading2"/>
         <w:jc w:val="both"/>
       </w:pPr>
-      <w:bookmarkStart w:id="20" w:name="_Toc93434977"/>
+      <w:bookmarkStart w:id="20" w:name="_Toc93436165"/>
       <w:r>
         <w:t>Cyber Security Advisor</w:t>
       </w:r>
@@ -8164,11 +8159,25 @@
     </w:p>
     <w:p>
       <w:pPr>
+        <w:rPr>
+          <w:rFonts w:asciiTheme="majorHAnsi" w:eastAsiaTheme="majorEastAsia" w:hAnsiTheme="majorHAnsi" w:cstheme="majorBidi"/>
+          <w:color w:val="2F5496" w:themeColor="accent1" w:themeShade="BF"/>
+          <w:sz w:val="32"/>
+          <w:szCs w:val="32"/>
+        </w:rPr>
+      </w:pPr>
+      <w:r>
+        <w:br w:type="page"/>
+      </w:r>
+    </w:p>
+    <w:p>
+      <w:pPr>
         <w:pStyle w:val="Heading2"/>
         <w:jc w:val="both"/>
       </w:pPr>
-      <w:bookmarkStart w:id="21" w:name="_Toc93434978"/>
-      <w:r>
+      <w:bookmarkStart w:id="21" w:name="_Toc93436166"/>
+      <w:r>
+        <w:lastRenderedPageBreak/>
         <w:t>Software Developer</w:t>
       </w:r>
       <w:bookmarkEnd w:id="21"/>
@@ -8193,7 +8202,6 @@
           <w:sz w:val="24"/>
           <w:szCs w:val="24"/>
         </w:rPr>
-        <w:lastRenderedPageBreak/>
         <w:t>The developer is expected to work with other developers and analysts as a team. Secure APIs will also be developed to access the payment system, and message queues will be used to process the high amount of real time payments that will take place. This position will be challenging as real time payment processing requires fast response time and a high expectation of uninterrupted service, in order to ensure smooth financial transactions. Any service breakdowns will cause huge financial loss to the client and significantly reduce customer satisfaction. The developer is expected to be a team player who works with other IT professionals in the company.</w:t>
       </w:r>
     </w:p>
@@ -8345,7 +8353,7 @@
         <w:pStyle w:val="Heading2"/>
         <w:jc w:val="both"/>
       </w:pPr>
-      <w:bookmarkStart w:id="22" w:name="_Toc93434979"/>
+      <w:bookmarkStart w:id="22" w:name="_Toc93436167"/>
       <w:r>
         <w:t>Software Engineer</w:t>
       </w:r>
@@ -8535,7 +8543,7 @@
         <w:pStyle w:val="Heading2"/>
         <w:jc w:val="both"/>
       </w:pPr>
-      <w:bookmarkStart w:id="23" w:name="_Toc93434980"/>
+      <w:bookmarkStart w:id="23" w:name="_Toc93436168"/>
       <w:r>
         <w:t>Network Engineer</w:t>
       </w:r>
@@ -8625,6 +8633,7 @@
           <w:sz w:val="24"/>
           <w:szCs w:val="24"/>
         </w:rPr>
+        <w:lastRenderedPageBreak/>
         <w:t xml:space="preserve">Advanced networking </w:t>
       </w:r>
     </w:p>
@@ -8671,7 +8680,6 @@
           <w:sz w:val="24"/>
           <w:szCs w:val="24"/>
         </w:rPr>
-        <w:lastRenderedPageBreak/>
         <w:t>Wireless radio systems</w:t>
       </w:r>
     </w:p>
@@ -8736,7 +8744,7 @@
         <w:pStyle w:val="Heading2"/>
         <w:jc w:val="both"/>
       </w:pPr>
-      <w:bookmarkStart w:id="24" w:name="_Toc93434981"/>
+      <w:bookmarkStart w:id="24" w:name="_Toc93436169"/>
       <w:r>
         <w:t>UX/UI Designer</w:t>
       </w:r>
@@ -8936,7 +8944,7 @@
         <w:pStyle w:val="Heading2"/>
         <w:jc w:val="both"/>
       </w:pPr>
-      <w:bookmarkStart w:id="25" w:name="_Toc93434982"/>
+      <w:bookmarkStart w:id="25" w:name="_Toc93436170"/>
       <w:r>
         <w:t>Frontend Developer</w:t>
       </w:r>
@@ -9207,6 +9215,7 @@
           <w:sz w:val="24"/>
           <w:szCs w:val="24"/>
         </w:rPr>
+        <w:lastRenderedPageBreak/>
         <w:t>Linguistics degree</w:t>
       </w:r>
     </w:p>
@@ -9215,9 +9224,8 @@
         <w:pStyle w:val="Heading2"/>
         <w:jc w:val="both"/>
       </w:pPr>
-      <w:bookmarkStart w:id="26" w:name="_Toc93434983"/>
-      <w:r>
-        <w:lastRenderedPageBreak/>
+      <w:bookmarkStart w:id="26" w:name="_Toc93436171"/>
+      <w:r>
         <w:t>Software Development Manager</w:t>
       </w:r>
       <w:bookmarkEnd w:id="26"/>
@@ -9552,7 +9560,7 @@
           <w:rStyle w:val="markedcontent"/>
         </w:rPr>
       </w:pPr>
-      <w:bookmarkStart w:id="27" w:name="_Toc93434984"/>
+      <w:bookmarkStart w:id="27" w:name="_Toc93436172"/>
       <w:r>
         <w:rPr>
           <w:rStyle w:val="markedcontent"/>
@@ -9959,6 +9967,7 @@
           <w:sz w:val="24"/>
           <w:szCs w:val="24"/>
         </w:rPr>
+        <w:lastRenderedPageBreak/>
         <w:t xml:space="preserve">07/01/2022 </w:t>
       </w:r>
       <w:hyperlink r:id="rId24" w:history="1">
@@ -10030,7 +10039,6 @@
           <w:sz w:val="24"/>
           <w:szCs w:val="24"/>
         </w:rPr>
-        <w:lastRenderedPageBreak/>
         <w:t xml:space="preserve">08/01/2022 </w:t>
       </w:r>
       <w:hyperlink r:id="rId27" w:history="1">
@@ -10494,7 +10502,7 @@
           <w:rStyle w:val="markedcontent"/>
         </w:rPr>
       </w:pPr>
-      <w:bookmarkStart w:id="28" w:name="_Toc93434985"/>
+      <w:bookmarkStart w:id="28" w:name="_Toc93436173"/>
       <w:r>
         <w:rPr>
           <w:rStyle w:val="markedcontent"/>
@@ -11483,6 +11491,7 @@
                 <w:sz w:val="16"/>
                 <w:szCs w:val="16"/>
               </w:rPr>
+              <w:lastRenderedPageBreak/>
               <w:t>Network Engineer</w:t>
             </w:r>
           </w:p>
@@ -11504,7 +11513,6 @@
                 <w:sz w:val="16"/>
                 <w:szCs w:val="16"/>
               </w:rPr>
-              <w:lastRenderedPageBreak/>
               <w:t>(Lynn)</w:t>
             </w:r>
           </w:p>
@@ -11531,18 +11539,7 @@
                 <w:sz w:val="16"/>
                 <w:szCs w:val="16"/>
               </w:rPr>
-              <w:lastRenderedPageBreak/>
-              <w:t xml:space="preserve">Experience in technical operations, </w:t>
-            </w:r>
-            <w:r>
-              <w:rPr>
-                <w:rStyle w:val="markedcontent"/>
-                <w:rFonts w:cstheme="minorHAnsi"/>
-                <w:sz w:val="16"/>
-                <w:szCs w:val="16"/>
-              </w:rPr>
-              <w:lastRenderedPageBreak/>
-              <w:t xml:space="preserve">networks implementation and maintaining </w:t>
+              <w:t xml:space="preserve">Experience in technical operations, networks implementation and maintaining </w:t>
             </w:r>
           </w:p>
           <w:p>
@@ -11631,18 +11628,7 @@
                 <w:sz w:val="16"/>
                 <w:szCs w:val="16"/>
               </w:rPr>
-              <w:lastRenderedPageBreak/>
-              <w:t xml:space="preserve">A confident team player </w:t>
-            </w:r>
-            <w:r>
-              <w:rPr>
-                <w:rStyle w:val="markedcontent"/>
-                <w:rFonts w:cstheme="minorHAnsi"/>
-                <w:sz w:val="16"/>
-                <w:szCs w:val="16"/>
-              </w:rPr>
-              <w:lastRenderedPageBreak/>
-              <w:t xml:space="preserve">who can communicate complex technical issues clearly and concisely with strong customer focus </w:t>
+              <w:t xml:space="preserve">A confident team player who can communicate complex technical issues clearly and concisely with strong customer focus </w:t>
             </w:r>
           </w:p>
           <w:p>
@@ -12579,6 +12565,7 @@
           <w:sz w:val="24"/>
           <w:szCs w:val="24"/>
         </w:rPr>
+        <w:lastRenderedPageBreak/>
         <w:t xml:space="preserve">The </w:t>
       </w:r>
       <w:r>
@@ -12615,17 +12602,7 @@
           <w:sz w:val="24"/>
           <w:szCs w:val="24"/>
         </w:rPr>
-        <w:t xml:space="preserve">, Software Engineer, Network Engineer, UX/UI, Computational Linguist and Software Development </w:t>
-      </w:r>
-      <w:r>
-        <w:rPr>
-          <w:rStyle w:val="markedcontent"/>
-          <w:rFonts w:cstheme="minorHAnsi"/>
-          <w:sz w:val="24"/>
-          <w:szCs w:val="24"/>
-        </w:rPr>
-        <w:lastRenderedPageBreak/>
-        <w:t>Manager.</w:t>
+        <w:t>, Software Engineer, Network Engineer, UX/UI, Computational Linguist and Software Development Manager.</w:t>
       </w:r>
       <w:r>
         <w:rPr>
@@ -13154,7 +13131,7 @@
           <w:rStyle w:val="markedcontent"/>
         </w:rPr>
       </w:pPr>
-      <w:bookmarkStart w:id="29" w:name="_Toc93434986"/>
+      <w:bookmarkStart w:id="29" w:name="_Toc93436174"/>
       <w:r>
         <w:rPr>
           <w:rStyle w:val="markedcontent"/>
@@ -13185,7 +13162,7 @@
         <w:pStyle w:val="Heading2"/>
         <w:jc w:val="both"/>
       </w:pPr>
-      <w:bookmarkStart w:id="30" w:name="_Toc93434987"/>
+      <w:bookmarkStart w:id="30" w:name="_Toc93436175"/>
       <w:r>
         <w:t>Interview with Christine</w:t>
       </w:r>
@@ -15316,7 +15293,7 @@
           <w:rStyle w:val="markedcontent"/>
         </w:rPr>
       </w:pPr>
-      <w:bookmarkStart w:id="31" w:name="_Toc93434988"/>
+      <w:bookmarkStart w:id="31" w:name="_Toc93436176"/>
       <w:r>
         <w:rPr>
           <w:rStyle w:val="markedcontent"/>
@@ -16681,7 +16658,7 @@
           <w:rStyle w:val="markedcontent"/>
         </w:rPr>
       </w:pPr>
-      <w:bookmarkStart w:id="32" w:name="_Toc93434989"/>
+      <w:bookmarkStart w:id="32" w:name="_Toc93436177"/>
       <w:r>
         <w:rPr>
           <w:rStyle w:val="markedcontent"/>
@@ -16703,7 +16680,7 @@
           <w:rStyle w:val="markedcontent"/>
         </w:rPr>
       </w:pPr>
-      <w:bookmarkStart w:id="33" w:name="_Toc93434990"/>
+      <w:bookmarkStart w:id="33" w:name="_Toc93436178"/>
       <w:r>
         <w:rPr>
           <w:rStyle w:val="markedcontent"/>
@@ -17332,17 +17309,35 @@
     </w:p>
     <w:p>
       <w:pPr>
+        <w:rPr>
+          <w:rStyle w:val="markedcontent"/>
+          <w:rFonts w:asciiTheme="majorHAnsi" w:eastAsiaTheme="majorEastAsia" w:hAnsiTheme="majorHAnsi" w:cstheme="majorBidi"/>
+          <w:color w:val="2F5496" w:themeColor="accent1" w:themeShade="BF"/>
+          <w:sz w:val="32"/>
+          <w:szCs w:val="32"/>
+        </w:rPr>
+      </w:pPr>
+      <w:r>
+        <w:rPr>
+          <w:rStyle w:val="markedcontent"/>
+        </w:rPr>
+        <w:br w:type="page"/>
+      </w:r>
+    </w:p>
+    <w:p>
+      <w:pPr>
         <w:pStyle w:val="Heading2"/>
         <w:jc w:val="both"/>
         <w:rPr>
           <w:rStyle w:val="markedcontent"/>
         </w:rPr>
       </w:pPr>
-      <w:bookmarkStart w:id="34" w:name="_Toc93434991"/>
-      <w:r>
-        <w:rPr>
-          <w:rStyle w:val="markedcontent"/>
-        </w:rPr>
+      <w:bookmarkStart w:id="34" w:name="_Toc93436179"/>
+      <w:r>
+        <w:rPr>
+          <w:rStyle w:val="markedcontent"/>
+        </w:rPr>
+        <w:lastRenderedPageBreak/>
         <w:t>Cyber Security</w:t>
       </w:r>
       <w:bookmarkEnd w:id="34"/>
@@ -17369,28 +17364,555 @@
           <w:sz w:val="24"/>
           <w:szCs w:val="24"/>
         </w:rPr>
+        <w:t xml:space="preserve">Cybersecurity is the practice of protecting critical systems by adding multiple layers of protection spread across computers, applications, data that one or an organization wish to keep confidential. The technology in its current state is viable, however the majority public are not educated enough to implement these measures in our day to day lives. ASCS report produced by the Australian Cyber Security Centre reports cybercrime increased 13% over the 2020-21 financial year and the cost of cybersecurity and losses involved have also increased. Most organizations, as well as smaller business, has however, made cybersecurity a priority over 2021. The pandemic is the primary cause of this response as most organizations and business had to employ digital strategies in order to continue operating. This has ranged from setting up employees among various organizations with their own devices which came with all the latest VPN services and protections in line with cybersecurity to ensure no data would be leaked from these devices while they were out of the organizations reach. As well as businesses enrolling online websites for their products and ensuring there to be a up to date privacy policy making their customers aware of what data was being collected as well as ensuring that the securities in place among the website and the POS systems are secure enough to not have their data leaked. </w:t>
+      </w:r>
+    </w:p>
+    <w:p>
+      <w:pPr>
+        <w:jc w:val="both"/>
+        <w:rPr>
+          <w:rStyle w:val="markedcontent"/>
+          <w:rFonts w:cstheme="minorHAnsi"/>
+          <w:sz w:val="24"/>
+          <w:szCs w:val="24"/>
+        </w:rPr>
+      </w:pPr>
+      <w:r>
+        <w:rPr>
+          <w:rStyle w:val="markedcontent"/>
+          <w:rFonts w:cstheme="minorHAnsi"/>
+          <w:sz w:val="24"/>
+          <w:szCs w:val="24"/>
+        </w:rPr>
+        <w:t xml:space="preserve">It is best to continue the education and provide more resources and avenues to help implement cybersecurity among organizations, </w:t>
+      </w:r>
+      <w:proofErr w:type="gramStart"/>
+      <w:r>
+        <w:rPr>
+          <w:rStyle w:val="markedcontent"/>
+          <w:rFonts w:cstheme="minorHAnsi"/>
+          <w:sz w:val="24"/>
+          <w:szCs w:val="24"/>
+        </w:rPr>
+        <w:t>businesses</w:t>
+      </w:r>
+      <w:proofErr w:type="gramEnd"/>
+      <w:r>
+        <w:rPr>
+          <w:rStyle w:val="markedcontent"/>
+          <w:rFonts w:cstheme="minorHAnsi"/>
+          <w:sz w:val="24"/>
+          <w:szCs w:val="24"/>
+        </w:rPr>
+        <w:t xml:space="preserve"> and the general public to avoid further increasing losses of monetary amounts as well as sensitive data. The ASCS have already taken this </w:t>
+      </w:r>
+      <w:r>
+        <w:rPr>
+          <w:rStyle w:val="markedcontent"/>
+          <w:rFonts w:cstheme="minorHAnsi"/>
+          <w:sz w:val="24"/>
+          <w:szCs w:val="24"/>
+        </w:rPr>
+        <w:t>step-in</w:t>
+      </w:r>
+      <w:r>
+        <w:rPr>
+          <w:rStyle w:val="markedcontent"/>
+          <w:rFonts w:cstheme="minorHAnsi"/>
+          <w:sz w:val="24"/>
+          <w:szCs w:val="24"/>
+        </w:rPr>
+        <w:t xml:space="preserve"> publishing various alerts and advisories on the cyber.gov.au website which in itself had seen over 7.8 million traction and they continue to publish step by step guides to assist older Australians and smaller businesses, and they also provide exercises to organizations to strengthen their cyber resilience. This should be the primary goal over the next few years as the world is thrust into a more digital age, as society I believe is not aware of the private data that may have already been or can potentially be leaked and unfortunately by the </w:t>
+      </w:r>
+      <w:r>
+        <w:rPr>
+          <w:rStyle w:val="markedcontent"/>
+          <w:rFonts w:cstheme="minorHAnsi"/>
+          <w:sz w:val="24"/>
+          <w:szCs w:val="24"/>
+        </w:rPr>
+        <w:t>time,</w:t>
+      </w:r>
+      <w:r>
+        <w:rPr>
+          <w:rStyle w:val="markedcontent"/>
+          <w:rFonts w:cstheme="minorHAnsi"/>
+          <w:sz w:val="24"/>
+          <w:szCs w:val="24"/>
+        </w:rPr>
+        <w:t xml:space="preserve"> we do become aware, it is too late. People need to be more educated in the different privacy policies that are enrolled among different organizations and businesses. And even more important for these organizations to ensure that they </w:t>
+      </w:r>
+      <w:r>
+        <w:rPr>
+          <w:rStyle w:val="markedcontent"/>
+          <w:rFonts w:cstheme="minorHAnsi"/>
+          <w:sz w:val="24"/>
+          <w:szCs w:val="24"/>
+        </w:rPr>
+        <w:t xml:space="preserve">do not </w:t>
+      </w:r>
+      <w:r>
+        <w:rPr>
+          <w:rStyle w:val="markedcontent"/>
+          <w:rFonts w:cstheme="minorHAnsi"/>
+          <w:sz w:val="24"/>
+          <w:szCs w:val="24"/>
+        </w:rPr>
+        <w:t xml:space="preserve">lose their customers’ data due to negligent cybersecurity measures. </w:t>
+      </w:r>
+    </w:p>
+    <w:p>
+      <w:pPr>
+        <w:jc w:val="both"/>
+        <w:rPr>
+          <w:rStyle w:val="markedcontent"/>
+          <w:rFonts w:cstheme="minorHAnsi"/>
+          <w:sz w:val="24"/>
+          <w:szCs w:val="24"/>
+        </w:rPr>
+      </w:pPr>
+      <w:r>
+        <w:rPr>
+          <w:rStyle w:val="markedcontent"/>
+          <w:rFonts w:cstheme="minorHAnsi"/>
+          <w:sz w:val="24"/>
+          <w:szCs w:val="24"/>
+        </w:rPr>
+        <w:t xml:space="preserve">AI and Machine learning have played parts in the advancement of cybersecurity. Such as Deep Learning being used to track logs, </w:t>
+      </w:r>
+      <w:proofErr w:type="gramStart"/>
+      <w:r>
+        <w:rPr>
+          <w:rStyle w:val="markedcontent"/>
+          <w:rFonts w:cstheme="minorHAnsi"/>
+          <w:sz w:val="24"/>
+          <w:szCs w:val="24"/>
+        </w:rPr>
+        <w:t>transactions</w:t>
+      </w:r>
+      <w:proofErr w:type="gramEnd"/>
+      <w:r>
+        <w:rPr>
+          <w:rStyle w:val="markedcontent"/>
+          <w:rFonts w:cstheme="minorHAnsi"/>
+          <w:sz w:val="24"/>
+          <w:szCs w:val="24"/>
+        </w:rPr>
+        <w:t xml:space="preserve"> and real-time data to find a threat within a network, by learning to spot patterns and </w:t>
+      </w:r>
+      <w:r>
+        <w:rPr>
+          <w:rStyle w:val="markedcontent"/>
+          <w:rFonts w:cstheme="minorHAnsi"/>
+          <w:sz w:val="24"/>
+          <w:szCs w:val="24"/>
+        </w:rPr>
+        <w:t>signalling</w:t>
+      </w:r>
+      <w:r>
+        <w:rPr>
+          <w:rStyle w:val="markedcontent"/>
+          <w:rFonts w:cstheme="minorHAnsi"/>
+          <w:sz w:val="24"/>
+          <w:szCs w:val="24"/>
+        </w:rPr>
+        <w:t xml:space="preserve"> the potential attempt of an attack. This also falls in line with </w:t>
+      </w:r>
+      <w:r>
+        <w:rPr>
+          <w:rStyle w:val="markedcontent"/>
+          <w:rFonts w:cstheme="minorHAnsi"/>
+          <w:sz w:val="24"/>
+          <w:szCs w:val="24"/>
+        </w:rPr>
+        <w:t>behavioural</w:t>
+      </w:r>
+      <w:r>
+        <w:rPr>
+          <w:rStyle w:val="markedcontent"/>
+          <w:rFonts w:cstheme="minorHAnsi"/>
+          <w:sz w:val="24"/>
+          <w:szCs w:val="24"/>
+        </w:rPr>
+        <w:t xml:space="preserve"> analytics which is stored and then reviewed for any patterns or habits among the users of the network. A baseline is set through organizations and any abnormal increase to data transmissions allows to identify a possible threat to the network. Blockchain is another advancement aiding cybersecurity. Blockchain itself is presented as a decentralized system with no central server. It allows each participant to have an updated copy of a large register, thus making it transparent, and traceability is easier as the logs can be checked by any member. Furthermore, hardware authentication has also made it harder for breaches as technology generates a unique code which then requires used input as well </w:t>
+      </w:r>
+      <w:r>
+        <w:rPr>
+          <w:rStyle w:val="markedcontent"/>
+          <w:rFonts w:cstheme="minorHAnsi"/>
+          <w:sz w:val="24"/>
+          <w:szCs w:val="24"/>
+        </w:rPr>
         <w:lastRenderedPageBreak/>
-        <w:t xml:space="preserve">Cybersecurity is the practice of protecting critical systems by adding multiple layers of protection spread across computers, applications, data that one or an organization wish to keep confidential. The technology in its current state is viable, however the majority public are not educated enough to implement these measures in our day to day lives. ASCS report produced by the Australian Cyber Security Centre reports cybercrime increased 13% over the 2020-21 financial year and the cost of cybersecurity and losses involved have also increased. Most organizations, as well as smaller business, has however, made cybersecurity a priority over 2021. The pandemic is the primary cause of this response as most organizations and business had to employ digital strategies in order to continue operating. This has ranged from setting up employees among various organizations with their own devices which came with all the latest VPN services and protections in line with cybersecurity to ensure no data would be leaked from these devices while they were out of the organizations reach. As well as businesses enrolling online websites for their products and ensuring there to be a up to date privacy policy making their customers aware of what data was being collected as well as ensuring that the securities in place among the website and the POS systems are secure enough to not have their data leaked. </w:t>
-      </w:r>
-    </w:p>
-    <w:p>
-      <w:pPr>
-        <w:jc w:val="both"/>
-        <w:rPr>
-          <w:rStyle w:val="markedcontent"/>
-          <w:rFonts w:cstheme="minorHAnsi"/>
-          <w:sz w:val="24"/>
-          <w:szCs w:val="24"/>
-        </w:rPr>
-      </w:pPr>
-      <w:r>
-        <w:rPr>
-          <w:rStyle w:val="markedcontent"/>
-          <w:rFonts w:cstheme="minorHAnsi"/>
-          <w:sz w:val="24"/>
-          <w:szCs w:val="24"/>
-        </w:rPr>
-        <w:t xml:space="preserve">It is best to continue the education and provide more resources and avenues to help implement cybersecurity among organizations, </w:t>
+        <w:t xml:space="preserve">as the initial password in order to access the data. This is often referred to as 2 factor authentication and has been widely adopted to increase security among user accounts.  </w:t>
+      </w:r>
+    </w:p>
+    <w:p>
+      <w:pPr>
+        <w:jc w:val="both"/>
+        <w:rPr>
+          <w:rStyle w:val="markedcontent"/>
+          <w:rFonts w:cstheme="minorHAnsi"/>
+          <w:sz w:val="24"/>
+          <w:szCs w:val="24"/>
+        </w:rPr>
+      </w:pPr>
+      <w:r>
+        <w:rPr>
+          <w:rStyle w:val="markedcontent"/>
+          <w:rFonts w:cstheme="minorHAnsi"/>
+          <w:sz w:val="24"/>
+          <w:szCs w:val="24"/>
+        </w:rPr>
+        <w:t xml:space="preserve">Educating society on cybersecurity in this digital could potentially reduce the losses involved in data breaches and leaks. It can ensure that large organizations and businesses and the general public </w:t>
+      </w:r>
+      <w:r>
+        <w:rPr>
+          <w:rStyle w:val="markedcontent"/>
+          <w:rFonts w:cstheme="minorHAnsi"/>
+          <w:sz w:val="24"/>
+          <w:szCs w:val="24"/>
+        </w:rPr>
+        <w:t>do not</w:t>
+      </w:r>
+      <w:r>
+        <w:rPr>
+          <w:rStyle w:val="markedcontent"/>
+          <w:rFonts w:cstheme="minorHAnsi"/>
+          <w:sz w:val="24"/>
+          <w:szCs w:val="24"/>
+        </w:rPr>
+        <w:t xml:space="preserve"> lose monetary value or even go as far as sensitive personal data stolen. The more resources available to educate on the current technologies available in terms of cybersecurity can potentially allow society to be more open to new innovations as they will feel safe knowing there are parameters in place to protect themselves in case something does happen to fail. These measures being taken early can save organizations and people alike time and the sensitive data they store. This applies to all new innovations as mentioned such as AI and Machine Learning as well as Blockchain as secure as that may be. Without these measure</w:t>
+      </w:r>
+      <w:r>
+        <w:rPr>
+          <w:rStyle w:val="markedcontent"/>
+          <w:rFonts w:cstheme="minorHAnsi"/>
+          <w:sz w:val="24"/>
+          <w:szCs w:val="24"/>
+        </w:rPr>
+        <w:t>s</w:t>
+      </w:r>
+      <w:r>
+        <w:rPr>
+          <w:rStyle w:val="markedcontent"/>
+          <w:rFonts w:cstheme="minorHAnsi"/>
+          <w:sz w:val="24"/>
+          <w:szCs w:val="24"/>
+        </w:rPr>
+        <w:t xml:space="preserve">, these technologies unfortunately will become redundant and possibly never used as society feels it to be unsafe to their sensitive data.  </w:t>
+      </w:r>
+    </w:p>
+    <w:p>
+      <w:pPr>
+        <w:jc w:val="both"/>
+        <w:rPr>
+          <w:rStyle w:val="markedcontent"/>
+          <w:rFonts w:cstheme="minorHAnsi"/>
+          <w:sz w:val="24"/>
+          <w:szCs w:val="24"/>
+        </w:rPr>
+      </w:pPr>
+      <w:r>
+        <w:rPr>
+          <w:rStyle w:val="markedcontent"/>
+          <w:rFonts w:cstheme="minorHAnsi"/>
+          <w:sz w:val="24"/>
+          <w:szCs w:val="24"/>
+        </w:rPr>
+        <w:t xml:space="preserve">As such, further education is required for everyone in order to effectively implement these new innovations. Blockchain is still rather new but has picked up traction, primarily with NFTs which in itself also has cybersecurity measures in place in order to avoid duplication of copyrighted items. Furthermore, AI and Machine Learning is already an area of </w:t>
+      </w:r>
+      <w:r>
+        <w:rPr>
+          <w:rStyle w:val="markedcontent"/>
+          <w:rFonts w:cstheme="minorHAnsi"/>
+          <w:sz w:val="24"/>
+          <w:szCs w:val="24"/>
+        </w:rPr>
+        <w:t>scepticism</w:t>
+      </w:r>
+      <w:r>
+        <w:rPr>
+          <w:rStyle w:val="markedcontent"/>
+          <w:rFonts w:cstheme="minorHAnsi"/>
+          <w:sz w:val="24"/>
+          <w:szCs w:val="24"/>
+        </w:rPr>
+        <w:t xml:space="preserve">. Primarily since people are not very confident with a technology potentially having the ability to think and learn on its own, even if it is employed to simply pick patterns within a network to identify threats. This is once again, due to lack of knowledge in the technology. With further education and implementation of these new technologies, it can also branch off to creating more job opportunities as there would be more people qualified to service these new technologies as they come, as well as new study options for both domestic and international students within various countries.   </w:t>
+      </w:r>
+    </w:p>
+    <w:p>
+      <w:pPr>
+        <w:jc w:val="both"/>
+        <w:rPr>
+          <w:rStyle w:val="markedcontent"/>
+          <w:rFonts w:cstheme="minorHAnsi"/>
+          <w:sz w:val="24"/>
+          <w:szCs w:val="24"/>
+        </w:rPr>
+      </w:pPr>
+    </w:p>
+    <w:p>
+      <w:pPr>
+        <w:jc w:val="both"/>
+        <w:rPr>
+          <w:rStyle w:val="markedcontent"/>
+          <w:rFonts w:cstheme="minorHAnsi"/>
+          <w:sz w:val="24"/>
+          <w:szCs w:val="24"/>
+        </w:rPr>
+      </w:pPr>
+      <w:r>
+        <w:rPr>
+          <w:rStyle w:val="markedcontent"/>
+          <w:rFonts w:cstheme="minorHAnsi"/>
+          <w:sz w:val="24"/>
+          <w:szCs w:val="24"/>
+        </w:rPr>
+        <w:t xml:space="preserve">As someone who likes learning about new innovations, I believe these new technologies will have a positive impact in my life. With the advancements in cybersecurity, I can have peace in mind no matter where I am within the digital space. It will allow me to keep my work and personal items separate as they will be on different networks each with its own security protocols in place. It will allow me to create more digital spaces with my family where we all may be able to interact with each other, knowing that any information shared within that space stays within said family. AI and Machine Learning is a particularly interesting area to see how broad that technology can be in terms implementation given that this technology can be implemented to learn on its own to detect threats better. Blockchain, I will be honest is an area I lack knowledge in but that reinforces my point in the importance of education for these new technologies even more so that people understand what they are using. Transparency is key, as I am sure myself and many others – my family and friends among them – would hate to be in the scenario where data you did not know was being collected in terms of “protection” only for it to be leaked as a result of a breach due to one of these new technologies failing, thus creating distrust. I personally have had experiences with family members who would refrain from receiving information through digital means as they were under the impression that it would not be secure and that sensitive documents that would be </w:t>
+      </w:r>
+      <w:r>
+        <w:rPr>
+          <w:rStyle w:val="markedcontent"/>
+          <w:rFonts w:cstheme="minorHAnsi"/>
+          <w:sz w:val="24"/>
+          <w:szCs w:val="24"/>
+        </w:rPr>
+        <w:lastRenderedPageBreak/>
+        <w:t>sent digitally could be accessed by phishers and potential data breachers. Hence a direct example of fear due to lack of knowledge with the technology</w:t>
+      </w:r>
+      <w:r>
+        <w:rPr>
+          <w:rStyle w:val="markedcontent"/>
+          <w:rFonts w:cstheme="minorHAnsi"/>
+          <w:sz w:val="24"/>
+          <w:szCs w:val="24"/>
+        </w:rPr>
+        <w:t>.</w:t>
+      </w:r>
+    </w:p>
+    <w:p>
+      <w:pPr>
+        <w:jc w:val="both"/>
+        <w:rPr>
+          <w:rStyle w:val="markedcontent"/>
+          <w:rFonts w:cstheme="minorHAnsi"/>
+          <w:sz w:val="24"/>
+          <w:szCs w:val="24"/>
+        </w:rPr>
+      </w:pPr>
+    </w:p>
+    <w:p>
+      <w:pPr>
+        <w:pStyle w:val="Heading2"/>
+        <w:jc w:val="both"/>
+        <w:rPr>
+          <w:rStyle w:val="markedcontent"/>
+        </w:rPr>
+      </w:pPr>
+      <w:bookmarkStart w:id="35" w:name="_Toc93436180"/>
+      <w:r>
+        <w:rPr>
+          <w:rStyle w:val="markedcontent"/>
+        </w:rPr>
+        <w:t>Cloud</w:t>
+      </w:r>
+      <w:r>
+        <w:rPr>
+          <w:rStyle w:val="markedcontent"/>
+          <w:rFonts w:asciiTheme="minorHAnsi" w:hAnsiTheme="minorHAnsi" w:cstheme="minorHAnsi"/>
+          <w:sz w:val="24"/>
+          <w:szCs w:val="24"/>
+        </w:rPr>
+        <w:t xml:space="preserve"> </w:t>
+      </w:r>
+      <w:r>
+        <w:rPr>
+          <w:rStyle w:val="markedcontent"/>
+        </w:rPr>
+        <w:t>Services</w:t>
+      </w:r>
+      <w:bookmarkEnd w:id="35"/>
+    </w:p>
+    <w:p>
+      <w:pPr>
+        <w:jc w:val="both"/>
+      </w:pPr>
+    </w:p>
+    <w:p>
+      <w:pPr>
+        <w:jc w:val="both"/>
+        <w:rPr>
+          <w:rStyle w:val="markedcontent"/>
+          <w:rFonts w:cstheme="minorHAnsi"/>
+          <w:sz w:val="24"/>
+          <w:szCs w:val="24"/>
+        </w:rPr>
+      </w:pPr>
+      <w:r>
+        <w:rPr>
+          <w:rStyle w:val="markedcontent"/>
+          <w:rFonts w:cstheme="minorHAnsi"/>
+          <w:sz w:val="24"/>
+          <w:szCs w:val="24"/>
+        </w:rPr>
+        <w:t xml:space="preserve">“Cloud Services” refers to a wide range of services delivered on demand to companies and customers over the internet. these applications are designed to deliver services to the user in an and affordable way, while removing the need for internal infrastructure or additions hardware. Whether its checking email or collaborating most people are using cloud services in one way or another even if they </w:t>
+      </w:r>
+      <w:r>
+        <w:rPr>
+          <w:rStyle w:val="markedcontent"/>
+          <w:rFonts w:cstheme="minorHAnsi"/>
+          <w:sz w:val="24"/>
+          <w:szCs w:val="24"/>
+        </w:rPr>
+        <w:t>are not</w:t>
+      </w:r>
+      <w:r>
+        <w:rPr>
+          <w:rStyle w:val="markedcontent"/>
+          <w:rFonts w:cstheme="minorHAnsi"/>
+          <w:sz w:val="24"/>
+          <w:szCs w:val="24"/>
+        </w:rPr>
+        <w:t xml:space="preserve"> aware of it. Cloud services are provided by vendors and service providers, they are made available to customers from the service providers servers, meaning there is no need for a company to assume the overheads of hosting its own applications or services etc on its own on premises servers.</w:t>
+      </w:r>
+    </w:p>
+    <w:p>
+      <w:pPr>
+        <w:jc w:val="both"/>
+        <w:rPr>
+          <w:rStyle w:val="markedcontent"/>
+          <w:rFonts w:cstheme="minorHAnsi"/>
+          <w:sz w:val="24"/>
+          <w:szCs w:val="24"/>
+        </w:rPr>
+      </w:pPr>
+      <w:r>
+        <w:rPr>
+          <w:rStyle w:val="markedcontent"/>
+          <w:rFonts w:cstheme="minorHAnsi"/>
+          <w:sz w:val="24"/>
+          <w:szCs w:val="24"/>
+        </w:rPr>
+        <w:t>Public cloud services are services that a provider makes available to numerous customers over the web. The SAAS – Software as a service, IAAS – Infrastructure as a service and PAAS – Platform as a service are all examples of public cloud services. The ability to share resources is at scale is one of the biggest benefits to public cloud services. This allows organisations to offer more capabilities with less over heads then conventional methods.</w:t>
+      </w:r>
+    </w:p>
+    <w:p>
+      <w:pPr>
+        <w:jc w:val="both"/>
+        <w:rPr>
+          <w:rStyle w:val="markedcontent"/>
+          <w:rFonts w:cstheme="minorHAnsi"/>
+          <w:sz w:val="24"/>
+          <w:szCs w:val="24"/>
+        </w:rPr>
+      </w:pPr>
+      <w:r>
+        <w:rPr>
+          <w:rStyle w:val="markedcontent"/>
+          <w:rFonts w:cstheme="minorHAnsi"/>
+          <w:sz w:val="24"/>
+          <w:szCs w:val="24"/>
+        </w:rPr>
+        <w:t>Private Cloud services are services that a provider does not make generally available to corporate users or subscribers. Apps and data are made available through the organizations own internal infrastructure with a private cloud services model. The platform and software serve one company exclusively and are not made available to external users. The private cloud model is utilised by companies that work with highly sensitive data such as those in healthcare or banking industries, which allows them to leverage advanced security protocols and extend resources in a virtualised environment.</w:t>
+      </w:r>
+    </w:p>
+    <w:p>
+      <w:pPr>
+        <w:jc w:val="both"/>
+        <w:rPr>
+          <w:rStyle w:val="markedcontent"/>
+          <w:rFonts w:cstheme="minorHAnsi"/>
+          <w:sz w:val="24"/>
+          <w:szCs w:val="24"/>
+        </w:rPr>
+      </w:pPr>
+      <w:r>
+        <w:rPr>
+          <w:rStyle w:val="markedcontent"/>
+          <w:rFonts w:cstheme="minorHAnsi"/>
+          <w:sz w:val="24"/>
+          <w:szCs w:val="24"/>
+        </w:rPr>
+        <w:t>There is an arrangement where both private and public cloud services can be combined to form a Hybrid cloud environment. This arrangement is mostly utilised when the user / organisation needs to store sensitive data in a private cloud, but also requires employees to access apps and resources in a public cloud for day-to-day communication and collaboration.</w:t>
+      </w:r>
+    </w:p>
+    <w:p>
+      <w:pPr>
+        <w:jc w:val="both"/>
+        <w:rPr>
+          <w:rStyle w:val="markedcontent"/>
+          <w:rFonts w:cstheme="minorHAnsi"/>
+          <w:sz w:val="24"/>
+          <w:szCs w:val="24"/>
+        </w:rPr>
+      </w:pPr>
+      <w:r>
+        <w:rPr>
+          <w:rStyle w:val="markedcontent"/>
+          <w:rFonts w:cstheme="minorHAnsi"/>
+          <w:sz w:val="24"/>
+          <w:szCs w:val="24"/>
+        </w:rPr>
+        <w:t>SAAS</w:t>
+      </w:r>
+    </w:p>
+    <w:p>
+      <w:pPr>
+        <w:jc w:val="both"/>
+        <w:rPr>
+          <w:rStyle w:val="markedcontent"/>
+          <w:rFonts w:cstheme="minorHAnsi"/>
+          <w:sz w:val="24"/>
+          <w:szCs w:val="24"/>
+        </w:rPr>
+      </w:pPr>
+      <w:r>
+        <w:rPr>
+          <w:rStyle w:val="markedcontent"/>
+          <w:rFonts w:cstheme="minorHAnsi"/>
+          <w:sz w:val="24"/>
+          <w:szCs w:val="24"/>
+        </w:rPr>
+        <w:t xml:space="preserve">Software as a service, A very broad category which includes a wide variety of services. File storage and backup, web-based email, project management tools are all part of the SAAS line-ups examples are Dropbox, </w:t>
+      </w:r>
+      <w:proofErr w:type="spellStart"/>
+      <w:r>
+        <w:rPr>
+          <w:rStyle w:val="markedcontent"/>
+          <w:rFonts w:cstheme="minorHAnsi"/>
+          <w:sz w:val="24"/>
+          <w:szCs w:val="24"/>
+        </w:rPr>
+        <w:t>Gsuite</w:t>
+      </w:r>
+      <w:proofErr w:type="spellEnd"/>
+      <w:r>
+        <w:rPr>
+          <w:rStyle w:val="markedcontent"/>
+          <w:rFonts w:cstheme="minorHAnsi"/>
+          <w:sz w:val="24"/>
+          <w:szCs w:val="24"/>
+        </w:rPr>
+        <w:t>,</w:t>
+      </w:r>
+      <w:r>
+        <w:rPr>
+          <w:rStyle w:val="markedcontent"/>
+          <w:rFonts w:cstheme="minorHAnsi"/>
+          <w:sz w:val="24"/>
+          <w:szCs w:val="24"/>
+        </w:rPr>
+        <w:t xml:space="preserve"> </w:t>
+      </w:r>
+      <w:r>
+        <w:rPr>
+          <w:rStyle w:val="markedcontent"/>
+          <w:rFonts w:cstheme="minorHAnsi"/>
+          <w:sz w:val="24"/>
+          <w:szCs w:val="24"/>
+        </w:rPr>
+        <w:t xml:space="preserve">Microsoft Office 365, slack etc. in each of these applications users can access, share, </w:t>
       </w:r>
       <w:proofErr w:type="gramStart"/>
       <w:r>
@@ -17400,7 +17922,7 @@
           <w:sz w:val="24"/>
           <w:szCs w:val="24"/>
         </w:rPr>
-        <w:t>businesses</w:t>
+        <w:t>store</w:t>
       </w:r>
       <w:proofErr w:type="gramEnd"/>
       <w:r>
@@ -17410,149 +17932,48 @@
           <w:sz w:val="24"/>
           <w:szCs w:val="24"/>
         </w:rPr>
-        <w:t xml:space="preserve"> and the general public to avoid further increasing losses of monetary amounts as well as sensitive data. The ASCS have already taken this </w:t>
-      </w:r>
-      <w:r>
-        <w:rPr>
-          <w:rStyle w:val="markedcontent"/>
-          <w:rFonts w:cstheme="minorHAnsi"/>
-          <w:sz w:val="24"/>
-          <w:szCs w:val="24"/>
-        </w:rPr>
-        <w:t>step-in</w:t>
-      </w:r>
-      <w:r>
-        <w:rPr>
-          <w:rStyle w:val="markedcontent"/>
-          <w:rFonts w:cstheme="minorHAnsi"/>
-          <w:sz w:val="24"/>
-          <w:szCs w:val="24"/>
-        </w:rPr>
-        <w:t xml:space="preserve"> publishing various alerts and advisories on the cyber.gov.au website which in itself had seen over 7.8 million traction and they continue to publish step by step guides to assist older Australians and smaller businesses, and they also provide exercises to organizations to strengthen their cyber resilience. This should be the primary goal over the next few years as the world is thrust into a more digital age, as society I believe is not aware of the private data that may have already been or can potentially be leaked and unfortunately by the </w:t>
-      </w:r>
-      <w:r>
-        <w:rPr>
-          <w:rStyle w:val="markedcontent"/>
-          <w:rFonts w:cstheme="minorHAnsi"/>
-          <w:sz w:val="24"/>
-          <w:szCs w:val="24"/>
-        </w:rPr>
-        <w:t>time,</w:t>
-      </w:r>
-      <w:r>
-        <w:rPr>
-          <w:rStyle w:val="markedcontent"/>
-          <w:rFonts w:cstheme="minorHAnsi"/>
-          <w:sz w:val="24"/>
-          <w:szCs w:val="24"/>
-        </w:rPr>
-        <w:t xml:space="preserve"> we do become aware, it is too late. People need to be more educated in the different privacy policies that are enrolled among different organizations and businesses. And even more important for these organizations to ensure that they </w:t>
-      </w:r>
-      <w:r>
-        <w:rPr>
-          <w:rStyle w:val="markedcontent"/>
-          <w:rFonts w:cstheme="minorHAnsi"/>
-          <w:sz w:val="24"/>
-          <w:szCs w:val="24"/>
-        </w:rPr>
-        <w:t xml:space="preserve">do not </w:t>
-      </w:r>
-      <w:r>
-        <w:rPr>
-          <w:rStyle w:val="markedcontent"/>
-          <w:rFonts w:cstheme="minorHAnsi"/>
-          <w:sz w:val="24"/>
-          <w:szCs w:val="24"/>
-        </w:rPr>
-        <w:t xml:space="preserve">lose their customers’ data due to negligent cybersecurity measures. </w:t>
-      </w:r>
-    </w:p>
-    <w:p>
-      <w:pPr>
-        <w:jc w:val="both"/>
-        <w:rPr>
-          <w:rStyle w:val="markedcontent"/>
-          <w:rFonts w:cstheme="minorHAnsi"/>
-          <w:sz w:val="24"/>
-          <w:szCs w:val="24"/>
-        </w:rPr>
-      </w:pPr>
-      <w:r>
-        <w:rPr>
-          <w:rStyle w:val="markedcontent"/>
-          <w:rFonts w:cstheme="minorHAnsi"/>
-          <w:sz w:val="24"/>
-          <w:szCs w:val="24"/>
-        </w:rPr>
-        <w:t xml:space="preserve">AI and Machine learning have played parts in the advancement of cybersecurity. Such as Deep Learning being used to track logs, </w:t>
-      </w:r>
-      <w:proofErr w:type="gramStart"/>
-      <w:r>
-        <w:rPr>
-          <w:rStyle w:val="markedcontent"/>
-          <w:rFonts w:cstheme="minorHAnsi"/>
-          <w:sz w:val="24"/>
-          <w:szCs w:val="24"/>
-        </w:rPr>
-        <w:t>transactions</w:t>
-      </w:r>
-      <w:proofErr w:type="gramEnd"/>
-      <w:r>
-        <w:rPr>
-          <w:rStyle w:val="markedcontent"/>
-          <w:rFonts w:cstheme="minorHAnsi"/>
-          <w:sz w:val="24"/>
-          <w:szCs w:val="24"/>
-        </w:rPr>
-        <w:t xml:space="preserve"> and real-time data to find a threat within a network, by learning to spot patterns and </w:t>
-      </w:r>
-      <w:r>
-        <w:rPr>
-          <w:rStyle w:val="markedcontent"/>
-          <w:rFonts w:cstheme="minorHAnsi"/>
-          <w:sz w:val="24"/>
-          <w:szCs w:val="24"/>
-        </w:rPr>
-        <w:t>signalling</w:t>
-      </w:r>
-      <w:r>
-        <w:rPr>
-          <w:rStyle w:val="markedcontent"/>
-          <w:rFonts w:cstheme="minorHAnsi"/>
-          <w:sz w:val="24"/>
-          <w:szCs w:val="24"/>
-        </w:rPr>
-        <w:t xml:space="preserve"> the potential attempt of an attack. This also falls in line with </w:t>
-      </w:r>
-      <w:r>
-        <w:rPr>
-          <w:rStyle w:val="markedcontent"/>
-          <w:rFonts w:cstheme="minorHAnsi"/>
-          <w:sz w:val="24"/>
-          <w:szCs w:val="24"/>
-        </w:rPr>
-        <w:t>behavioural</w:t>
-      </w:r>
-      <w:r>
-        <w:rPr>
-          <w:rStyle w:val="markedcontent"/>
-          <w:rFonts w:cstheme="minorHAnsi"/>
-          <w:sz w:val="24"/>
-          <w:szCs w:val="24"/>
-        </w:rPr>
-        <w:t xml:space="preserve"> analytics which is stored and then reviewed for any patterns or habits among the users of the network. A baseline is set through organizations and any abnormal increase to data transmissions allows to identify a possible threat to the network. Blockchain is another advancement aiding cybersecurity. Blockchain itself is presented as a decentralized system with no central server. It allows each participant to have an updated copy of a large register, thus making it transparent, and traceability is easier as the logs can be checked by any member. Furthermore, hardware authentication has also made it harder for breaches as technology generates a unique code which then requires used input as well as the initial password in order to access the data. This is often referred to as 2 factor authentication and has been widely adopted to increase security among user accounts.  </w:t>
-      </w:r>
-    </w:p>
-    <w:p>
-      <w:pPr>
-        <w:jc w:val="both"/>
-        <w:rPr>
-          <w:rStyle w:val="markedcontent"/>
-          <w:rFonts w:cstheme="minorHAnsi"/>
-          <w:sz w:val="24"/>
-          <w:szCs w:val="24"/>
-        </w:rPr>
-      </w:pPr>
+        <w:t xml:space="preserve"> and “secure” information in the cloud.</w:t>
+      </w:r>
+    </w:p>
+    <w:p>
+      <w:pPr>
+        <w:jc w:val="both"/>
+        <w:rPr>
+          <w:rStyle w:val="markedcontent"/>
+          <w:rFonts w:cstheme="minorHAnsi"/>
+          <w:sz w:val="24"/>
+          <w:szCs w:val="24"/>
+        </w:rPr>
+      </w:pPr>
+      <w:r>
+        <w:rPr>
+          <w:rStyle w:val="markedcontent"/>
+          <w:rFonts w:cstheme="minorHAnsi"/>
+          <w:sz w:val="24"/>
+          <w:szCs w:val="24"/>
+        </w:rPr>
+        <w:t>IAAS</w:t>
+      </w:r>
+    </w:p>
+    <w:p>
+      <w:pPr>
+        <w:jc w:val="both"/>
+        <w:rPr>
+          <w:rStyle w:val="markedcontent"/>
+          <w:rFonts w:cstheme="minorHAnsi"/>
+          <w:sz w:val="24"/>
+          <w:szCs w:val="24"/>
+        </w:rPr>
+      </w:pPr>
+      <w:r>
+        <w:rPr>
+          <w:rStyle w:val="markedcontent"/>
+          <w:rFonts w:cstheme="minorHAnsi"/>
+          <w:sz w:val="24"/>
+          <w:szCs w:val="24"/>
+        </w:rPr>
+        <w:t xml:space="preserve">Infrastructure as a service. IAAS provides the infrastructure that many cloud service providers need to manage SAAS tools. IAAS supplies the complete datacentre framework, removing the need for on-site installations. Examples of IAAS are AWS, Microsoft Azure etc. these providers maintain all storage servers and networking hardware, also offer load balancing, application </w:t>
+      </w:r>
       <w:r>
         <w:rPr>
           <w:rStyle w:val="markedcontent"/>
@@ -17561,425 +17982,26 @@
           <w:szCs w:val="24"/>
         </w:rPr>
         <w:lastRenderedPageBreak/>
-        <w:t xml:space="preserve">Educating society on cybersecurity in this digital could potentially reduce the losses involved in data breaches and leaks. It can ensure that large organizations and businesses and the general public </w:t>
-      </w:r>
-      <w:r>
-        <w:rPr>
-          <w:rStyle w:val="markedcontent"/>
-          <w:rFonts w:cstheme="minorHAnsi"/>
-          <w:sz w:val="24"/>
-          <w:szCs w:val="24"/>
-        </w:rPr>
-        <w:t>do not</w:t>
-      </w:r>
-      <w:r>
-        <w:rPr>
-          <w:rStyle w:val="markedcontent"/>
-          <w:rFonts w:cstheme="minorHAnsi"/>
-          <w:sz w:val="24"/>
-          <w:szCs w:val="24"/>
-        </w:rPr>
-        <w:t xml:space="preserve"> lose monetary value or even go as far as sensitive personal data stolen. The more resources available to educate on the current technologies available in terms of cybersecurity can potentially allow society to be more open to new innovations as they will feel safe knowing there are parameters in place to protect themselves in case something does happen to fail. These measures being taken early can save organizations and people alike time and the sensitive data they store. This applies to all new innovations as mentioned such as AI and Machine Learning as well as Blockchain as secure as that may be. Without these measure</w:t>
-      </w:r>
-      <w:r>
-        <w:rPr>
-          <w:rStyle w:val="markedcontent"/>
-          <w:rFonts w:cstheme="minorHAnsi"/>
-          <w:sz w:val="24"/>
-          <w:szCs w:val="24"/>
-        </w:rPr>
-        <w:t>s</w:t>
-      </w:r>
-      <w:r>
-        <w:rPr>
-          <w:rStyle w:val="markedcontent"/>
-          <w:rFonts w:cstheme="minorHAnsi"/>
-          <w:sz w:val="24"/>
-          <w:szCs w:val="24"/>
-        </w:rPr>
-        <w:t xml:space="preserve">, these technologies unfortunately will become redundant and possibly never used as society feels it to be unsafe to their sensitive data.  </w:t>
-      </w:r>
-    </w:p>
-    <w:p>
-      <w:pPr>
-        <w:jc w:val="both"/>
-        <w:rPr>
-          <w:rStyle w:val="markedcontent"/>
-          <w:rFonts w:cstheme="minorHAnsi"/>
-          <w:sz w:val="24"/>
-          <w:szCs w:val="24"/>
-        </w:rPr>
-      </w:pPr>
-      <w:r>
-        <w:rPr>
-          <w:rStyle w:val="markedcontent"/>
-          <w:rFonts w:cstheme="minorHAnsi"/>
-          <w:sz w:val="24"/>
-          <w:szCs w:val="24"/>
-        </w:rPr>
-        <w:t xml:space="preserve">As such, further education is required for everyone in order to effectively implement these new innovations. Blockchain is still rather new but has picked up traction, primarily with NFTs which in itself also has cybersecurity measures in place in order to avoid duplication of copyrighted items. Furthermore, AI and Machine Learning is already an area of </w:t>
-      </w:r>
-      <w:r>
-        <w:rPr>
-          <w:rStyle w:val="markedcontent"/>
-          <w:rFonts w:cstheme="minorHAnsi"/>
-          <w:sz w:val="24"/>
-          <w:szCs w:val="24"/>
-        </w:rPr>
-        <w:t>scepticism</w:t>
-      </w:r>
-      <w:r>
-        <w:rPr>
-          <w:rStyle w:val="markedcontent"/>
-          <w:rFonts w:cstheme="minorHAnsi"/>
-          <w:sz w:val="24"/>
-          <w:szCs w:val="24"/>
-        </w:rPr>
-        <w:t xml:space="preserve">. Primarily since people are not very confident with a technology potentially having the ability to think and learn on its own, even if it is employed to simply pick patterns within a network to identify threats. This is once again, due to lack of knowledge in the technology. With further education and implementation of these new technologies, it can also branch off to creating more job opportunities as there would be more people qualified to service these new technologies as they come, as well as new study options for both domestic and international students within various countries.   </w:t>
-      </w:r>
-    </w:p>
-    <w:p>
-      <w:pPr>
-        <w:jc w:val="both"/>
-        <w:rPr>
-          <w:rStyle w:val="markedcontent"/>
-          <w:rFonts w:cstheme="minorHAnsi"/>
-          <w:sz w:val="24"/>
-          <w:szCs w:val="24"/>
-        </w:rPr>
-      </w:pPr>
-    </w:p>
-    <w:p>
-      <w:pPr>
-        <w:jc w:val="both"/>
-        <w:rPr>
-          <w:rStyle w:val="markedcontent"/>
-          <w:rFonts w:cstheme="minorHAnsi"/>
-          <w:sz w:val="24"/>
-          <w:szCs w:val="24"/>
-        </w:rPr>
-      </w:pPr>
-      <w:r>
-        <w:rPr>
-          <w:rStyle w:val="markedcontent"/>
-          <w:rFonts w:cstheme="minorHAnsi"/>
-          <w:sz w:val="24"/>
-          <w:szCs w:val="24"/>
-        </w:rPr>
-        <w:t>As someone who likes learning about new innovations, I believe these new technologies will have a positive impact in my life. With the advancements in cybersecurity, I can have peace in mind no matter where I am within the digital space. It will allow me to keep my work and personal items separate as they will be on different networks each with its own security protocols in place. It will allow me to create more digital spaces with my family where we all may be able to interact with each other, knowing that any information shared within that space stays within said family. AI and Machine Learning is a particularly interesting area to see how broad that technology can be in terms implementation given that this technology can be implemented to learn on its own to detect threats better. Blockchain, I will be honest is an area I lack knowledge in but that reinforces my point in the importance of education for these new technologies even more so that people understand what they are using. Transparency is key, as I am sure myself and many others – my family and friends among them – would hate to be in the scenario where data you did not know was being collected in terms of “protection” only for it to be leaked as a result of a breach due to one of these new technologies failing, thus creating distrust. I personally have had experiences with family members who would refrain from receiving information through digital means as they were under the impression that it would not be secure and that sensitive documents that would be sent digitally could be accessed by phishers and potential data breachers. Hence a direct example of fear due to lack of knowledge with the technology</w:t>
-      </w:r>
-      <w:r>
-        <w:rPr>
-          <w:rStyle w:val="markedcontent"/>
-          <w:rFonts w:cstheme="minorHAnsi"/>
-          <w:sz w:val="24"/>
-          <w:szCs w:val="24"/>
-        </w:rPr>
-        <w:t>.</w:t>
-      </w:r>
-    </w:p>
-    <w:p>
-      <w:pPr>
-        <w:jc w:val="both"/>
-        <w:rPr>
-          <w:rStyle w:val="markedcontent"/>
-          <w:rFonts w:cstheme="minorHAnsi"/>
-          <w:sz w:val="24"/>
-          <w:szCs w:val="24"/>
-        </w:rPr>
-      </w:pPr>
-    </w:p>
-    <w:p>
-      <w:pPr>
-        <w:pStyle w:val="Heading2"/>
-        <w:jc w:val="both"/>
-        <w:rPr>
-          <w:rStyle w:val="markedcontent"/>
-        </w:rPr>
-      </w:pPr>
-      <w:bookmarkStart w:id="35" w:name="_Toc93434992"/>
-      <w:r>
-        <w:rPr>
-          <w:rStyle w:val="markedcontent"/>
-        </w:rPr>
-        <w:t>Cloud</w:t>
-      </w:r>
-      <w:r>
-        <w:rPr>
-          <w:rStyle w:val="markedcontent"/>
-          <w:rFonts w:asciiTheme="minorHAnsi" w:hAnsiTheme="minorHAnsi" w:cstheme="minorHAnsi"/>
-          <w:sz w:val="24"/>
-          <w:szCs w:val="24"/>
-        </w:rPr>
-        <w:t xml:space="preserve"> </w:t>
-      </w:r>
-      <w:r>
-        <w:rPr>
-          <w:rStyle w:val="markedcontent"/>
-        </w:rPr>
-        <w:t>Services</w:t>
-      </w:r>
-      <w:bookmarkEnd w:id="35"/>
-    </w:p>
-    <w:p>
-      <w:pPr>
-        <w:jc w:val="both"/>
-      </w:pPr>
-    </w:p>
-    <w:p>
-      <w:pPr>
-        <w:jc w:val="both"/>
-        <w:rPr>
-          <w:rStyle w:val="markedcontent"/>
-          <w:rFonts w:cstheme="minorHAnsi"/>
-          <w:sz w:val="24"/>
-          <w:szCs w:val="24"/>
-        </w:rPr>
-      </w:pPr>
-      <w:r>
-        <w:rPr>
-          <w:rStyle w:val="markedcontent"/>
-          <w:rFonts w:cstheme="minorHAnsi"/>
-          <w:sz w:val="24"/>
-          <w:szCs w:val="24"/>
-        </w:rPr>
-        <w:t xml:space="preserve">“Cloud Services” refers to a wide range of services delivered on demand to companies and customers over the internet. these applications are designed to deliver services to the user in an and affordable way, while removing the need for internal infrastructure or additions hardware. Whether its checking email or collaborating most people are using cloud services in one way or another even if they </w:t>
-      </w:r>
-      <w:r>
-        <w:rPr>
-          <w:rStyle w:val="markedcontent"/>
-          <w:rFonts w:cstheme="minorHAnsi"/>
-          <w:sz w:val="24"/>
-          <w:szCs w:val="24"/>
-        </w:rPr>
-        <w:t>are not</w:t>
-      </w:r>
-      <w:r>
-        <w:rPr>
-          <w:rStyle w:val="markedcontent"/>
-          <w:rFonts w:cstheme="minorHAnsi"/>
-          <w:sz w:val="24"/>
-          <w:szCs w:val="24"/>
-        </w:rPr>
-        <w:t xml:space="preserve"> aware of it. Cloud services are provided by vendors and service providers, they are made available to customers from the service providers servers, meaning there is no need for a company to assume the overheads of hosting its own applications or services etc on its own on premises servers.</w:t>
-      </w:r>
-    </w:p>
-    <w:p>
-      <w:pPr>
-        <w:jc w:val="both"/>
-        <w:rPr>
-          <w:rStyle w:val="markedcontent"/>
-          <w:rFonts w:cstheme="minorHAnsi"/>
-          <w:sz w:val="24"/>
-          <w:szCs w:val="24"/>
-        </w:rPr>
-      </w:pPr>
-      <w:r>
-        <w:rPr>
-          <w:rStyle w:val="markedcontent"/>
-          <w:rFonts w:cstheme="minorHAnsi"/>
-          <w:sz w:val="24"/>
-          <w:szCs w:val="24"/>
-        </w:rPr>
-        <w:t>Public cloud services are services that a provider makes available to numerous customers over the web. The SAAS – Software as a service, IAAS – Infrastructure as a service and PAAS – Platform as a service are all examples of public cloud services. The ability to share resources is at scale is one of the biggest benefits to public cloud services. This allows organisations to offer more capabilities with less over heads then conventional methods.</w:t>
-      </w:r>
-    </w:p>
-    <w:p>
-      <w:pPr>
-        <w:jc w:val="both"/>
-        <w:rPr>
-          <w:rStyle w:val="markedcontent"/>
-          <w:rFonts w:cstheme="minorHAnsi"/>
-          <w:sz w:val="24"/>
-          <w:szCs w:val="24"/>
-        </w:rPr>
-      </w:pPr>
-      <w:r>
-        <w:rPr>
-          <w:rStyle w:val="markedcontent"/>
-          <w:rFonts w:cstheme="minorHAnsi"/>
-          <w:sz w:val="24"/>
-          <w:szCs w:val="24"/>
-        </w:rPr>
-        <w:t>Private Cloud services are services that a provider does not make generally available to corporate users or subscribers. Apps and data are made available through the organizations own internal infrastructure with a private cloud services model. The platform and software serve one company exclusively and are not made available to external users. The private cloud model is utilised by companies that work with highly sensitive data such as those in healthcare or banking industries, which allows them to leverage advanced security protocols and extend resources in a virtualised environment.</w:t>
-      </w:r>
-    </w:p>
-    <w:p>
-      <w:pPr>
-        <w:jc w:val="both"/>
-        <w:rPr>
-          <w:rStyle w:val="markedcontent"/>
-          <w:rFonts w:cstheme="minorHAnsi"/>
-          <w:sz w:val="24"/>
-          <w:szCs w:val="24"/>
-        </w:rPr>
-      </w:pPr>
-      <w:r>
-        <w:rPr>
-          <w:rStyle w:val="markedcontent"/>
-          <w:rFonts w:cstheme="minorHAnsi"/>
-          <w:sz w:val="24"/>
-          <w:szCs w:val="24"/>
-        </w:rPr>
-        <w:t>There is an arrangement where both private and public cloud services can be combined to form a Hybrid cloud environment. This arrangement is mostly utilised when the user / organisation needs to store sensitive data in a private cloud, but also requires employees to access apps and resources in a public cloud for day-to-day communication and collaboration.</w:t>
-      </w:r>
-    </w:p>
-    <w:p>
-      <w:pPr>
-        <w:jc w:val="both"/>
-        <w:rPr>
-          <w:rStyle w:val="markedcontent"/>
-          <w:rFonts w:cstheme="minorHAnsi"/>
-          <w:sz w:val="24"/>
-          <w:szCs w:val="24"/>
-        </w:rPr>
-      </w:pPr>
-      <w:r>
-        <w:rPr>
-          <w:rStyle w:val="markedcontent"/>
-          <w:rFonts w:cstheme="minorHAnsi"/>
-          <w:sz w:val="24"/>
-          <w:szCs w:val="24"/>
-        </w:rPr>
-        <w:t>SAAS</w:t>
-      </w:r>
-    </w:p>
-    <w:p>
-      <w:pPr>
-        <w:jc w:val="both"/>
-        <w:rPr>
-          <w:rStyle w:val="markedcontent"/>
-          <w:rFonts w:cstheme="minorHAnsi"/>
-          <w:sz w:val="24"/>
-          <w:szCs w:val="24"/>
-        </w:rPr>
-      </w:pPr>
-      <w:r>
-        <w:rPr>
-          <w:rStyle w:val="markedcontent"/>
-          <w:rFonts w:cstheme="minorHAnsi"/>
-          <w:sz w:val="24"/>
-          <w:szCs w:val="24"/>
-        </w:rPr>
-        <w:t xml:space="preserve">Software as a service, A very broad category which includes a wide variety of services. File storage and backup, web-based email, project management tools are all part of the SAAS line-ups examples are Dropbox, </w:t>
-      </w:r>
-      <w:proofErr w:type="spellStart"/>
-      <w:r>
-        <w:rPr>
-          <w:rStyle w:val="markedcontent"/>
-          <w:rFonts w:cstheme="minorHAnsi"/>
-          <w:sz w:val="24"/>
-          <w:szCs w:val="24"/>
-        </w:rPr>
-        <w:t>Gsuite</w:t>
-      </w:r>
-      <w:proofErr w:type="spellEnd"/>
-      <w:r>
-        <w:rPr>
-          <w:rStyle w:val="markedcontent"/>
-          <w:rFonts w:cstheme="minorHAnsi"/>
-          <w:sz w:val="24"/>
-          <w:szCs w:val="24"/>
-        </w:rPr>
-        <w:t>,</w:t>
-      </w:r>
-      <w:r>
-        <w:rPr>
-          <w:rStyle w:val="markedcontent"/>
-          <w:rFonts w:cstheme="minorHAnsi"/>
-          <w:sz w:val="24"/>
-          <w:szCs w:val="24"/>
-        </w:rPr>
-        <w:t xml:space="preserve"> </w:t>
-      </w:r>
-      <w:r>
-        <w:rPr>
-          <w:rStyle w:val="markedcontent"/>
-          <w:rFonts w:cstheme="minorHAnsi"/>
-          <w:sz w:val="24"/>
-          <w:szCs w:val="24"/>
-        </w:rPr>
-        <w:t xml:space="preserve">Microsoft Office 365, slack etc. in each of these applications users can access, share, </w:t>
-      </w:r>
-      <w:proofErr w:type="gramStart"/>
-      <w:r>
-        <w:rPr>
-          <w:rStyle w:val="markedcontent"/>
-          <w:rFonts w:cstheme="minorHAnsi"/>
-          <w:sz w:val="24"/>
-          <w:szCs w:val="24"/>
-        </w:rPr>
-        <w:t>store</w:t>
-      </w:r>
-      <w:proofErr w:type="gramEnd"/>
-      <w:r>
-        <w:rPr>
-          <w:rStyle w:val="markedcontent"/>
-          <w:rFonts w:cstheme="minorHAnsi"/>
-          <w:sz w:val="24"/>
-          <w:szCs w:val="24"/>
-        </w:rPr>
-        <w:t xml:space="preserve"> and “secure” information in the cloud.</w:t>
-      </w:r>
-    </w:p>
-    <w:p>
-      <w:pPr>
-        <w:jc w:val="both"/>
-        <w:rPr>
-          <w:rStyle w:val="markedcontent"/>
-          <w:rFonts w:cstheme="minorHAnsi"/>
-          <w:sz w:val="24"/>
-          <w:szCs w:val="24"/>
-        </w:rPr>
-      </w:pPr>
-      <w:r>
-        <w:rPr>
-          <w:rStyle w:val="markedcontent"/>
-          <w:rFonts w:cstheme="minorHAnsi"/>
-          <w:sz w:val="24"/>
-          <w:szCs w:val="24"/>
-        </w:rPr>
-        <w:t>IAAS</w:t>
-      </w:r>
-    </w:p>
-    <w:p>
-      <w:pPr>
-        <w:jc w:val="both"/>
-        <w:rPr>
-          <w:rStyle w:val="markedcontent"/>
-          <w:rFonts w:cstheme="minorHAnsi"/>
-          <w:sz w:val="24"/>
-          <w:szCs w:val="24"/>
-        </w:rPr>
-      </w:pPr>
-      <w:r>
-        <w:rPr>
-          <w:rStyle w:val="markedcontent"/>
-          <w:rFonts w:cstheme="minorHAnsi"/>
-          <w:sz w:val="24"/>
-          <w:szCs w:val="24"/>
-        </w:rPr>
-        <w:t>Infrastructure as a service. IAAS provides the infrastructure that many cloud service providers need to manage SAAS tools. IAAS supplies the complete datacentre framework, removing the need for on-site installations. Examples of IAAS are AWS, Microsoft Azure etc. these providers maintain all storage servers and networking hardware, also offer load balancing, application firewalls and many more features depending on the service chosen. Many well-known SAAS providers are run and maintained on IAAS platforms.</w:t>
-      </w:r>
-    </w:p>
-    <w:p>
-      <w:pPr>
-        <w:jc w:val="both"/>
-        <w:rPr>
-          <w:rStyle w:val="markedcontent"/>
-          <w:rFonts w:cstheme="minorHAnsi"/>
-          <w:sz w:val="24"/>
-          <w:szCs w:val="24"/>
-        </w:rPr>
-      </w:pPr>
-      <w:r>
-        <w:rPr>
-          <w:rStyle w:val="markedcontent"/>
-          <w:rFonts w:cstheme="minorHAnsi"/>
-          <w:sz w:val="24"/>
-          <w:szCs w:val="24"/>
-        </w:rPr>
-        <w:lastRenderedPageBreak/>
+        <w:t>firewalls and many more features depending on the service chosen. Many well-known SAAS providers are run and maintained on IAAS platforms.</w:t>
+      </w:r>
+    </w:p>
+    <w:p>
+      <w:pPr>
+        <w:jc w:val="both"/>
+        <w:rPr>
+          <w:rStyle w:val="markedcontent"/>
+          <w:rFonts w:cstheme="minorHAnsi"/>
+          <w:sz w:val="24"/>
+          <w:szCs w:val="24"/>
+        </w:rPr>
+      </w:pPr>
+      <w:r>
+        <w:rPr>
+          <w:rStyle w:val="markedcontent"/>
+          <w:rFonts w:cstheme="minorHAnsi"/>
+          <w:sz w:val="24"/>
+          <w:szCs w:val="24"/>
+        </w:rPr>
         <w:t>PAAS</w:t>
       </w:r>
     </w:p>
@@ -18355,6 +18377,7 @@
           <w:sz w:val="24"/>
           <w:szCs w:val="24"/>
         </w:rPr>
+        <w:lastRenderedPageBreak/>
         <w:t>In conclusion</w:t>
       </w:r>
       <w:r>
@@ -18415,7 +18438,7 @@
           <w:rStyle w:val="markedcontent"/>
         </w:rPr>
       </w:pPr>
-      <w:bookmarkStart w:id="36" w:name="_Toc93434993"/>
+      <w:bookmarkStart w:id="36" w:name="_Toc93436181"/>
       <w:r>
         <w:rPr>
           <w:rStyle w:val="markedcontent"/>
@@ -18586,17 +18609,198 @@
           <w:szCs w:val="24"/>
           <w:lang w:eastAsia="en-AU"/>
         </w:rPr>
-        <w:t xml:space="preserve">One important future application of machine learning is training algorithms in full self-driving vehicles. The algorithm will be trained with 1) on-road datasets collected by various sensors such as the fast-developing radar technologies to determine immediate response to different road situations, and 2) aggregate traffic pattern data to predict current traffic so as to </w:t>
-      </w:r>
-      <w:r>
+        <w:lastRenderedPageBreak/>
+        <w:t>One important future application of machine learning is training algorithms in full self-driving vehicles. The algorithm will be trained with 1) on-road datasets collected by various sensors such as the fast-developing radar technologies to determine immediate response to different road situations, and 2) aggregate traffic pattern data to predict current traffic so as to determine fastest routes that increase overall fuel efficiency (a climate change target). This will require all vehicles to submit data rapidly to a central cloud, therefore a 5G network or above is necessary to support this kind of fast data transmissions in real time. Road tests from private corporations in China and the US are already underway.</w:t>
+      </w:r>
+    </w:p>
+    <w:p>
+      <w:pPr>
+        <w:spacing w:before="100" w:beforeAutospacing="1" w:after="100" w:afterAutospacing="1" w:line="240" w:lineRule="auto"/>
         <w:rPr>
           <w:rFonts w:ascii="Times New Roman" w:eastAsia="Times New Roman" w:hAnsi="Times New Roman" w:cs="Times New Roman"/>
           <w:sz w:val="24"/>
           <w:szCs w:val="24"/>
           <w:lang w:eastAsia="en-AU"/>
         </w:rPr>
+      </w:pPr>
+      <w:r>
+        <w:rPr>
+          <w:rFonts w:ascii="Times New Roman" w:eastAsia="Times New Roman" w:hAnsi="Times New Roman" w:cs="Times New Roman"/>
+          <w:sz w:val="24"/>
+          <w:szCs w:val="24"/>
+          <w:lang w:eastAsia="en-AU"/>
+        </w:rPr>
+        <w:t xml:space="preserve">Another piece of technology to enable full self-driving vehicles is the use of quantum computers in machine learning that could significantly increase the speed of the algorithm’s processing and response time. Quantum computers are still being developed but they are predicted to be many times faster than classical computers in certain problems, and the enormous data from the sensors uploaded to the cloud will require a very fast algorithm to respond in reasonable time. </w:t>
+      </w:r>
+    </w:p>
+    <w:p>
+      <w:pPr>
+        <w:spacing w:before="100" w:beforeAutospacing="1" w:after="100" w:afterAutospacing="1" w:line="240" w:lineRule="auto"/>
+        <w:rPr>
+          <w:rFonts w:ascii="Times New Roman" w:eastAsia="Times New Roman" w:hAnsi="Times New Roman" w:cs="Times New Roman"/>
+          <w:sz w:val="24"/>
+          <w:szCs w:val="24"/>
+          <w:lang w:eastAsia="en-AU"/>
+        </w:rPr>
+      </w:pPr>
+      <w:r>
+        <w:rPr>
+          <w:rFonts w:ascii="Times New Roman" w:eastAsia="Times New Roman" w:hAnsi="Times New Roman" w:cs="Times New Roman"/>
+          <w:sz w:val="24"/>
+          <w:szCs w:val="24"/>
+          <w:lang w:eastAsia="en-AU"/>
+        </w:rPr>
+        <w:t xml:space="preserve">The enormous impact of machine learning is already felt in many workplaces and homes, and it will continue to be the case in the years to come. The world is being empowered by faster decision making based on real data to solve hard problems, using the </w:t>
+      </w:r>
+      <w:proofErr w:type="gramStart"/>
+      <w:r>
+        <w:rPr>
+          <w:rFonts w:ascii="Times New Roman" w:eastAsia="Times New Roman" w:hAnsi="Times New Roman" w:cs="Times New Roman"/>
+          <w:sz w:val="24"/>
+          <w:szCs w:val="24"/>
+          <w:lang w:eastAsia="en-AU"/>
+        </w:rPr>
+        <w:t>ever improving</w:t>
+      </w:r>
+      <w:proofErr w:type="gramEnd"/>
+      <w:r>
+        <w:rPr>
+          <w:rFonts w:ascii="Times New Roman" w:eastAsia="Times New Roman" w:hAnsi="Times New Roman" w:cs="Times New Roman"/>
+          <w:sz w:val="24"/>
+          <w:szCs w:val="24"/>
+          <w:lang w:eastAsia="en-AU"/>
+        </w:rPr>
+        <w:t xml:space="preserve"> CPU speeds and sensor technologies. The increasing coverage of data collection means that more problems can be solved without human intervention. The need of human workers in some workplaces will be replaced by the </w:t>
+      </w:r>
+      <w:proofErr w:type="gramStart"/>
+      <w:r>
+        <w:rPr>
+          <w:rFonts w:ascii="Times New Roman" w:eastAsia="Times New Roman" w:hAnsi="Times New Roman" w:cs="Times New Roman"/>
+          <w:sz w:val="24"/>
+          <w:szCs w:val="24"/>
+          <w:lang w:eastAsia="en-AU"/>
+        </w:rPr>
+        <w:t>decision making</w:t>
+      </w:r>
+      <w:proofErr w:type="gramEnd"/>
+      <w:r>
+        <w:rPr>
+          <w:rFonts w:ascii="Times New Roman" w:eastAsia="Times New Roman" w:hAnsi="Times New Roman" w:cs="Times New Roman"/>
+          <w:sz w:val="24"/>
+          <w:szCs w:val="24"/>
+          <w:lang w:eastAsia="en-AU"/>
+        </w:rPr>
+        <w:t xml:space="preserve"> abilities from machine learning algorithms. </w:t>
+      </w:r>
+    </w:p>
+    <w:p>
+      <w:pPr>
+        <w:spacing w:before="100" w:beforeAutospacing="1" w:after="100" w:afterAutospacing="1" w:line="240" w:lineRule="auto"/>
+        <w:rPr>
+          <w:rFonts w:ascii="Times New Roman" w:eastAsia="Times New Roman" w:hAnsi="Times New Roman" w:cs="Times New Roman"/>
+          <w:sz w:val="24"/>
+          <w:szCs w:val="24"/>
+          <w:lang w:eastAsia="en-AU"/>
+        </w:rPr>
+      </w:pPr>
+      <w:r>
+        <w:rPr>
+          <w:rFonts w:ascii="Times New Roman" w:eastAsia="Times New Roman" w:hAnsi="Times New Roman" w:cs="Times New Roman"/>
+          <w:sz w:val="24"/>
+          <w:szCs w:val="24"/>
+          <w:lang w:eastAsia="en-AU"/>
+        </w:rPr>
+        <w:t xml:space="preserve">In work situations where many workers are needed to assess information to form good business decisions, machine learning will greatly reduce the number of human workers needed as decision makers. Human workers will be placed higher in the work hierarchy to deal with more complicated problems, or simply random check on the decisions made by algorithms. The faster and lower cost decision making means that the bank or financial companies can reduce the overall cost in providing services and shorten the response time by using credit scoring models, which will in turn increase profit margins. </w:t>
+      </w:r>
+    </w:p>
+    <w:p>
+      <w:pPr>
+        <w:spacing w:before="100" w:beforeAutospacing="1" w:after="100" w:afterAutospacing="1" w:line="240" w:lineRule="auto"/>
+        <w:rPr>
+          <w:rFonts w:ascii="Times New Roman" w:eastAsia="Times New Roman" w:hAnsi="Times New Roman" w:cs="Times New Roman"/>
+          <w:sz w:val="24"/>
+          <w:szCs w:val="24"/>
+          <w:lang w:eastAsia="en-AU"/>
+        </w:rPr>
+      </w:pPr>
+      <w:r>
+        <w:rPr>
+          <w:rFonts w:ascii="Times New Roman" w:eastAsia="Times New Roman" w:hAnsi="Times New Roman" w:cs="Times New Roman"/>
+          <w:sz w:val="24"/>
+          <w:szCs w:val="24"/>
+          <w:lang w:eastAsia="en-AU"/>
+        </w:rPr>
+        <w:t xml:space="preserve">The use of a machine learning model has a higher cost to businesses initially, but the </w:t>
+      </w:r>
+      <w:proofErr w:type="gramStart"/>
+      <w:r>
+        <w:rPr>
+          <w:rFonts w:ascii="Times New Roman" w:eastAsia="Times New Roman" w:hAnsi="Times New Roman" w:cs="Times New Roman"/>
+          <w:sz w:val="24"/>
+          <w:szCs w:val="24"/>
+          <w:lang w:eastAsia="en-AU"/>
+        </w:rPr>
+        <w:t>long term</w:t>
+      </w:r>
+      <w:proofErr w:type="gramEnd"/>
+      <w:r>
+        <w:rPr>
+          <w:rFonts w:ascii="Times New Roman" w:eastAsia="Times New Roman" w:hAnsi="Times New Roman" w:cs="Times New Roman"/>
+          <w:sz w:val="24"/>
+          <w:szCs w:val="24"/>
+          <w:lang w:eastAsia="en-AU"/>
+        </w:rPr>
+        <w:t xml:space="preserve"> running cost is much lower than sustaining an employee. The people who have a low educational skill set, and perform streamlined repetitive tasks are going to be redundant first, businesses will create more positions for workers who can deal with more complicated situations, and jobs requiring more creativity or human touch to the solutions.</w:t>
+      </w:r>
+    </w:p>
+    <w:p>
+      <w:pPr>
+        <w:spacing w:before="100" w:beforeAutospacing="1" w:after="100" w:afterAutospacing="1" w:line="240" w:lineRule="auto"/>
+        <w:rPr>
+          <w:rFonts w:ascii="Times New Roman" w:eastAsia="Times New Roman" w:hAnsi="Times New Roman" w:cs="Times New Roman"/>
+          <w:sz w:val="24"/>
+          <w:szCs w:val="24"/>
+          <w:lang w:eastAsia="en-AU"/>
+        </w:rPr>
+      </w:pPr>
+      <w:r>
+        <w:rPr>
+          <w:rFonts w:ascii="Times New Roman" w:eastAsia="Times New Roman" w:hAnsi="Times New Roman" w:cs="Times New Roman"/>
+          <w:sz w:val="24"/>
+          <w:szCs w:val="24"/>
+          <w:lang w:eastAsia="en-AU"/>
+        </w:rPr>
+        <w:t>Positions for engineers, data scientists and machine learning specialists will be in much higher demand in the foreseeable future. They are the major pillars to create, maintain and improve the machine learning systems in many applications in different industries. Bank tellers, loan officers, insurance claim assessors will be redundant because their job will be mostly replaced by the algorithms. This is already happening in Europe, where many rural bank branches are closed to save costs, customers are streamed into online services where they are being served by machine tellers (aka chat bots).</w:t>
+      </w:r>
+    </w:p>
+    <w:p>
+      <w:pPr>
+        <w:spacing w:before="100" w:beforeAutospacing="1" w:after="100" w:afterAutospacing="1" w:line="240" w:lineRule="auto"/>
+        <w:rPr>
+          <w:rFonts w:ascii="Times New Roman" w:eastAsia="Times New Roman" w:hAnsi="Times New Roman" w:cs="Times New Roman"/>
+          <w:sz w:val="24"/>
+          <w:szCs w:val="24"/>
+          <w:lang w:eastAsia="en-AU"/>
+        </w:rPr>
+      </w:pPr>
+      <w:r>
+        <w:rPr>
+          <w:rFonts w:ascii="Times New Roman" w:eastAsia="Times New Roman" w:hAnsi="Times New Roman" w:cs="Times New Roman"/>
+          <w:sz w:val="24"/>
+          <w:szCs w:val="24"/>
+          <w:lang w:eastAsia="en-AU"/>
+        </w:rPr>
+        <w:t xml:space="preserve">The rise of machine learning will definitely speed up many decision making processes in my daily life: 1) Better purchasing decisions, based on my previous purchases, a recommender will help me be better informed about, and find, the items I want to purchase, in a tailored and efficient manner, 2) Better user satisfaction, when the algorithm can understand my </w:t>
+      </w:r>
+      <w:r>
+        <w:rPr>
+          <w:rFonts w:ascii="Times New Roman" w:eastAsia="Times New Roman" w:hAnsi="Times New Roman" w:cs="Times New Roman"/>
+          <w:sz w:val="24"/>
+          <w:szCs w:val="24"/>
+          <w:lang w:eastAsia="en-AU"/>
+        </w:rPr>
         <w:lastRenderedPageBreak/>
-        <w:t>determine fastest routes that increase overall fuel efficiency (a climate change target). This will require all vehicles to submit data rapidly to a central cloud, therefore a 5G network or above is necessary to support this kind of fast data transmissions in real time. Road tests from private corporations in China and the US are already underway.</w:t>
+        <w:t xml:space="preserve">preferences from studying the purchase history and personal profile, I feel more satisfied in buying online, 3) Shop online more frequently, because the online shops are easier to navigate and the algorithms help with my decision-making, this will greatly reduce the need for shopping trips in physical malls and the anxiety in explaining my preferences to a salesperson. </w:t>
       </w:r>
     </w:p>
     <w:p>
@@ -18616,7 +18820,47 @@
           <w:szCs w:val="24"/>
           <w:lang w:eastAsia="en-AU"/>
         </w:rPr>
-        <w:t xml:space="preserve">Another piece of technology to enable full self-driving vehicles is the use of quantum computers in machine learning that could significantly increase the speed of the algorithm’s processing and response time. Quantum computers are still being developed but they are predicted to be many times faster than classical computers in certain problems, and the enormous data from the sensors uploaded to the cloud will require a very fast algorithm to respond in reasonable time. </w:t>
+        <w:t xml:space="preserve">I imagine that life will be different for me in domestic and work situations where the use of machine learning will disrupt the existing order in numerous ways: 1) My trip to work will be a much better experience when fully self-driving vehicles become a reality. With an automated navigation system powered by a machine learning algorithm, I won’t need to worry about handling traffic and deal with the stress of driving. I will arrive at work on time and be refreshed, rather than tired. 2) My work experience will also be affected. Instead of </w:t>
+      </w:r>
+      <w:proofErr w:type="gramStart"/>
+      <w:r>
+        <w:rPr>
+          <w:rFonts w:ascii="Times New Roman" w:eastAsia="Times New Roman" w:hAnsi="Times New Roman" w:cs="Times New Roman"/>
+          <w:sz w:val="24"/>
+          <w:szCs w:val="24"/>
+          <w:lang w:eastAsia="en-AU"/>
+        </w:rPr>
+        <w:t>low level</w:t>
+      </w:r>
+      <w:proofErr w:type="gramEnd"/>
+      <w:r>
+        <w:rPr>
+          <w:rFonts w:ascii="Times New Roman" w:eastAsia="Times New Roman" w:hAnsi="Times New Roman" w:cs="Times New Roman"/>
+          <w:sz w:val="24"/>
+          <w:szCs w:val="24"/>
+          <w:lang w:eastAsia="en-AU"/>
+        </w:rPr>
+        <w:t xml:space="preserve"> programming, I will gear towards employing Machine Learning techniques to solve problems by collecting datasets and using the algorithm to make a decision. The fundamentals of my work will elevate to a much higher level of </w:t>
+      </w:r>
+      <w:proofErr w:type="gramStart"/>
+      <w:r>
+        <w:rPr>
+          <w:rFonts w:ascii="Times New Roman" w:eastAsia="Times New Roman" w:hAnsi="Times New Roman" w:cs="Times New Roman"/>
+          <w:sz w:val="24"/>
+          <w:szCs w:val="24"/>
+          <w:lang w:eastAsia="en-AU"/>
+        </w:rPr>
+        <w:t>expertise;</w:t>
+      </w:r>
+      <w:proofErr w:type="gramEnd"/>
+      <w:r>
+        <w:rPr>
+          <w:rFonts w:ascii="Times New Roman" w:eastAsia="Times New Roman" w:hAnsi="Times New Roman" w:cs="Times New Roman"/>
+          <w:sz w:val="24"/>
+          <w:szCs w:val="24"/>
+          <w:lang w:eastAsia="en-AU"/>
+        </w:rPr>
+        <w:t xml:space="preserve"> a problem solver rather than just a computer programmer. </w:t>
       </w:r>
     </w:p>
     <w:p>
@@ -18636,236 +18880,6 @@
           <w:szCs w:val="24"/>
           <w:lang w:eastAsia="en-AU"/>
         </w:rPr>
-        <w:t xml:space="preserve">The enormous impact of machine learning is already felt in many workplaces and homes, and it will continue to be the case in the years to come. The world is being empowered by faster decision making based on real data to solve hard problems, using the </w:t>
-      </w:r>
-      <w:proofErr w:type="gramStart"/>
-      <w:r>
-        <w:rPr>
-          <w:rFonts w:ascii="Times New Roman" w:eastAsia="Times New Roman" w:hAnsi="Times New Roman" w:cs="Times New Roman"/>
-          <w:sz w:val="24"/>
-          <w:szCs w:val="24"/>
-          <w:lang w:eastAsia="en-AU"/>
-        </w:rPr>
-        <w:t>ever improving</w:t>
-      </w:r>
-      <w:proofErr w:type="gramEnd"/>
-      <w:r>
-        <w:rPr>
-          <w:rFonts w:ascii="Times New Roman" w:eastAsia="Times New Roman" w:hAnsi="Times New Roman" w:cs="Times New Roman"/>
-          <w:sz w:val="24"/>
-          <w:szCs w:val="24"/>
-          <w:lang w:eastAsia="en-AU"/>
-        </w:rPr>
-        <w:t xml:space="preserve"> CPU speeds and sensor technologies. The increasing coverage of data collection means that more problems can be solved without human intervention. The need of human workers in some workplaces will be replaced by the </w:t>
-      </w:r>
-      <w:proofErr w:type="gramStart"/>
-      <w:r>
-        <w:rPr>
-          <w:rFonts w:ascii="Times New Roman" w:eastAsia="Times New Roman" w:hAnsi="Times New Roman" w:cs="Times New Roman"/>
-          <w:sz w:val="24"/>
-          <w:szCs w:val="24"/>
-          <w:lang w:eastAsia="en-AU"/>
-        </w:rPr>
-        <w:t>decision making</w:t>
-      </w:r>
-      <w:proofErr w:type="gramEnd"/>
-      <w:r>
-        <w:rPr>
-          <w:rFonts w:ascii="Times New Roman" w:eastAsia="Times New Roman" w:hAnsi="Times New Roman" w:cs="Times New Roman"/>
-          <w:sz w:val="24"/>
-          <w:szCs w:val="24"/>
-          <w:lang w:eastAsia="en-AU"/>
-        </w:rPr>
-        <w:t xml:space="preserve"> abilities from machine learning algorithms. </w:t>
-      </w:r>
-    </w:p>
-    <w:p>
-      <w:pPr>
-        <w:spacing w:before="100" w:beforeAutospacing="1" w:after="100" w:afterAutospacing="1" w:line="240" w:lineRule="auto"/>
-        <w:rPr>
-          <w:rFonts w:ascii="Times New Roman" w:eastAsia="Times New Roman" w:hAnsi="Times New Roman" w:cs="Times New Roman"/>
-          <w:sz w:val="24"/>
-          <w:szCs w:val="24"/>
-          <w:lang w:eastAsia="en-AU"/>
-        </w:rPr>
-      </w:pPr>
-      <w:r>
-        <w:rPr>
-          <w:rFonts w:ascii="Times New Roman" w:eastAsia="Times New Roman" w:hAnsi="Times New Roman" w:cs="Times New Roman"/>
-          <w:sz w:val="24"/>
-          <w:szCs w:val="24"/>
-          <w:lang w:eastAsia="en-AU"/>
-        </w:rPr>
-        <w:t xml:space="preserve">In work situations where many workers are needed to assess information to form good business decisions, machine learning will greatly reduce the number of human workers needed as decision makers. Human workers will be placed higher in the work hierarchy to deal with more complicated problems, or simply random check on the decisions made by algorithms. The faster and lower cost decision making means that the bank or financial companies can reduce the overall cost in providing services and shorten the response time by using credit scoring models, which will in turn increase profit margins. </w:t>
-      </w:r>
-    </w:p>
-    <w:p>
-      <w:pPr>
-        <w:spacing w:before="100" w:beforeAutospacing="1" w:after="100" w:afterAutospacing="1" w:line="240" w:lineRule="auto"/>
-        <w:rPr>
-          <w:rFonts w:ascii="Times New Roman" w:eastAsia="Times New Roman" w:hAnsi="Times New Roman" w:cs="Times New Roman"/>
-          <w:sz w:val="24"/>
-          <w:szCs w:val="24"/>
-          <w:lang w:eastAsia="en-AU"/>
-        </w:rPr>
-      </w:pPr>
-      <w:r>
-        <w:rPr>
-          <w:rFonts w:ascii="Times New Roman" w:eastAsia="Times New Roman" w:hAnsi="Times New Roman" w:cs="Times New Roman"/>
-          <w:sz w:val="24"/>
-          <w:szCs w:val="24"/>
-          <w:lang w:eastAsia="en-AU"/>
-        </w:rPr>
-        <w:t xml:space="preserve">The use of a machine learning model has a higher cost to businesses initially, but the </w:t>
-      </w:r>
-      <w:proofErr w:type="gramStart"/>
-      <w:r>
-        <w:rPr>
-          <w:rFonts w:ascii="Times New Roman" w:eastAsia="Times New Roman" w:hAnsi="Times New Roman" w:cs="Times New Roman"/>
-          <w:sz w:val="24"/>
-          <w:szCs w:val="24"/>
-          <w:lang w:eastAsia="en-AU"/>
-        </w:rPr>
-        <w:t>long term</w:t>
-      </w:r>
-      <w:proofErr w:type="gramEnd"/>
-      <w:r>
-        <w:rPr>
-          <w:rFonts w:ascii="Times New Roman" w:eastAsia="Times New Roman" w:hAnsi="Times New Roman" w:cs="Times New Roman"/>
-          <w:sz w:val="24"/>
-          <w:szCs w:val="24"/>
-          <w:lang w:eastAsia="en-AU"/>
-        </w:rPr>
-        <w:t xml:space="preserve"> running cost is much lower than sustaining an employee. The people who have a low educational skill set, and perform streamlined repetitive tasks are going to be redundant first, businesses will create more positions for workers who can deal with more complicated situations, and jobs requiring more creativity or human touch to the solutions.</w:t>
-      </w:r>
-    </w:p>
-    <w:p>
-      <w:pPr>
-        <w:spacing w:before="100" w:beforeAutospacing="1" w:after="100" w:afterAutospacing="1" w:line="240" w:lineRule="auto"/>
-        <w:rPr>
-          <w:rFonts w:ascii="Times New Roman" w:eastAsia="Times New Roman" w:hAnsi="Times New Roman" w:cs="Times New Roman"/>
-          <w:sz w:val="24"/>
-          <w:szCs w:val="24"/>
-          <w:lang w:eastAsia="en-AU"/>
-        </w:rPr>
-      </w:pPr>
-      <w:r>
-        <w:rPr>
-          <w:rFonts w:ascii="Times New Roman" w:eastAsia="Times New Roman" w:hAnsi="Times New Roman" w:cs="Times New Roman"/>
-          <w:sz w:val="24"/>
-          <w:szCs w:val="24"/>
-          <w:lang w:eastAsia="en-AU"/>
-        </w:rPr>
-        <w:t>Positions for engineers, data scientists and machine learning specialists will be in much higher demand in the foreseeable future. They are the major pillars to create, maintain and improve the machine learning systems in many applications in different industries. Bank tellers, loan officers, insurance claim assessors will be redundant because their job will be mostly replaced by the algorithms. This is already happening in Europe, where many rural bank branches are closed to save costs, customers are streamed into online services where they are being served by machine tellers (aka chat bots).</w:t>
-      </w:r>
-    </w:p>
-    <w:p>
-      <w:pPr>
-        <w:spacing w:before="100" w:beforeAutospacing="1" w:after="100" w:afterAutospacing="1" w:line="240" w:lineRule="auto"/>
-        <w:rPr>
-          <w:rFonts w:ascii="Times New Roman" w:eastAsia="Times New Roman" w:hAnsi="Times New Roman" w:cs="Times New Roman"/>
-          <w:sz w:val="24"/>
-          <w:szCs w:val="24"/>
-          <w:lang w:eastAsia="en-AU"/>
-        </w:rPr>
-      </w:pPr>
-      <w:r>
-        <w:rPr>
-          <w:rFonts w:ascii="Times New Roman" w:eastAsia="Times New Roman" w:hAnsi="Times New Roman" w:cs="Times New Roman"/>
-          <w:sz w:val="24"/>
-          <w:szCs w:val="24"/>
-          <w:lang w:eastAsia="en-AU"/>
-        </w:rPr>
-        <w:t xml:space="preserve">The rise of machine learning will definitely speed up many decision making processes in my daily life: 1) Better purchasing decisions, based on my previous purchases, a recommender will help me be better informed about, and find, the items I want to purchase, in a tailored and efficient manner, 2) Better user satisfaction, when the algorithm can understand my preferences from studying the purchase history and personal profile, I feel more satisfied in buying online, 3) Shop online more frequently, because the online shops are easier to navigate and the algorithms help with my decision-making, this will greatly reduce the need </w:t>
-      </w:r>
-      <w:r>
-        <w:rPr>
-          <w:rFonts w:ascii="Times New Roman" w:eastAsia="Times New Roman" w:hAnsi="Times New Roman" w:cs="Times New Roman"/>
-          <w:sz w:val="24"/>
-          <w:szCs w:val="24"/>
-          <w:lang w:eastAsia="en-AU"/>
-        </w:rPr>
-        <w:lastRenderedPageBreak/>
-        <w:t xml:space="preserve">for shopping trips in physical malls and the anxiety in explaining my preferences to a salesperson. </w:t>
-      </w:r>
-    </w:p>
-    <w:p>
-      <w:pPr>
-        <w:spacing w:before="100" w:beforeAutospacing="1" w:after="100" w:afterAutospacing="1" w:line="240" w:lineRule="auto"/>
-        <w:rPr>
-          <w:rFonts w:ascii="Times New Roman" w:eastAsia="Times New Roman" w:hAnsi="Times New Roman" w:cs="Times New Roman"/>
-          <w:sz w:val="24"/>
-          <w:szCs w:val="24"/>
-          <w:lang w:eastAsia="en-AU"/>
-        </w:rPr>
-      </w:pPr>
-      <w:r>
-        <w:rPr>
-          <w:rFonts w:ascii="Times New Roman" w:eastAsia="Times New Roman" w:hAnsi="Times New Roman" w:cs="Times New Roman"/>
-          <w:sz w:val="24"/>
-          <w:szCs w:val="24"/>
-          <w:lang w:eastAsia="en-AU"/>
-        </w:rPr>
-        <w:t xml:space="preserve">I imagine that life will be different for me in domestic and work situations where the use of machine learning will disrupt the existing order in numerous ways: 1) My trip to work will be a much better experience when fully self-driving vehicles become a reality. With an automated navigation system powered by a machine learning algorithm, I won’t need to worry about handling traffic and deal with the stress of driving. I will arrive at work on time and be refreshed, rather than tired. 2) My work experience will also be affected. Instead of </w:t>
-      </w:r>
-      <w:proofErr w:type="gramStart"/>
-      <w:r>
-        <w:rPr>
-          <w:rFonts w:ascii="Times New Roman" w:eastAsia="Times New Roman" w:hAnsi="Times New Roman" w:cs="Times New Roman"/>
-          <w:sz w:val="24"/>
-          <w:szCs w:val="24"/>
-          <w:lang w:eastAsia="en-AU"/>
-        </w:rPr>
-        <w:t>low level</w:t>
-      </w:r>
-      <w:proofErr w:type="gramEnd"/>
-      <w:r>
-        <w:rPr>
-          <w:rFonts w:ascii="Times New Roman" w:eastAsia="Times New Roman" w:hAnsi="Times New Roman" w:cs="Times New Roman"/>
-          <w:sz w:val="24"/>
-          <w:szCs w:val="24"/>
-          <w:lang w:eastAsia="en-AU"/>
-        </w:rPr>
-        <w:t xml:space="preserve"> programming, I will gear towards employing Machine Learning techniques to solve problems by collecting datasets and using the algorithm to make a decision. The fundamentals of my work will elevate to a much higher level of </w:t>
-      </w:r>
-      <w:proofErr w:type="gramStart"/>
-      <w:r>
-        <w:rPr>
-          <w:rFonts w:ascii="Times New Roman" w:eastAsia="Times New Roman" w:hAnsi="Times New Roman" w:cs="Times New Roman"/>
-          <w:sz w:val="24"/>
-          <w:szCs w:val="24"/>
-          <w:lang w:eastAsia="en-AU"/>
-        </w:rPr>
-        <w:t>expertise;</w:t>
-      </w:r>
-      <w:proofErr w:type="gramEnd"/>
-      <w:r>
-        <w:rPr>
-          <w:rFonts w:ascii="Times New Roman" w:eastAsia="Times New Roman" w:hAnsi="Times New Roman" w:cs="Times New Roman"/>
-          <w:sz w:val="24"/>
-          <w:szCs w:val="24"/>
-          <w:lang w:eastAsia="en-AU"/>
-        </w:rPr>
-        <w:t xml:space="preserve"> a problem solver rather than just a computer programmer. </w:t>
-      </w:r>
-    </w:p>
-    <w:p>
-      <w:pPr>
-        <w:spacing w:before="100" w:beforeAutospacing="1" w:after="100" w:afterAutospacing="1" w:line="240" w:lineRule="auto"/>
-        <w:rPr>
-          <w:rFonts w:ascii="Times New Roman" w:eastAsia="Times New Roman" w:hAnsi="Times New Roman" w:cs="Times New Roman"/>
-          <w:sz w:val="24"/>
-          <w:szCs w:val="24"/>
-          <w:lang w:eastAsia="en-AU"/>
-        </w:rPr>
-      </w:pPr>
-      <w:r>
-        <w:rPr>
-          <w:rFonts w:ascii="Times New Roman" w:eastAsia="Times New Roman" w:hAnsi="Times New Roman" w:cs="Times New Roman"/>
-          <w:sz w:val="24"/>
-          <w:szCs w:val="24"/>
-          <w:lang w:eastAsia="en-AU"/>
-        </w:rPr>
         <w:t xml:space="preserve">My family and friends will also be affected by machine learning technologies, as they will use smarter automatic shopping algorithms to receive delivery regularly. With the IoT (Internet of Things) revolutionising home tech, many home appliances (such as fridges) will be installed with advanced sensors to collect data necessary for machine learning. The algorithm will work out when the stock level in the fridge is low and send a restocking order to the householder for their approval. People can focus more on enjoying life at home rather than spending time on shopping. </w:t>
       </w:r>
     </w:p>
@@ -18877,7 +18891,7 @@
           <w:rStyle w:val="markedcontent"/>
         </w:rPr>
       </w:pPr>
-      <w:bookmarkStart w:id="37" w:name="_Toc93434994"/>
+      <w:bookmarkStart w:id="37" w:name="_Toc93436182"/>
       <w:r>
         <w:rPr>
           <w:rStyle w:val="markedcontent"/>
@@ -18900,7 +18914,7 @@
           <w:lang w:eastAsia="en-AU"/>
         </w:rPr>
       </w:pPr>
-      <w:bookmarkStart w:id="38" w:name="_Toc93434995"/>
+      <w:bookmarkStart w:id="38" w:name="_Toc93436183"/>
       <w:r>
         <w:rPr>
           <w:rFonts w:eastAsia="Times New Roman"/>
@@ -19066,172 +19080,190 @@
     </w:p>
     <w:p>
       <w:pPr>
-        <w:pStyle w:val="Heading2"/>
-        <w:jc w:val="both"/>
+        <w:rPr>
+          <w:rFonts w:asciiTheme="majorHAnsi" w:eastAsia="Times New Roman" w:hAnsiTheme="majorHAnsi" w:cstheme="majorBidi"/>
+          <w:color w:val="2F5496" w:themeColor="accent1" w:themeShade="BF"/>
+          <w:sz w:val="32"/>
+          <w:szCs w:val="32"/>
+          <w:lang w:eastAsia="en-AU"/>
+        </w:rPr>
+      </w:pPr>
+      <w:r>
         <w:rPr>
           <w:rFonts w:eastAsia="Times New Roman"/>
           <w:lang w:eastAsia="en-AU"/>
         </w:rPr>
-      </w:pPr>
-      <w:bookmarkStart w:id="39" w:name="_Toc93434996"/>
-      <w:r>
+        <w:br w:type="page"/>
+      </w:r>
+    </w:p>
+    <w:p>
+      <w:pPr>
+        <w:pStyle w:val="Heading2"/>
+        <w:jc w:val="both"/>
         <w:rPr>
           <w:rFonts w:eastAsia="Times New Roman"/>
           <w:lang w:eastAsia="en-AU"/>
         </w:rPr>
-        <w:t>Motivation</w:t>
-      </w:r>
-      <w:bookmarkEnd w:id="39"/>
+      </w:pPr>
+      <w:bookmarkStart w:id="39" w:name="_Toc93436184"/>
       <w:r>
         <w:rPr>
           <w:rFonts w:eastAsia="Times New Roman"/>
           <w:lang w:eastAsia="en-AU"/>
         </w:rPr>
-        <w:t> </w:t>
-      </w:r>
-    </w:p>
-    <w:p>
-      <w:pPr>
-        <w:jc w:val="both"/>
-        <w:rPr>
-          <w:lang w:eastAsia="en-AU"/>
-        </w:rPr>
-      </w:pPr>
-    </w:p>
-    <w:p>
-      <w:pPr>
-        <w:spacing w:after="0" w:line="240" w:lineRule="auto"/>
-        <w:jc w:val="both"/>
-        <w:textAlignment w:val="baseline"/>
-        <w:rPr>
-          <w:rFonts w:eastAsia="Times New Roman" w:cstheme="minorHAnsi"/>
-          <w:sz w:val="24"/>
-          <w:szCs w:val="24"/>
-          <w:lang w:eastAsia="en-AU"/>
-        </w:rPr>
-      </w:pPr>
-      <w:r>
-        <w:rPr>
-          <w:rFonts w:eastAsia="Times New Roman" w:cstheme="minorHAnsi"/>
-          <w:sz w:val="24"/>
-          <w:szCs w:val="24"/>
-          <w:lang w:eastAsia="en-AU"/>
-        </w:rPr>
-        <w:t>Nowadays, technology has improved dramatically and the global has become a village. Since people can travel faster around the world, they are interested in learning a new language to communicate with local people in travel destinations.  </w:t>
-      </w:r>
-    </w:p>
-    <w:p>
-      <w:pPr>
-        <w:spacing w:after="0" w:line="240" w:lineRule="auto"/>
-        <w:jc w:val="both"/>
-        <w:textAlignment w:val="baseline"/>
-        <w:rPr>
-          <w:rFonts w:eastAsia="Times New Roman" w:cstheme="minorHAnsi"/>
-          <w:sz w:val="24"/>
-          <w:szCs w:val="24"/>
-          <w:lang w:eastAsia="en-AU"/>
-        </w:rPr>
-      </w:pPr>
-      <w:r>
-        <w:rPr>
-          <w:rFonts w:eastAsia="Times New Roman" w:cstheme="minorHAnsi"/>
-          <w:sz w:val="24"/>
-          <w:szCs w:val="24"/>
-          <w:lang w:eastAsia="en-AU"/>
-        </w:rPr>
         <w:lastRenderedPageBreak/>
-        <w:t>Even though we do not travel to different countries, we contact our relatives, family members, and business partners/colleagues via video calls from various mobile or desktop applications through the internet. Therefore, learning a new language, especially English, plays a role in our work and social life. </w:t>
-      </w:r>
-    </w:p>
-    <w:p>
-      <w:pPr>
-        <w:spacing w:after="0" w:line="240" w:lineRule="auto"/>
-        <w:jc w:val="both"/>
-        <w:textAlignment w:val="baseline"/>
-        <w:rPr>
-          <w:rFonts w:eastAsia="Times New Roman" w:cstheme="minorHAnsi"/>
-          <w:sz w:val="24"/>
-          <w:szCs w:val="24"/>
-          <w:lang w:eastAsia="en-AU"/>
-        </w:rPr>
-      </w:pPr>
-      <w:r>
-        <w:rPr>
-          <w:rFonts w:eastAsia="Times New Roman" w:cstheme="minorHAnsi"/>
-          <w:sz w:val="24"/>
-          <w:szCs w:val="24"/>
-          <w:lang w:eastAsia="en-AU"/>
-        </w:rPr>
-        <w:t>Our project, the Role-Playing Game (RPG) will be used as an educational game instead of traditional teaching methods to improve linguistic skills. Learners should not be dull and lack enthusiasm while studying. The idea of creating the game is that game will motivate students to spend their time more in their studies. The more participation time in playing this game, the more linguistic skill they improve.  </w:t>
-      </w:r>
-    </w:p>
-    <w:p>
-      <w:pPr>
-        <w:spacing w:after="0" w:line="240" w:lineRule="auto"/>
-        <w:jc w:val="both"/>
-        <w:textAlignment w:val="baseline"/>
-        <w:rPr>
-          <w:rFonts w:eastAsia="Times New Roman" w:cstheme="minorHAnsi"/>
-          <w:sz w:val="24"/>
-          <w:szCs w:val="24"/>
-          <w:lang w:eastAsia="en-AU"/>
-        </w:rPr>
-      </w:pPr>
-      <w:r>
-        <w:rPr>
-          <w:rFonts w:eastAsia="Times New Roman" w:cstheme="minorHAnsi"/>
-          <w:sz w:val="24"/>
-          <w:szCs w:val="24"/>
-          <w:lang w:eastAsia="en-AU"/>
-        </w:rPr>
-        <w:t>The use of the game in education will help the learners to enhance interest, concentration, desire to overcome obstacles, and willingness to retry from several failed attempts in their study. Learners will find it easy to memorise vocabulary and grammar in this method of learning and eventually they will achieve their target goals in their paths of learning with fun by playing this game. </w:t>
-      </w:r>
-    </w:p>
-    <w:p>
-      <w:pPr>
-        <w:spacing w:after="0" w:line="240" w:lineRule="auto"/>
-        <w:jc w:val="both"/>
-        <w:textAlignment w:val="baseline"/>
-        <w:rPr>
-          <w:rFonts w:eastAsia="Times New Roman" w:cstheme="minorHAnsi"/>
-          <w:sz w:val="24"/>
-          <w:szCs w:val="24"/>
-          <w:lang w:eastAsia="en-AU"/>
-        </w:rPr>
-      </w:pPr>
-      <w:r>
-        <w:rPr>
-          <w:rFonts w:eastAsia="Times New Roman" w:cstheme="minorHAnsi"/>
-          <w:sz w:val="24"/>
-          <w:szCs w:val="24"/>
-          <w:lang w:eastAsia="en-AU"/>
-        </w:rPr>
-        <w:t> </w:t>
-      </w:r>
-    </w:p>
-    <w:p>
-      <w:pPr>
-        <w:pStyle w:val="Heading2"/>
-        <w:jc w:val="both"/>
+        <w:t>Motivation</w:t>
+      </w:r>
+      <w:bookmarkEnd w:id="39"/>
+      <w:r>
         <w:rPr>
           <w:rFonts w:eastAsia="Times New Roman"/>
           <w:lang w:eastAsia="en-AU"/>
         </w:rPr>
-      </w:pPr>
-      <w:bookmarkStart w:id="40" w:name="_Toc93434997"/>
-      <w:r>
+        <w:t> </w:t>
+      </w:r>
+    </w:p>
+    <w:p>
+      <w:pPr>
+        <w:jc w:val="both"/>
+        <w:rPr>
+          <w:lang w:eastAsia="en-AU"/>
+        </w:rPr>
+      </w:pPr>
+    </w:p>
+    <w:p>
+      <w:pPr>
+        <w:spacing w:after="0" w:line="240" w:lineRule="auto"/>
+        <w:jc w:val="both"/>
+        <w:textAlignment w:val="baseline"/>
+        <w:rPr>
+          <w:rFonts w:eastAsia="Times New Roman" w:cstheme="minorHAnsi"/>
+          <w:sz w:val="24"/>
+          <w:szCs w:val="24"/>
+          <w:lang w:eastAsia="en-AU"/>
+        </w:rPr>
+      </w:pPr>
+      <w:r>
+        <w:rPr>
+          <w:rFonts w:eastAsia="Times New Roman" w:cstheme="minorHAnsi"/>
+          <w:sz w:val="24"/>
+          <w:szCs w:val="24"/>
+          <w:lang w:eastAsia="en-AU"/>
+        </w:rPr>
+        <w:t>Nowadays, technology has improved dramatically and the global has become a village. Since people can travel faster around the world, they are interested in learning a new language to communicate with local people in travel destinations.  </w:t>
+      </w:r>
+    </w:p>
+    <w:p>
+      <w:pPr>
+        <w:spacing w:after="0" w:line="240" w:lineRule="auto"/>
+        <w:jc w:val="both"/>
+        <w:textAlignment w:val="baseline"/>
+        <w:rPr>
+          <w:rFonts w:eastAsia="Times New Roman" w:cstheme="minorHAnsi"/>
+          <w:sz w:val="24"/>
+          <w:szCs w:val="24"/>
+          <w:lang w:eastAsia="en-AU"/>
+        </w:rPr>
+      </w:pPr>
+      <w:r>
+        <w:rPr>
+          <w:rFonts w:eastAsia="Times New Roman" w:cstheme="minorHAnsi"/>
+          <w:sz w:val="24"/>
+          <w:szCs w:val="24"/>
+          <w:lang w:eastAsia="en-AU"/>
+        </w:rPr>
+        <w:t>Even though we do not travel to different countries, we contact our relatives, family members, and business partners/colleagues via video calls from various mobile or desktop applications through the internet. Therefore, learning a new language, especially English, plays a role in our work and social life. </w:t>
+      </w:r>
+    </w:p>
+    <w:p>
+      <w:pPr>
+        <w:spacing w:after="0" w:line="240" w:lineRule="auto"/>
+        <w:jc w:val="both"/>
+        <w:textAlignment w:val="baseline"/>
+        <w:rPr>
+          <w:rFonts w:eastAsia="Times New Roman" w:cstheme="minorHAnsi"/>
+          <w:sz w:val="24"/>
+          <w:szCs w:val="24"/>
+          <w:lang w:eastAsia="en-AU"/>
+        </w:rPr>
+      </w:pPr>
+      <w:r>
+        <w:rPr>
+          <w:rFonts w:eastAsia="Times New Roman" w:cstheme="minorHAnsi"/>
+          <w:sz w:val="24"/>
+          <w:szCs w:val="24"/>
+          <w:lang w:eastAsia="en-AU"/>
+        </w:rPr>
+        <w:t>Our project, the Role-Playing Game (RPG) will be used as an educational game instead of traditional teaching methods to improve linguistic skills. Learners should not be dull and lack enthusiasm while studying. The idea of creating the game is that game will motivate students to spend their time more in their studies. The more participation time in playing this game, the more linguistic skill they improve.  </w:t>
+      </w:r>
+    </w:p>
+    <w:p>
+      <w:pPr>
+        <w:spacing w:after="0" w:line="240" w:lineRule="auto"/>
+        <w:jc w:val="both"/>
+        <w:textAlignment w:val="baseline"/>
+        <w:rPr>
+          <w:rFonts w:eastAsia="Times New Roman" w:cstheme="minorHAnsi"/>
+          <w:sz w:val="24"/>
+          <w:szCs w:val="24"/>
+          <w:lang w:eastAsia="en-AU"/>
+        </w:rPr>
+      </w:pPr>
+      <w:r>
+        <w:rPr>
+          <w:rFonts w:eastAsia="Times New Roman" w:cstheme="minorHAnsi"/>
+          <w:sz w:val="24"/>
+          <w:szCs w:val="24"/>
+          <w:lang w:eastAsia="en-AU"/>
+        </w:rPr>
+        <w:t>The use of the game in education will help the learners to enhance interest, concentration, desire to overcome obstacles, and willingness to retry from several failed attempts in their study. Learners will find it easy to memorise vocabulary and grammar in this method of learning and eventually they will achieve their target goals in their paths of learning with fun by playing this game. </w:t>
+      </w:r>
+    </w:p>
+    <w:p>
+      <w:pPr>
+        <w:spacing w:after="0" w:line="240" w:lineRule="auto"/>
+        <w:jc w:val="both"/>
+        <w:textAlignment w:val="baseline"/>
+        <w:rPr>
+          <w:rFonts w:eastAsia="Times New Roman" w:cstheme="minorHAnsi"/>
+          <w:sz w:val="24"/>
+          <w:szCs w:val="24"/>
+          <w:lang w:eastAsia="en-AU"/>
+        </w:rPr>
+      </w:pPr>
+      <w:r>
+        <w:rPr>
+          <w:rFonts w:eastAsia="Times New Roman" w:cstheme="minorHAnsi"/>
+          <w:sz w:val="24"/>
+          <w:szCs w:val="24"/>
+          <w:lang w:eastAsia="en-AU"/>
+        </w:rPr>
+        <w:t> </w:t>
+      </w:r>
+    </w:p>
+    <w:p>
+      <w:pPr>
+        <w:pStyle w:val="Heading2"/>
+        <w:jc w:val="both"/>
         <w:rPr>
           <w:rFonts w:eastAsia="Times New Roman"/>
           <w:lang w:eastAsia="en-AU"/>
         </w:rPr>
-        <w:t>Description</w:t>
-      </w:r>
-      <w:bookmarkEnd w:id="40"/>
+      </w:pPr>
+      <w:bookmarkStart w:id="40" w:name="_Toc93436185"/>
       <w:r>
         <w:rPr>
           <w:rFonts w:eastAsia="Times New Roman"/>
           <w:lang w:eastAsia="en-AU"/>
         </w:rPr>
+        <w:t>Description</w:t>
+      </w:r>
+      <w:bookmarkEnd w:id="40"/>
+      <w:r>
+        <w:rPr>
+          <w:rFonts w:eastAsia="Times New Roman"/>
+          <w:lang w:eastAsia="en-AU"/>
+        </w:rPr>
         <w:t> </w:t>
       </w:r>
     </w:p>
@@ -19350,6 +19382,7 @@
           <w:szCs w:val="24"/>
           <w:lang w:eastAsia="en-AU"/>
         </w:rPr>
+        <w:lastRenderedPageBreak/>
         <w:t>When the player enters a fight, a dialogue will be popped up on the head of hero and monster. The language on the monster would be your native language and that on the hero would be the language the players want to learn. It will be a multiple-choice question and the player has to select the correct translation, for example, the dialogue on the monster’s head will display “How are you” in Spanish and the options will be as below on the hero’s head in the target language. </w:t>
       </w:r>
     </w:p>
@@ -19377,7 +19410,6 @@
           <w:szCs w:val="24"/>
           <w:lang w:eastAsia="en-AU"/>
         </w:rPr>
-        <w:lastRenderedPageBreak/>
         <w:t>“How are you?” </w:t>
       </w:r>
     </w:p>
@@ -19728,7 +19760,7 @@
           <w:lang w:eastAsia="en-AU"/>
         </w:rPr>
       </w:pPr>
-      <w:bookmarkStart w:id="41" w:name="_Toc93434998"/>
+      <w:bookmarkStart w:id="41" w:name="_Toc93436186"/>
       <w:r>
         <w:rPr>
           <w:rStyle w:val="Heading2Char"/>
@@ -19998,6 +20030,7 @@
           <w:szCs w:val="24"/>
           <w:lang w:eastAsia="en-AU"/>
         </w:rPr>
+        <w:lastRenderedPageBreak/>
         <w:t> </w:t>
       </w:r>
     </w:p>
@@ -20074,7 +20107,6 @@
           <w:szCs w:val="24"/>
           <w:lang w:eastAsia="en-AU"/>
         </w:rPr>
-        <w:lastRenderedPageBreak/>
         <w:t> </w:t>
       </w:r>
       <w:r>
@@ -20119,7 +20151,7 @@
           <w:lang w:eastAsia="en-AU"/>
         </w:rPr>
       </w:pPr>
-      <w:bookmarkStart w:id="42" w:name="_Toc93434999"/>
+      <w:bookmarkStart w:id="42" w:name="_Toc93436187"/>
       <w:r>
         <w:rPr>
           <w:rFonts w:eastAsia="Times New Roman"/>
@@ -20239,7 +20271,7 @@
           <w:lang w:eastAsia="en-AU"/>
         </w:rPr>
       </w:pPr>
-      <w:bookmarkStart w:id="43" w:name="_Toc93435000"/>
+      <w:bookmarkStart w:id="43" w:name="_Toc93436188"/>
       <w:r>
         <w:rPr>
           <w:rFonts w:eastAsia="Times New Roman"/>
@@ -20468,9 +20500,8 @@
       <w:pPr>
         <w:pStyle w:val="Heading1"/>
       </w:pPr>
-      <w:bookmarkStart w:id="44" w:name="_Toc93435001"/>
-      <w:r>
-        <w:lastRenderedPageBreak/>
+      <w:bookmarkStart w:id="44" w:name="_Toc93436189"/>
+      <w:r>
         <w:t>Reflection</w:t>
       </w:r>
       <w:bookmarkEnd w:id="44"/>
@@ -20484,7 +20515,7 @@
       <w:pPr>
         <w:pStyle w:val="Heading3"/>
       </w:pPr>
-      <w:bookmarkStart w:id="45" w:name="_Toc93435002"/>
+      <w:bookmarkStart w:id="45" w:name="_Toc93436190"/>
       <w:r>
         <w:t>Group Reflection</w:t>
       </w:r>
@@ -20570,7 +20601,7 @@
       <w:pPr>
         <w:pStyle w:val="Heading3"/>
       </w:pPr>
-      <w:bookmarkStart w:id="46" w:name="_Toc93435003"/>
+      <w:bookmarkStart w:id="46" w:name="_Toc93436191"/>
       <w:r>
         <w:t>Enoch</w:t>
       </w:r>
@@ -20579,12 +20610,15 @@
     <w:p/>
     <w:p>
       <w:r>
-        <w:t>I enjoyed working with Nathaniel; he is really friendly and easy to approach. I am grateful for his leadership so that I can concentrate on technical writing. Thomas is working with us from a different time zone, he is currently living in Europe, and I guess it must be quite an effort from his side to get to our meetings, but he is holding up well. Lynn is very meticulous in editing the documents and she is a very diligent student. Alwyn has good creative ideas for projects. I hope to get to know Rabeed and Angles more in the next project, as they have only joined our group for a short time.</w:t>
-      </w:r>
-    </w:p>
-    <w:p>
+        <w:t xml:space="preserve">I enjoyed working with Nathaniel; he is really friendly and easy to approach. I am grateful for his leadership so that I can concentrate on technical writing. Thomas is working with us from a different time zone, he is currently living in Europe, and I guess it must be quite an effort from his side to get to our meetings, but he is holding up well. Lynn is very meticulous in editing the documents and she </w:t>
+      </w:r>
       <w:r>
         <w:lastRenderedPageBreak/>
+        <w:t>is a very diligent student. Alwyn has good creative ideas for projects. I hope to get to know Rabeed and Angles more in the next project, as they have only joined our group for a short time.</w:t>
+      </w:r>
+    </w:p>
+    <w:p>
+      <w:r>
         <w:t xml:space="preserve">The </w:t>
       </w:r>
       <w:proofErr w:type="gramStart"/>
@@ -20601,9 +20635,9 @@
       <w:pPr>
         <w:pStyle w:val="Heading3"/>
       </w:pPr>
-      <w:bookmarkStart w:id="47" w:name="_Toc93435004"/>
-      <w:r>
-        <w:t>Lynns</w:t>
+      <w:bookmarkStart w:id="47" w:name="_Toc93436192"/>
+      <w:r>
+        <w:t>Lynn</w:t>
       </w:r>
       <w:bookmarkEnd w:id="47"/>
     </w:p>
@@ -20728,7 +20762,7 @@
       <w:pPr>
         <w:pStyle w:val="Heading3"/>
       </w:pPr>
-      <w:bookmarkStart w:id="48" w:name="_Toc93435005"/>
+      <w:bookmarkStart w:id="48" w:name="_Toc93436193"/>
       <w:r>
         <w:t>Nathaniel</w:t>
       </w:r>
@@ -21009,8 +21043,9 @@
       <w:pPr>
         <w:pStyle w:val="Heading3"/>
       </w:pPr>
-      <w:bookmarkStart w:id="49" w:name="_Toc93435006"/>
-      <w:r>
+      <w:bookmarkStart w:id="49" w:name="_Toc93436194"/>
+      <w:r>
+        <w:lastRenderedPageBreak/>
         <w:t>Thomas</w:t>
       </w:r>
       <w:bookmarkEnd w:id="49"/>
@@ -21028,7 +21063,6 @@
           <w:sz w:val="24"/>
           <w:szCs w:val="24"/>
         </w:rPr>
-        <w:lastRenderedPageBreak/>
         <w:t>I appreciate all the work that everyone put into the group assignment. It was great that Nathaniel reached out to me in the early weeks when he found out that I did not have a group. We work</w:t>
       </w:r>
       <w:r>
@@ -21058,7 +21092,7 @@
       <w:pPr>
         <w:pStyle w:val="Heading3"/>
       </w:pPr>
-      <w:bookmarkStart w:id="50" w:name="_Toc93435007"/>
+      <w:bookmarkStart w:id="50" w:name="_Toc93436195"/>
       <w:r>
         <w:t>Alwyn</w:t>
       </w:r>
@@ -21138,7 +21172,7 @@
         <w:pStyle w:val="Heading1"/>
         <w:jc w:val="both"/>
       </w:pPr>
-      <w:bookmarkStart w:id="51" w:name="_Toc93435008"/>
+      <w:bookmarkStart w:id="51" w:name="_Toc93436196"/>
       <w:r>
         <w:lastRenderedPageBreak/>
         <w:t>References</w:t>
@@ -22147,11 +22181,25 @@
     </w:p>
     <w:p>
       <w:pPr>
+        <w:rPr>
+          <w:rFonts w:asciiTheme="majorHAnsi" w:eastAsiaTheme="majorEastAsia" w:hAnsiTheme="majorHAnsi" w:cstheme="majorBidi"/>
+          <w:color w:val="1F3864" w:themeColor="accent1" w:themeShade="80"/>
+          <w:sz w:val="36"/>
+          <w:szCs w:val="36"/>
+        </w:rPr>
+      </w:pPr>
+      <w:r>
+        <w:br w:type="page"/>
+      </w:r>
+    </w:p>
+    <w:p>
+      <w:pPr>
         <w:pStyle w:val="Heading1"/>
         <w:jc w:val="both"/>
       </w:pPr>
-      <w:bookmarkStart w:id="52" w:name="_Toc93435009"/>
-      <w:r>
+      <w:bookmarkStart w:id="52" w:name="_Toc93436197"/>
+      <w:r>
+        <w:lastRenderedPageBreak/>
         <w:t>Appendix</w:t>
       </w:r>
       <w:bookmarkEnd w:id="52"/>
@@ -22169,7 +22217,7 @@
         <w:pStyle w:val="Heading2"/>
         <w:jc w:val="both"/>
       </w:pPr>
-      <w:bookmarkStart w:id="53" w:name="_Toc93435010"/>
+      <w:bookmarkStart w:id="53" w:name="_Toc93436198"/>
       <w:r>
         <w:t>Interview with Christine transcript</w:t>
       </w:r>
@@ -22498,7 +22546,6 @@
           <w:sz w:val="24"/>
           <w:szCs w:val="24"/>
         </w:rPr>
-        <w:lastRenderedPageBreak/>
         <w:t>Christine:</w:t>
       </w:r>
       <w:r>
@@ -22763,6 +22810,7 @@
           <w:sz w:val="24"/>
           <w:szCs w:val="24"/>
         </w:rPr>
+        <w:lastRenderedPageBreak/>
         <w:t>Nathaniel:</w:t>
       </w:r>
       <w:r>
@@ -23126,7 +23174,6 @@
           <w:sz w:val="24"/>
           <w:szCs w:val="24"/>
         </w:rPr>
-        <w:lastRenderedPageBreak/>
         <w:t xml:space="preserve">team. </w:t>
       </w:r>
     </w:p>
@@ -23401,6 +23448,7 @@
           <w:sz w:val="24"/>
           <w:szCs w:val="24"/>
         </w:rPr>
+        <w:lastRenderedPageBreak/>
         <w:t>Christine:</w:t>
       </w:r>
       <w:r>
@@ -23666,7 +23714,6 @@
           <w:sz w:val="24"/>
           <w:szCs w:val="24"/>
         </w:rPr>
-        <w:lastRenderedPageBreak/>
         <w:t>Christine:</w:t>
       </w:r>
       <w:r>
@@ -23950,6 +23997,7 @@
           <w:sz w:val="24"/>
           <w:szCs w:val="24"/>
         </w:rPr>
+        <w:lastRenderedPageBreak/>
         <w:t>We work with a bunch of humans, who input data and there's always a level of human error. Um, but other IT professionals that I worked for because we extract data from legacy systems and things like that. Sometimes I do have to work with the people, the business owners, all of those systems. Um, so you know, sometimes myself I'll have to call IT support.</w:t>
       </w:r>
     </w:p>
@@ -24223,7 +24271,6 @@
           <w:sz w:val="24"/>
           <w:szCs w:val="24"/>
         </w:rPr>
-        <w:lastRenderedPageBreak/>
         <w:t xml:space="preserve">Um, I'm sure that they would be someone, lots of people in our branch who could do what these it </w:t>
       </w:r>
       <w:proofErr w:type="gramStart"/>
@@ -24456,6 +24503,7 @@
           <w:sz w:val="24"/>
           <w:szCs w:val="24"/>
         </w:rPr>
+        <w:lastRenderedPageBreak/>
         <w:t>Christine:</w:t>
       </w:r>
       <w:r>
@@ -24822,7 +24870,6 @@
           <w:sz w:val="24"/>
           <w:szCs w:val="24"/>
         </w:rPr>
-        <w:lastRenderedPageBreak/>
         <w:t>So</w:t>
       </w:r>
       <w:proofErr w:type="gramEnd"/>
@@ -25085,6 +25132,7 @@
           <w:sz w:val="24"/>
           <w:szCs w:val="24"/>
         </w:rPr>
+        <w:lastRenderedPageBreak/>
         <w:t>most time on</w:t>
       </w:r>
     </w:p>
@@ -25419,7 +25467,6 @@
           <w:sz w:val="24"/>
           <w:szCs w:val="24"/>
         </w:rPr>
-        <w:lastRenderedPageBreak/>
         <w:t xml:space="preserve">of </w:t>
       </w:r>
     </w:p>
@@ -25691,7 +25738,16 @@
           <w:sz w:val="24"/>
           <w:szCs w:val="24"/>
         </w:rPr>
-        <w:t xml:space="preserve"> Well, at the moment I've got nine, that report directly to me and some of those people manage staff as well. in our team And, um, so yeah, there's a about. Um, just off the top of my head, let's say I around </w:t>
+        <w:t xml:space="preserve"> Well, at the moment I've got nine, that report directly to me and some of those people manage staff as well. in our team And, um, so yeah, there's a about. Um, just off the </w:t>
+      </w:r>
+      <w:r>
+        <w:rPr>
+          <w:rFonts w:asciiTheme="minorHAnsi" w:hAnsiTheme="minorHAnsi" w:cstheme="minorHAnsi"/>
+          <w:sz w:val="24"/>
+          <w:szCs w:val="24"/>
+        </w:rPr>
+        <w:lastRenderedPageBreak/>
+        <w:t xml:space="preserve">top of my head, let's say I around </w:t>
       </w:r>
       <w:r>
         <w:rPr>
@@ -25954,7 +26010,6 @@
           <w:sz w:val="24"/>
           <w:szCs w:val="24"/>
         </w:rPr>
-        <w:lastRenderedPageBreak/>
         <w:t>Nathaniel:</w:t>
       </w:r>
       <w:r>
@@ -26160,6 +26215,7 @@
           <w:sz w:val="24"/>
           <w:szCs w:val="24"/>
         </w:rPr>
+        <w:lastRenderedPageBreak/>
         <w:t>Christine:</w:t>
       </w:r>
       <w:r>
@@ -26474,7 +26530,6 @@
           <w:sz w:val="24"/>
           <w:szCs w:val="24"/>
         </w:rPr>
-        <w:lastRenderedPageBreak/>
         <w:t>Nathaniel:</w:t>
       </w:r>
       <w:r>
@@ -26694,6 +26749,7 @@
           <w:sz w:val="24"/>
           <w:szCs w:val="24"/>
         </w:rPr>
+        <w:lastRenderedPageBreak/>
         <w:t xml:space="preserve"> Yes. Yes. </w:t>
       </w:r>
     </w:p>
@@ -26751,7 +26807,7 @@
         <w:pStyle w:val="Heading2"/>
         <w:jc w:val="both"/>
       </w:pPr>
-      <w:bookmarkStart w:id="54" w:name="_Toc93435011"/>
+      <w:bookmarkStart w:id="54" w:name="_Toc93436199"/>
       <w:r>
         <w:t xml:space="preserve">Interview with Zahid </w:t>
       </w:r>
@@ -26986,16 +27042,7 @@
           <w:sz w:val="24"/>
           <w:szCs w:val="24"/>
         </w:rPr>
-        <w:t xml:space="preserve"> diagrams or, uh, technical documentation. Um, but yeah, </w:t>
-      </w:r>
-      <w:r>
-        <w:rPr>
-          <w:rFonts w:asciiTheme="minorHAnsi" w:hAnsiTheme="minorHAnsi" w:cstheme="minorHAnsi"/>
-          <w:sz w:val="24"/>
-          <w:szCs w:val="24"/>
-        </w:rPr>
-        <w:lastRenderedPageBreak/>
-        <w:t>it's, it's never the same. It really depends on the part of the project you're on as to exactly what work you'll be doing. Um, so yeah, it's, it varies a lot depending on where we're up to and what would.</w:t>
+        <w:t xml:space="preserve"> diagrams or, uh, technical documentation. Um, but yeah, it's, it's never the same. It really depends on the part of the project you're on as to exactly what work you'll be doing. Um, so yeah, it's, it varies a lot depending on where we're up to and what would.</w:t>
       </w:r>
     </w:p>
     <w:p>
@@ -27182,7 +27229,16 @@
           <w:sz w:val="24"/>
           <w:szCs w:val="24"/>
         </w:rPr>
-        <w:t xml:space="preserve">Um, so, uh, these are things like flow charts, um, swim lane, diagrams, business process, diagrams, sequence diagrams, and entity relationship diagrams. So, um, and they all serve a purpose. </w:t>
+        <w:t xml:space="preserve">Um, so, uh, these are things like flow charts, um, swim lane, diagrams, business process, diagrams, sequence diagrams, and entity relationship diagrams. So, um, and they all serve a </w:t>
+      </w:r>
+      <w:r>
+        <w:rPr>
+          <w:rFonts w:asciiTheme="minorHAnsi" w:hAnsiTheme="minorHAnsi" w:cstheme="minorHAnsi"/>
+          <w:sz w:val="24"/>
+          <w:szCs w:val="24"/>
+        </w:rPr>
+        <w:lastRenderedPageBreak/>
+        <w:t xml:space="preserve">purpose. </w:t>
       </w:r>
       <w:r>
         <w:rPr>
@@ -27556,7 +27612,6 @@
           <w:sz w:val="24"/>
           <w:szCs w:val="24"/>
         </w:rPr>
-        <w:lastRenderedPageBreak/>
         <w:t>Nathaniel:</w:t>
       </w:r>
       <w:r>
@@ -27711,7 +27766,16 @@
           <w:sz w:val="24"/>
           <w:szCs w:val="24"/>
         </w:rPr>
-        <w:t>Um, so if you have application, let's just say, you know, your person class with your name and stuff like that, that needs to be actually saved into a database. And the entity relationship diagram will show you. You know, the entity, which is a person and the various attributes that entity has, which has your name and stuff like that.</w:t>
+        <w:t xml:space="preserve">Um, so if you have application, let's just say, you know, your person class with your name and stuff like that, that needs to be actually saved into a database. And the entity relationship </w:t>
+      </w:r>
+      <w:r>
+        <w:rPr>
+          <w:rFonts w:asciiTheme="minorHAnsi" w:hAnsiTheme="minorHAnsi" w:cstheme="minorHAnsi"/>
+          <w:sz w:val="24"/>
+          <w:szCs w:val="24"/>
+        </w:rPr>
+        <w:lastRenderedPageBreak/>
+        <w:t>diagram will show you. You know, the entity, which is a person and the various attributes that entity has, which has your name and stuff like that.</w:t>
       </w:r>
     </w:p>
     <w:p>
@@ -27994,7 +28058,6 @@
           <w:sz w:val="24"/>
           <w:szCs w:val="24"/>
         </w:rPr>
-        <w:lastRenderedPageBreak/>
         <w:t>Um, or if, if, uh, the government suddenly needs to send out a recent example would be the COVID stimulus payments. We need to change our system to give up those. I suppose the monies to the relevant people figure out if they're eligible or not. Um, so yeah, it's, it's, it's, it's mainly just, uh, I suppose, implementing the government's will.</w:t>
       </w:r>
     </w:p>
@@ -28164,6 +28227,7 @@
           <w:sz w:val="24"/>
           <w:szCs w:val="24"/>
         </w:rPr>
+        <w:lastRenderedPageBreak/>
         <w:t>Nathaniel:</w:t>
       </w:r>
       <w:r>
@@ -28409,16 +28473,7 @@
           <w:sz w:val="24"/>
           <w:szCs w:val="24"/>
         </w:rPr>
-        <w:t xml:space="preserve">Um, so starting off with your team, um, in my, in my team, for example, I have, uh, two other business analysts that I interact with on a day-to-day basis. I have three, uh, programmers </w:t>
-      </w:r>
-      <w:r>
-        <w:rPr>
-          <w:rFonts w:asciiTheme="minorHAnsi" w:hAnsiTheme="minorHAnsi" w:cstheme="minorHAnsi"/>
-          <w:sz w:val="24"/>
-          <w:szCs w:val="24"/>
-        </w:rPr>
-        <w:lastRenderedPageBreak/>
-        <w:t xml:space="preserve">that I interact with and, uh, to test is, um, </w:t>
+        <w:t xml:space="preserve">Um, so starting off with your team, um, in my, in my team, for example, I have, uh, two other business analysts that I interact with on a day-to-day basis. I have three, uh, programmers that I interact with and, uh, to test is, um, </w:t>
       </w:r>
       <w:r>
         <w:rPr>
@@ -28539,6 +28594,7 @@
           <w:sz w:val="24"/>
           <w:szCs w:val="24"/>
         </w:rPr>
+        <w:lastRenderedPageBreak/>
         <w:t xml:space="preserve">Um, that also answers the next question that I had, which was please tell us about your interactions with other </w:t>
       </w:r>
       <w:proofErr w:type="gramStart"/>
@@ -28758,7 +28814,6 @@
           <w:sz w:val="24"/>
           <w:szCs w:val="24"/>
         </w:rPr>
-        <w:lastRenderedPageBreak/>
         <w:t xml:space="preserve">Um, but yeah, I don't have </w:t>
       </w:r>
       <w:r>
@@ -28945,7 +29000,16 @@
           <w:sz w:val="24"/>
           <w:szCs w:val="24"/>
         </w:rPr>
-        <w:t xml:space="preserve"> that's been my primary focus, but you know, which if for some close second, um, second would be in my, in my role, I also had to sort of, um, define the work that my team needed to do. So as the designer, I sort of have a bit more say in what gets programmed or built first, um, and making sure that everyone in my team is on the same page.</w:t>
+        <w:t xml:space="preserve"> that's been my primary focus, but you know, which if for some close second, um, second would be in my, in my role, I also had to sort of, um, define the work that my team </w:t>
+      </w:r>
+      <w:r>
+        <w:rPr>
+          <w:rFonts w:asciiTheme="minorHAnsi" w:hAnsiTheme="minorHAnsi" w:cstheme="minorHAnsi"/>
+          <w:sz w:val="24"/>
+          <w:szCs w:val="24"/>
+        </w:rPr>
+        <w:lastRenderedPageBreak/>
+        <w:t>needed to do. So as the designer, I sort of have a bit more say in what gets programmed or built first, um, and making sure that everyone in my team is on the same page.</w:t>
       </w:r>
     </w:p>
     <w:p>
@@ -29211,16 +29275,7 @@
           <w:sz w:val="24"/>
           <w:szCs w:val="24"/>
         </w:rPr>
-        <w:t xml:space="preserve"> job, I use Microsoft word a lot or Microsoft excel. But in terms of the technology that the product that I'm designing would have built using, um, is that we </w:t>
-      </w:r>
-      <w:r>
-        <w:rPr>
-          <w:rFonts w:asciiTheme="minorHAnsi" w:hAnsiTheme="minorHAnsi" w:cstheme="minorHAnsi"/>
-          <w:sz w:val="24"/>
-          <w:szCs w:val="24"/>
-        </w:rPr>
-        <w:lastRenderedPageBreak/>
-        <w:t>will be deploying this on Amazon web services, AWS, um, the particular application that I'm working on, would they build using TypeScript, which is a more structured version of JavaScript?</w:t>
+        <w:t xml:space="preserve"> job, I use Microsoft word a lot or Microsoft excel. But in terms of the technology that the product that I'm designing would have built using, um, is that we will be deploying this on Amazon web services, AWS, um, the particular application that I'm working on, would they build using TypeScript, which is a more structured version of JavaScript?</w:t>
       </w:r>
     </w:p>
     <w:p>
@@ -29402,7 +29457,16 @@
           <w:sz w:val="24"/>
           <w:szCs w:val="24"/>
         </w:rPr>
-        <w:t xml:space="preserve"> have, uh, I have done that in the past and I do it as a hobby for some reason. Um, so I personally like, um, the thing, I think there's two that are the top contenders at the moment, either Python or C sharp.net.</w:t>
+        <w:t xml:space="preserve"> have, uh, I have done that in the past and I do it as a hobby </w:t>
+      </w:r>
+      <w:r>
+        <w:rPr>
+          <w:rFonts w:asciiTheme="minorHAnsi" w:hAnsiTheme="minorHAnsi" w:cstheme="minorHAnsi"/>
+          <w:sz w:val="24"/>
+          <w:szCs w:val="24"/>
+        </w:rPr>
+        <w:lastRenderedPageBreak/>
+        <w:t>for some reason. Um, so I personally like, um, the thing, I think there's two that are the top contenders at the moment, either Python or C sharp.net.</w:t>
       </w:r>
     </w:p>
     <w:p>
@@ -29617,7 +29681,6 @@
           <w:sz w:val="24"/>
           <w:szCs w:val="24"/>
         </w:rPr>
-        <w:lastRenderedPageBreak/>
         <w:t>Nathaniel:</w:t>
       </w:r>
       <w:r>
@@ -29866,6 +29929,7 @@
           <w:sz w:val="24"/>
           <w:szCs w:val="24"/>
         </w:rPr>
+        <w:lastRenderedPageBreak/>
         <w:t>Zahid:</w:t>
       </w:r>
       <w:r>
@@ -30062,16 +30126,7 @@
           <w:sz w:val="24"/>
           <w:szCs w:val="24"/>
         </w:rPr>
-        <w:t xml:space="preserve"> industry. Um, so I suppose, you know, like going into. Uh, as someone that does the designing of the applications, it's it. I kind </w:t>
-      </w:r>
-      <w:r>
-        <w:rPr>
-          <w:rFonts w:asciiTheme="minorHAnsi" w:hAnsiTheme="minorHAnsi" w:cstheme="minorHAnsi"/>
-          <w:sz w:val="24"/>
-          <w:szCs w:val="24"/>
-        </w:rPr>
-        <w:lastRenderedPageBreak/>
-        <w:t xml:space="preserve">of pulled some parallels </w:t>
+        <w:t xml:space="preserve"> industry. Um, so I suppose, you know, like going into. Uh, as someone that does the designing of the applications, it's it. I kind of pulled some parallels </w:t>
       </w:r>
       <w:r>
         <w:rPr>
@@ -30224,7 +30279,16 @@
           <w:sz w:val="24"/>
           <w:szCs w:val="24"/>
         </w:rPr>
-        <w:t xml:space="preserve"> There's a lot of thought there, and it is a very interesting role that you do being a business analyst. And from when, before we had this conversation, I didn't think that you don't so much with it, but now after asking you all these questions, the IT. Concept what you actually need to know about </w:t>
+        <w:t xml:space="preserve"> There's a lot of thought there, and it is a very interesting role that you do being a business analyst. And from when, before we had this conversation, I didn't think that you </w:t>
+      </w:r>
+      <w:r>
+        <w:rPr>
+          <w:rFonts w:asciiTheme="minorHAnsi" w:hAnsiTheme="minorHAnsi" w:cstheme="minorHAnsi"/>
+          <w:sz w:val="24"/>
+          <w:szCs w:val="24"/>
+        </w:rPr>
+        <w:lastRenderedPageBreak/>
+        <w:t xml:space="preserve">don't so much with it, but now after asking you all these questions, the IT. Concept what you actually need to know about </w:t>
       </w:r>
       <w:r>
         <w:rPr>
@@ -30442,7 +30506,6 @@
           <w:sz w:val="24"/>
           <w:szCs w:val="24"/>
         </w:rPr>
-        <w:lastRenderedPageBreak/>
         <w:t>Nathaniel:</w:t>
       </w:r>
       <w:r>
@@ -35072,7 +35135,12 @@
 </file>
 
 <file path=customXml/item3.xml><?xml version="1.0" encoding="utf-8"?>
-<b:Sources xmlns:b="http://schemas.openxmlformats.org/officeDocument/2006/bibliography" xmlns="http://schemas.openxmlformats.org/officeDocument/2006/bibliography" SelectedStyle="\HarvardAnglia2008OfficeOnline.xsl" StyleName="Harvard - Anglia" Version="2008"/>
+<?mso-contentType ?>
+<FormTemplates xmlns="http://schemas.microsoft.com/sharepoint/v3/contenttype/forms">
+  <Display>DocumentLibraryForm</Display>
+  <Edit>DocumentLibraryForm</Edit>
+  <New>DocumentLibraryForm</New>
+</FormTemplates>
 </file>
 
 <file path=customXml/item4.xml><?xml version="1.0" encoding="utf-8"?>
@@ -35248,12 +35316,7 @@
 </file>
 
 <file path=customXml/item5.xml><?xml version="1.0" encoding="utf-8"?>
-<?mso-contentType ?>
-<FormTemplates xmlns="http://schemas.microsoft.com/sharepoint/v3/contenttype/forms">
-  <Display>DocumentLibraryForm</Display>
-  <Edit>DocumentLibraryForm</Edit>
-  <New>DocumentLibraryForm</New>
-</FormTemplates>
+<b:Sources xmlns:b="http://schemas.openxmlformats.org/officeDocument/2006/bibliography" xmlns="http://schemas.openxmlformats.org/officeDocument/2006/bibliography" SelectedStyle="\HarvardAnglia2008OfficeOnline.xsl" StyleName="Harvard - Anglia" Version="2008"/>
 </file>
 
 <file path=customXml/itemProps1.xml><?xml version="1.0" encoding="utf-8"?>
@@ -35274,9 +35337,9 @@
 </file>
 
 <file path=customXml/itemProps3.xml><?xml version="1.0" encoding="utf-8"?>
-<ds:datastoreItem xmlns:ds="http://schemas.openxmlformats.org/officeDocument/2006/customXml" ds:itemID="{92634329-1055-4FA2-B6F4-CC9A65C791D7}">
+<ds:datastoreItem xmlns:ds="http://schemas.openxmlformats.org/officeDocument/2006/customXml" ds:itemID="{595B1797-DFD9-46B0-85E7-47CE5729856A}">
   <ds:schemaRefs>
-    <ds:schemaRef ds:uri="http://schemas.openxmlformats.org/officeDocument/2006/bibliography"/>
+    <ds:schemaRef ds:uri="http://schemas.microsoft.com/sharepoint/v3/contenttype/forms"/>
   </ds:schemaRefs>
 </ds:datastoreItem>
 </file>
@@ -35300,9 +35363,9 @@
 </file>
 
 <file path=customXml/itemProps5.xml><?xml version="1.0" encoding="utf-8"?>
-<ds:datastoreItem xmlns:ds="http://schemas.openxmlformats.org/officeDocument/2006/customXml" ds:itemID="{595B1797-DFD9-46B0-85E7-47CE5729856A}">
+<ds:datastoreItem xmlns:ds="http://schemas.openxmlformats.org/officeDocument/2006/customXml" ds:itemID="{92634329-1055-4FA2-B6F4-CC9A65C791D7}">
   <ds:schemaRefs>
-    <ds:schemaRef ds:uri="http://schemas.microsoft.com/sharepoint/v3/contenttype/forms"/>
+    <ds:schemaRef ds:uri="http://schemas.openxmlformats.org/officeDocument/2006/bibliography"/>
   </ds:schemaRefs>
 </ds:datastoreItem>
 </file>
</xml_diff>